<commit_message>
feat: implement user code to proposal
</commit_message>
<xml_diff>
--- a/data/Trial WWTP ANP Quotation Template.docx
+++ b/data/Trial WWTP ANP Quotation Template.docx
@@ -4,6 +4,7 @@
   <w:body>
     <w:p>
       <w:pPr>
+        <w:spacing w:after="0" w:line="240" w:lineRule="auto"/>
         <w:rPr>
           <w:rFonts w:ascii="Arial" w:eastAsiaTheme="minorHAnsi" w:hAnsi="Arial" w:cs="Arial"/>
         </w:rPr>
@@ -14,25 +15,17 @@
           <w:noProof/>
         </w:rPr>
         <w:drawing>
-          <wp:anchor distT="0" distB="0" distL="114300" distR="114300" simplePos="0" relativeHeight="251664384" behindDoc="1" locked="0" layoutInCell="1" allowOverlap="1" wp14:anchorId="08F7E7D7" wp14:editId="608836EE">
+          <wp:anchor distT="0" distB="0" distL="114300" distR="114300" simplePos="0" relativeHeight="251673600" behindDoc="1" locked="0" layoutInCell="1" allowOverlap="1" wp14:anchorId="3FFD0E1F" wp14:editId="38859E55">
             <wp:simplePos x="0" y="0"/>
             <wp:positionH relativeFrom="page">
-              <wp:posOffset>0</wp:posOffset>
+              <wp:align>left</wp:align>
             </wp:positionH>
             <wp:positionV relativeFrom="page">
-              <wp:posOffset>1</wp:posOffset>
+              <wp:align>top</wp:align>
             </wp:positionV>
-            <wp:extent cx="7555742" cy="10687046"/>
-            <wp:effectExtent l="0" t="0" r="7620" b="635"/>
-            <wp:wrapThrough wrapText="bothSides">
-              <wp:wrapPolygon edited="0">
-                <wp:start x="0" y="0"/>
-                <wp:lineTo x="0" y="21563"/>
-                <wp:lineTo x="21567" y="21563"/>
-                <wp:lineTo x="21567" y="0"/>
-                <wp:lineTo x="0" y="0"/>
-              </wp:wrapPolygon>
-            </wp:wrapThrough>
+            <wp:extent cx="7555230" cy="10683240"/>
+            <wp:effectExtent l="0" t="0" r="7620" b="3810"/>
+            <wp:wrapNone/>
             <wp:docPr id="4" name="Picture 4"/>
             <wp:cNvGraphicFramePr>
               <a:graphicFrameLocks xmlns:a="http://schemas.openxmlformats.org/drawingml/2006/main" noChangeAspect="1"/>
@@ -47,7 +40,7 @@
                     </pic:cNvPicPr>
                   </pic:nvPicPr>
                   <pic:blipFill>
-                    <a:blip r:embed="rId9">
+                    <a:blip r:embed="rId9" cstate="print">
                       <a:extLst>
                         <a:ext uri="{28A0092B-C50C-407E-A947-70E740481C1C}">
                           <a14:useLocalDpi xmlns:a14="http://schemas.microsoft.com/office/drawing/2010/main" val="0"/>
@@ -61,7 +54,7 @@
                   <pic:spPr>
                     <a:xfrm>
                       <a:off x="0" y="0"/>
-                      <a:ext cx="7555742" cy="10687046"/>
+                      <a:ext cx="7555230" cy="10683240"/>
                     </a:xfrm>
                     <a:prstGeom prst="rect">
                       <a:avLst/>
@@ -73,6 +66,589 @@
           </wp:anchor>
         </w:drawing>
       </w:r>
+      <w:r>
+        <w:rPr>
+          <w:rFonts w:ascii="Arial" w:eastAsiaTheme="minorHAnsi" w:hAnsi="Arial" w:cs="Arial"/>
+        </w:rPr>
+        <w:t>sa</w:t>
+      </w:r>
+    </w:p>
+    <w:p>
+      <w:pPr>
+        <w:spacing w:after="0" w:line="240" w:lineRule="auto"/>
+        <w:rPr>
+          <w:rFonts w:ascii="Arial" w:eastAsiaTheme="minorHAnsi" w:hAnsi="Arial" w:cs="Arial"/>
+        </w:rPr>
+      </w:pPr>
+    </w:p>
+    <w:p>
+      <w:pPr>
+        <w:spacing w:after="0" w:line="240" w:lineRule="auto"/>
+        <w:rPr>
+          <w:rFonts w:ascii="Arial" w:eastAsiaTheme="minorHAnsi" w:hAnsi="Arial" w:cs="Arial"/>
+        </w:rPr>
+      </w:pPr>
+    </w:p>
+    <w:p>
+      <w:pPr>
+        <w:spacing w:after="0" w:line="240" w:lineRule="auto"/>
+        <w:rPr>
+          <w:rFonts w:ascii="Arial" w:eastAsiaTheme="minorHAnsi" w:hAnsi="Arial" w:cs="Arial"/>
+        </w:rPr>
+      </w:pPr>
+    </w:p>
+    <w:p>
+      <w:pPr>
+        <w:spacing w:after="0" w:line="240" w:lineRule="auto"/>
+        <w:rPr>
+          <w:rFonts w:ascii="Arial" w:eastAsiaTheme="minorHAnsi" w:hAnsi="Arial" w:cs="Arial"/>
+        </w:rPr>
+      </w:pPr>
+    </w:p>
+    <w:p>
+      <w:pPr>
+        <w:spacing w:after="0" w:line="240" w:lineRule="auto"/>
+        <w:rPr>
+          <w:rFonts w:ascii="Arial" w:eastAsiaTheme="minorHAnsi" w:hAnsi="Arial" w:cs="Arial"/>
+        </w:rPr>
+      </w:pPr>
+    </w:p>
+    <w:p>
+      <w:pPr>
+        <w:spacing w:after="0" w:line="240" w:lineRule="auto"/>
+        <w:rPr>
+          <w:rFonts w:ascii="Arial" w:eastAsiaTheme="minorHAnsi" w:hAnsi="Arial" w:cs="Arial"/>
+        </w:rPr>
+      </w:pPr>
+    </w:p>
+    <w:p>
+      <w:pPr>
+        <w:spacing w:after="0" w:line="240" w:lineRule="auto"/>
+        <w:rPr>
+          <w:rFonts w:ascii="Arial" w:eastAsiaTheme="minorHAnsi" w:hAnsi="Arial" w:cs="Arial"/>
+        </w:rPr>
+      </w:pPr>
+    </w:p>
+    <w:p>
+      <w:pPr>
+        <w:spacing w:after="0" w:line="240" w:lineRule="auto"/>
+        <w:rPr>
+          <w:rFonts w:ascii="Arial" w:eastAsiaTheme="minorHAnsi" w:hAnsi="Arial" w:cs="Arial"/>
+        </w:rPr>
+      </w:pPr>
+    </w:p>
+    <w:p>
+      <w:pPr>
+        <w:spacing w:after="0" w:line="240" w:lineRule="auto"/>
+        <w:rPr>
+          <w:rFonts w:ascii="Arial" w:eastAsiaTheme="minorHAnsi" w:hAnsi="Arial" w:cs="Arial"/>
+        </w:rPr>
+      </w:pPr>
+    </w:p>
+    <w:p>
+      <w:pPr>
+        <w:spacing w:after="0" w:line="240" w:lineRule="auto"/>
+        <w:rPr>
+          <w:rFonts w:ascii="Arial" w:eastAsiaTheme="minorHAnsi" w:hAnsi="Arial" w:cs="Arial"/>
+        </w:rPr>
+      </w:pPr>
+    </w:p>
+    <w:p>
+      <w:pPr>
+        <w:spacing w:after="0" w:line="240" w:lineRule="auto"/>
+        <w:rPr>
+          <w:rFonts w:ascii="Arial" w:eastAsiaTheme="minorHAnsi" w:hAnsi="Arial" w:cs="Arial"/>
+        </w:rPr>
+      </w:pPr>
+    </w:p>
+    <w:p>
+      <w:pPr>
+        <w:spacing w:after="0" w:line="240" w:lineRule="auto"/>
+        <w:rPr>
+          <w:rFonts w:ascii="Arial" w:eastAsiaTheme="minorHAnsi" w:hAnsi="Arial" w:cs="Arial"/>
+        </w:rPr>
+      </w:pPr>
+    </w:p>
+    <w:p>
+      <w:pPr>
+        <w:spacing w:after="0" w:line="240" w:lineRule="auto"/>
+        <w:rPr>
+          <w:rFonts w:ascii="Arial" w:eastAsiaTheme="minorHAnsi" w:hAnsi="Arial" w:cs="Arial"/>
+        </w:rPr>
+      </w:pPr>
+    </w:p>
+    <w:p>
+      <w:pPr>
+        <w:spacing w:after="0" w:line="240" w:lineRule="auto"/>
+        <w:rPr>
+          <w:rFonts w:ascii="Arial" w:eastAsiaTheme="minorHAnsi" w:hAnsi="Arial" w:cs="Arial"/>
+        </w:rPr>
+      </w:pPr>
+    </w:p>
+    <w:p>
+      <w:pPr>
+        <w:spacing w:after="0" w:line="240" w:lineRule="auto"/>
+        <w:rPr>
+          <w:rFonts w:ascii="Arial" w:eastAsiaTheme="minorHAnsi" w:hAnsi="Arial" w:cs="Arial"/>
+        </w:rPr>
+      </w:pPr>
+    </w:p>
+    <w:p>
+      <w:pPr>
+        <w:spacing w:after="0" w:line="240" w:lineRule="auto"/>
+        <w:rPr>
+          <w:rFonts w:ascii="Arial" w:eastAsiaTheme="minorHAnsi" w:hAnsi="Arial" w:cs="Arial"/>
+        </w:rPr>
+      </w:pPr>
+    </w:p>
+    <w:p>
+      <w:pPr>
+        <w:spacing w:after="0" w:line="240" w:lineRule="auto"/>
+        <w:rPr>
+          <w:rFonts w:ascii="Arial" w:eastAsiaTheme="minorHAnsi" w:hAnsi="Arial" w:cs="Arial"/>
+        </w:rPr>
+      </w:pPr>
+    </w:p>
+    <w:p>
+      <w:pPr>
+        <w:spacing w:after="0" w:line="240" w:lineRule="auto"/>
+        <w:rPr>
+          <w:rFonts w:ascii="Arial" w:eastAsiaTheme="minorHAnsi" w:hAnsi="Arial" w:cs="Arial"/>
+        </w:rPr>
+      </w:pPr>
+    </w:p>
+    <w:p>
+      <w:pPr>
+        <w:spacing w:after="0" w:line="240" w:lineRule="auto"/>
+        <w:rPr>
+          <w:rFonts w:ascii="Arial" w:eastAsiaTheme="minorHAnsi" w:hAnsi="Arial" w:cs="Arial"/>
+        </w:rPr>
+      </w:pPr>
+    </w:p>
+    <w:p>
+      <w:pPr>
+        <w:spacing w:after="0" w:line="240" w:lineRule="auto"/>
+        <w:rPr>
+          <w:rFonts w:ascii="Arial" w:eastAsiaTheme="minorHAnsi" w:hAnsi="Arial" w:cs="Arial"/>
+        </w:rPr>
+      </w:pPr>
+    </w:p>
+    <w:p>
+      <w:pPr>
+        <w:spacing w:after="0" w:line="240" w:lineRule="auto"/>
+        <w:rPr>
+          <w:rFonts w:ascii="Arial" w:eastAsiaTheme="minorHAnsi" w:hAnsi="Arial" w:cs="Arial"/>
+        </w:rPr>
+      </w:pPr>
+    </w:p>
+    <w:p>
+      <w:pPr>
+        <w:spacing w:after="0" w:line="240" w:lineRule="auto"/>
+        <w:ind w:right="-1179"/>
+        <w:rPr>
+          <w:rFonts w:ascii="Arial Black" w:hAnsi="Arial Black" w:cs="Tahoma"/>
+          <w:b/>
+          <w:color w:val="0070C0"/>
+          <w:spacing w:val="10"/>
+          <w:sz w:val="96"/>
+          <w:szCs w:val="96"/>
+          <w14:shadow w14:blurRad="63500" w14:dist="50800" w14:dir="13500000" w14:sx="0" w14:sy="0" w14:kx="0" w14:ky="0" w14:algn="none">
+            <w14:srgbClr w14:val="000000">
+              <w14:alpha w14:val="50000"/>
+            </w14:srgbClr>
+          </w14:shadow>
+          <w14:textOutline w14:w="0" w14:cap="flat" w14:cmpd="sng" w14:algn="ctr">
+            <w14:noFill/>
+            <w14:prstDash w14:val="solid"/>
+            <w14:round/>
+          </w14:textOutline>
+        </w:rPr>
+      </w:pPr>
+    </w:p>
+    <w:p>
+      <w:pPr>
+        <w:spacing w:after="0" w:line="240" w:lineRule="auto"/>
+        <w:ind w:left="-1418" w:right="-1440"/>
+        <w:jc w:val="center"/>
+        <w:rPr>
+          <w:rFonts w:ascii="Arial Black" w:hAnsi="Arial Black" w:cs="Tahoma"/>
+          <w:b/>
+          <w:color w:val="0070C0"/>
+          <w:spacing w:val="10"/>
+          <w:sz w:val="96"/>
+          <w:szCs w:val="96"/>
+          <w14:shadow w14:blurRad="63500" w14:dist="50800" w14:dir="13500000" w14:sx="0" w14:sy="0" w14:kx="0" w14:ky="0" w14:algn="none">
+            <w14:srgbClr w14:val="000000">
+              <w14:alpha w14:val="50000"/>
+            </w14:srgbClr>
+          </w14:shadow>
+          <w14:textOutline w14:w="0" w14:cap="flat" w14:cmpd="sng" w14:algn="ctr">
+            <w14:noFill/>
+            <w14:prstDash w14:val="solid"/>
+            <w14:round/>
+          </w14:textOutline>
+        </w:rPr>
+      </w:pPr>
+      <w:r>
+        <w:rPr>
+          <w:rFonts w:ascii="Arial Black" w:hAnsi="Arial Black" w:cs="Tahoma"/>
+          <w:b/>
+          <w:color w:val="0070C0"/>
+          <w:spacing w:val="10"/>
+          <w:sz w:val="96"/>
+          <w:szCs w:val="96"/>
+          <w14:shadow w14:blurRad="63500" w14:dist="50800" w14:dir="13500000" w14:sx="0" w14:sy="0" w14:kx="0" w14:ky="0" w14:algn="none">
+            <w14:srgbClr w14:val="000000">
+              <w14:alpha w14:val="50000"/>
+            </w14:srgbClr>
+          </w14:shadow>
+          <w14:textOutline w14:w="0" w14:cap="flat" w14:cmpd="sng" w14:algn="ctr">
+            <w14:noFill/>
+            <w14:prstDash w14:val="solid"/>
+            <w14:round/>
+          </w14:textOutline>
+        </w:rPr>
+        <w:t>QUOTATION</w:t>
+      </w:r>
+    </w:p>
+    <w:p>
+      <w:pPr>
+        <w:spacing w:after="0" w:line="240" w:lineRule="auto"/>
+        <w:ind w:left="-1418" w:right="-1440" w:firstLine="720"/>
+        <w:jc w:val="center"/>
+        <w:rPr>
+          <w:rFonts w:ascii="Arial Black" w:hAnsi="Arial Black" w:cs="Tahoma"/>
+          <w:b/>
+          <w:color w:val="002060"/>
+          <w:spacing w:val="10"/>
+          <w:sz w:val="44"/>
+          <w:szCs w:val="44"/>
+          <w14:shadow w14:blurRad="63500" w14:dist="50800" w14:dir="13500000" w14:sx="0" w14:sy="0" w14:kx="0" w14:ky="0" w14:algn="none">
+            <w14:srgbClr w14:val="000000">
+              <w14:alpha w14:val="50000"/>
+            </w14:srgbClr>
+          </w14:shadow>
+          <w14:textOutline w14:w="0" w14:cap="flat" w14:cmpd="sng" w14:algn="ctr">
+            <w14:noFill/>
+            <w14:prstDash w14:val="solid"/>
+            <w14:round/>
+          </w14:textOutline>
+        </w:rPr>
+      </w:pPr>
+      <w:r>
+        <w:rPr>
+          <w:rFonts w:ascii="Arial Black" w:hAnsi="Arial Black" w:cs="Tahoma"/>
+          <w:b/>
+          <w:color w:val="002060"/>
+          <w:spacing w:val="10"/>
+          <w:sz w:val="44"/>
+          <w:szCs w:val="44"/>
+          <w14:shadow w14:blurRad="63500" w14:dist="50800" w14:dir="13500000" w14:sx="0" w14:sy="0" w14:kx="0" w14:ky="0" w14:algn="none">
+            <w14:srgbClr w14:val="000000">
+              <w14:alpha w14:val="50000"/>
+            </w14:srgbClr>
+          </w14:shadow>
+          <w14:textOutline w14:w="0" w14:cap="flat" w14:cmpd="sng" w14:algn="ctr">
+            <w14:noFill/>
+            <w14:prstDash w14:val="solid"/>
+            <w14:round/>
+          </w14:textOutline>
+        </w:rPr>
+        <w:t>WASTEWATER TREATMENT PLANT</w:t>
+      </w:r>
+      <w:r>
+        <w:rPr>
+          <w:rFonts w:ascii="Arial Black" w:hAnsi="Arial Black" w:cs="Tahoma"/>
+          <w:b/>
+          <w:color w:val="002060"/>
+          <w:spacing w:val="10"/>
+          <w:sz w:val="44"/>
+          <w:szCs w:val="44"/>
+          <w14:shadow w14:blurRad="63500" w14:dist="50800" w14:dir="13500000" w14:sx="0" w14:sy="0" w14:kx="0" w14:ky="0" w14:algn="none">
+            <w14:srgbClr w14:val="000000">
+              <w14:alpha w14:val="50000"/>
+            </w14:srgbClr>
+          </w14:shadow>
+          <w14:textOutline w14:w="0" w14:cap="flat" w14:cmpd="sng" w14:algn="ctr">
+            <w14:noFill/>
+            <w14:prstDash w14:val="solid"/>
+            <w14:round/>
+          </w14:textOutline>
+        </w:rPr>
+        <w:t xml:space="preserve"> -</w:t>
+      </w:r>
+    </w:p>
+    <w:p>
+      <w:pPr>
+        <w:spacing w:after="0" w:line="240" w:lineRule="auto"/>
+        <w:ind w:left="-1418" w:right="-1440" w:firstLine="720"/>
+        <w:jc w:val="center"/>
+        <w:rPr>
+          <w:rFonts w:ascii="Arial Black" w:hAnsi="Arial Black" w:cs="Tahoma"/>
+          <w:b/>
+          <w:color w:val="002060"/>
+          <w:spacing w:val="10"/>
+          <w:sz w:val="44"/>
+          <w:szCs w:val="44"/>
+          <w14:shadow w14:blurRad="63500" w14:dist="50800" w14:dir="13500000" w14:sx="0" w14:sy="0" w14:kx="0" w14:ky="0" w14:algn="none">
+            <w14:srgbClr w14:val="000000">
+              <w14:alpha w14:val="50000"/>
+            </w14:srgbClr>
+          </w14:shadow>
+          <w14:textOutline w14:w="0" w14:cap="flat" w14:cmpd="sng" w14:algn="ctr">
+            <w14:noFill/>
+            <w14:prstDash w14:val="solid"/>
+            <w14:round/>
+          </w14:textOutline>
+        </w:rPr>
+      </w:pPr>
+      <w:r>
+        <w:rPr>
+          <w:rFonts w:ascii="Arial Black" w:hAnsi="Arial Black" w:cs="Tahoma"/>
+          <w:b/>
+          <w:color w:val="002060"/>
+          <w:spacing w:val="10"/>
+          <w:sz w:val="44"/>
+          <w:szCs w:val="44"/>
+          <w14:shadow w14:blurRad="63500" w14:dist="50800" w14:dir="13500000" w14:sx="0" w14:sy="0" w14:kx="0" w14:ky="0" w14:algn="none">
+            <w14:srgbClr w14:val="000000">
+              <w14:alpha w14:val="50000"/>
+            </w14:srgbClr>
+          </w14:shadow>
+          <w14:textOutline w14:w="0" w14:cap="flat" w14:cmpd="sng" w14:algn="ctr">
+            <w14:noFill/>
+            <w14:prstDash w14:val="solid"/>
+            <w14:round/>
+          </w14:textOutline>
+        </w:rPr>
+        <w:t>{{DIP_</w:t>
+      </w:r>
+      <w:r>
+        <w:rPr>
+          <w:rFonts w:ascii="Arial Black" w:hAnsi="Arial Black" w:cs="Tahoma"/>
+          <w:b/>
+          <w:color w:val="002060"/>
+          <w:spacing w:val="10"/>
+          <w:sz w:val="44"/>
+          <w:szCs w:val="44"/>
+          <w14:shadow w14:blurRad="63500" w14:dist="50800" w14:dir="13500000" w14:sx="0" w14:sy="0" w14:kx="0" w14:ky="0" w14:algn="none">
+            <w14:srgbClr w14:val="000000">
+              <w14:alpha w14:val="50000"/>
+            </w14:srgbClr>
+          </w14:shadow>
+          <w14:textOutline w14:w="0" w14:cap="flat" w14:cmpd="sng" w14:algn="ctr">
+            <w14:noFill/>
+            <w14:prstDash w14:val="solid"/>
+            <w14:round/>
+          </w14:textOutline>
+        </w:rPr>
+        <w:t>Project Information</w:t>
+      </w:r>
+      <w:r>
+        <w:rPr>
+          <w:rFonts w:ascii="Arial Black" w:hAnsi="Arial Black" w:cs="Tahoma"/>
+          <w:b/>
+          <w:color w:val="002060"/>
+          <w:spacing w:val="10"/>
+          <w:sz w:val="44"/>
+          <w:szCs w:val="44"/>
+          <w14:shadow w14:blurRad="63500" w14:dist="50800" w14:dir="13500000" w14:sx="0" w14:sy="0" w14:kx="0" w14:ky="0" w14:algn="none">
+            <w14:srgbClr w14:val="000000">
+              <w14:alpha w14:val="50000"/>
+            </w14:srgbClr>
+          </w14:shadow>
+          <w14:textOutline w14:w="0" w14:cap="flat" w14:cmpd="sng" w14:algn="ctr">
+            <w14:noFill/>
+            <w14:prstDash w14:val="solid"/>
+            <w14:round/>
+          </w14:textOutline>
+        </w:rPr>
+        <w:t>.B</w:t>
+      </w:r>
+      <w:r>
+        <w:rPr>
+          <w:rFonts w:ascii="Arial Black" w:hAnsi="Arial Black" w:cs="Tahoma"/>
+          <w:b/>
+          <w:color w:val="002060"/>
+          <w:spacing w:val="10"/>
+          <w:sz w:val="44"/>
+          <w:szCs w:val="44"/>
+          <w14:shadow w14:blurRad="63500" w14:dist="50800" w14:dir="13500000" w14:sx="0" w14:sy="0" w14:kx="0" w14:ky="0" w14:algn="none">
+            <w14:srgbClr w14:val="000000">
+              <w14:alpha w14:val="50000"/>
+            </w14:srgbClr>
+          </w14:shadow>
+          <w14:textOutline w14:w="0" w14:cap="flat" w14:cmpd="sng" w14:algn="ctr">
+            <w14:noFill/>
+            <w14:prstDash w14:val="solid"/>
+            <w14:round/>
+          </w14:textOutline>
+        </w:rPr>
+        <w:t>60</w:t>
+      </w:r>
+      <w:r>
+        <w:rPr>
+          <w:rFonts w:ascii="Arial Black" w:hAnsi="Arial Black" w:cs="Tahoma"/>
+          <w:b/>
+          <w:color w:val="002060"/>
+          <w:spacing w:val="10"/>
+          <w:sz w:val="44"/>
+          <w:szCs w:val="44"/>
+          <w14:shadow w14:blurRad="63500" w14:dist="50800" w14:dir="13500000" w14:sx="0" w14:sy="0" w14:kx="0" w14:ky="0" w14:algn="none">
+            <w14:srgbClr w14:val="000000">
+              <w14:alpha w14:val="50000"/>
+            </w14:srgbClr>
+          </w14:shadow>
+          <w14:textOutline w14:w="0" w14:cap="flat" w14:cmpd="sng" w14:algn="ctr">
+            <w14:noFill/>
+            <w14:prstDash w14:val="solid"/>
+            <w14:round/>
+          </w14:textOutline>
+        </w:rPr>
+        <w:t>}} CMD</w:t>
+      </w:r>
+    </w:p>
+    <w:p>
+      <w:pPr>
+        <w:spacing w:after="0"/>
+        <w:ind w:left="-1418" w:right="-1440" w:firstLine="720"/>
+        <w:jc w:val="center"/>
+        <w:rPr>
+          <w:rFonts w:ascii="Tahoma" w:hAnsi="Tahoma" w:cs="Tahoma"/>
+          <w:b/>
+          <w:color w:val="7F7F7F" w:themeColor="text1" w:themeTint="80"/>
+          <w:spacing w:val="10"/>
+          <w:sz w:val="24"/>
+          <w:szCs w:val="24"/>
+          <w14:shadow w14:blurRad="63500" w14:dist="50800" w14:dir="13500000" w14:sx="0" w14:sy="0" w14:kx="0" w14:ky="0" w14:algn="none">
+            <w14:srgbClr w14:val="000000">
+              <w14:alpha w14:val="50000"/>
+            </w14:srgbClr>
+          </w14:shadow>
+          <w14:textOutline w14:w="0" w14:cap="flat" w14:cmpd="sng" w14:algn="ctr">
+            <w14:noFill/>
+            <w14:prstDash w14:val="solid"/>
+            <w14:round/>
+          </w14:textOutline>
+        </w:rPr>
+      </w:pPr>
+    </w:p>
+    <w:p>
+      <w:pPr>
+        <w:spacing w:after="0"/>
+        <w:ind w:left="-1418" w:right="-1440" w:firstLine="720"/>
+        <w:jc w:val="center"/>
+        <w:rPr>
+          <w:rFonts w:ascii="Tahoma" w:hAnsi="Tahoma" w:cs="Tahoma"/>
+          <w:b/>
+          <w:color w:val="7F7F7F" w:themeColor="text1" w:themeTint="80"/>
+          <w:spacing w:val="10"/>
+          <w:sz w:val="52"/>
+          <w:szCs w:val="52"/>
+          <w14:shadow w14:blurRad="63500" w14:dist="50800" w14:dir="13500000" w14:sx="0" w14:sy="0" w14:kx="0" w14:ky="0" w14:algn="none">
+            <w14:srgbClr w14:val="000000">
+              <w14:alpha w14:val="50000"/>
+            </w14:srgbClr>
+          </w14:shadow>
+          <w14:textOutline w14:w="0" w14:cap="flat" w14:cmpd="sng" w14:algn="ctr">
+            <w14:noFill/>
+            <w14:prstDash w14:val="solid"/>
+            <w14:round/>
+          </w14:textOutline>
+        </w:rPr>
+      </w:pPr>
+      <w:r>
+        <w:rPr>
+          <w:rFonts w:ascii="Tahoma" w:hAnsi="Tahoma" w:cs="Tahoma"/>
+          <w:b/>
+          <w:color w:val="7F7F7F" w:themeColor="text1" w:themeTint="80"/>
+          <w:spacing w:val="10"/>
+          <w:sz w:val="52"/>
+          <w:szCs w:val="52"/>
+          <w14:shadow w14:blurRad="63500" w14:dist="50800" w14:dir="13500000" w14:sx="0" w14:sy="0" w14:kx="0" w14:ky="0" w14:algn="none">
+            <w14:srgbClr w14:val="000000">
+              <w14:alpha w14:val="50000"/>
+            </w14:srgbClr>
+          </w14:shadow>
+          <w14:textOutline w14:w="0" w14:cap="flat" w14:cmpd="sng" w14:algn="ctr">
+            <w14:noFill/>
+            <w14:prstDash w14:val="solid"/>
+            <w14:round/>
+          </w14:textOutline>
+        </w:rPr>
+        <w:t>{{</w:t>
+      </w:r>
+      <w:r>
+        <w:rPr>
+          <w:rFonts w:ascii="Tahoma" w:hAnsi="Tahoma" w:cs="Tahoma"/>
+          <w:b/>
+          <w:color w:val="7F7F7F" w:themeColor="text1" w:themeTint="80"/>
+          <w:spacing w:val="10"/>
+          <w:sz w:val="52"/>
+          <w:szCs w:val="52"/>
+          <w14:shadow w14:blurRad="63500" w14:dist="50800" w14:dir="13500000" w14:sx="0" w14:sy="0" w14:kx="0" w14:ky="0" w14:algn="none">
+            <w14:srgbClr w14:val="000000">
+              <w14:alpha w14:val="50000"/>
+            </w14:srgbClr>
+          </w14:shadow>
+          <w14:textOutline w14:w="0" w14:cap="flat" w14:cmpd="sng" w14:algn="ctr">
+            <w14:noFill/>
+            <w14:prstDash w14:val="solid"/>
+            <w14:round/>
+          </w14:textOutline>
+        </w:rPr>
+        <w:t>DIP_Customer Information</w:t>
+      </w:r>
+      <w:r>
+        <w:rPr>
+          <w:rFonts w:ascii="Tahoma" w:hAnsi="Tahoma" w:cs="Tahoma"/>
+          <w:b/>
+          <w:color w:val="7F7F7F" w:themeColor="text1" w:themeTint="80"/>
+          <w:spacing w:val="10"/>
+          <w:sz w:val="52"/>
+          <w:szCs w:val="52"/>
+          <w14:shadow w14:blurRad="63500" w14:dist="50800" w14:dir="13500000" w14:sx="0" w14:sy="0" w14:kx="0" w14:ky="0" w14:algn="none">
+            <w14:srgbClr w14:val="000000">
+              <w14:alpha w14:val="50000"/>
+            </w14:srgbClr>
+          </w14:shadow>
+          <w14:textOutline w14:w="0" w14:cap="flat" w14:cmpd="sng" w14:algn="ctr">
+            <w14:noFill/>
+            <w14:prstDash w14:val="solid"/>
+            <w14:round/>
+          </w14:textOutline>
+        </w:rPr>
+        <w:t>.B4}}</w:t>
+      </w:r>
+    </w:p>
+    <w:p>
+      <w:pPr>
+        <w:spacing w:after="0" w:line="240" w:lineRule="auto"/>
+        <w:rPr>
+          <w:rFonts w:ascii="Arial" w:eastAsiaTheme="minorHAnsi" w:hAnsi="Arial" w:cs="Arial"/>
+        </w:rPr>
+      </w:pPr>
+      <w:r>
+        <w:rPr>
+          <w:rFonts w:ascii="Arial" w:eastAsiaTheme="minorHAnsi" w:hAnsi="Arial" w:cs="Arial"/>
+        </w:rPr>
+        <w:br w:type="page"/>
+      </w:r>
+    </w:p>
+    <w:p>
+      <w:pPr>
+        <w:spacing w:after="0" w:line="240" w:lineRule="auto"/>
+        <w:rPr>
+          <w:rFonts w:ascii="Arial" w:eastAsiaTheme="minorHAnsi" w:hAnsi="Arial" w:cs="Arial"/>
+        </w:rPr>
+      </w:pPr>
+    </w:p>
+    <w:p>
+      <w:pPr>
+        <w:rPr>
+          <w:rFonts w:ascii="Arial" w:eastAsiaTheme="minorHAnsi" w:hAnsi="Arial" w:cs="Arial"/>
+        </w:rPr>
+      </w:pPr>
     </w:p>
     <w:p>
       <w:pPr>
@@ -85,7 +661,6 @@
           <w:rFonts w:ascii="Arial" w:hAnsi="Arial" w:cs="Arial"/>
           <w:noProof/>
         </w:rPr>
-        <w:lastRenderedPageBreak/>
         <w:drawing>
           <wp:anchor distT="0" distB="0" distL="114300" distR="114300" simplePos="0" relativeHeight="251666432" behindDoc="1" locked="0" layoutInCell="1" allowOverlap="1" wp14:anchorId="0FE1B428" wp14:editId="0EF23038">
             <wp:simplePos x="0" y="0"/>
@@ -397,9 +972,14 @@
               </wp:anchor>
             </w:drawing>
           </mc:Choice>
-          <mc:Fallback>
+          <mc:Fallback xmlns:wpsCustomData="http://www.wps.cn/officeDocument/2013/wpsCustomData">
             <w:pict>
-              <v:line w14:anchorId="59F41319" id="Line 34" o:spid="_x0000_s1026" style="position:absolute;z-index:251660288;visibility:visible;mso-wrap-style:square;mso-wrap-distance-left:9pt;mso-wrap-distance-top:0;mso-wrap-distance-right:9pt;mso-wrap-distance-bottom:0;mso-position-horizontal:absolute;mso-position-horizontal-relative:text;mso-position-vertical:absolute;mso-position-vertical-relative:text" from="-.5pt,3.95pt" to="199.35pt,3.95pt" o:gfxdata="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" strokeweight="3pt"/>
+              <v:line id="Line 34" o:spid="_x0000_s1026" o:spt="20" style="position:absolute;left:0pt;margin-left:-0.5pt;margin-top:3.95pt;height:0pt;width:199.85pt;z-index:251660288;mso-width-relative:page;mso-height-relative:page;" filled="f" stroked="t" coordsize="21600,21600" o:gfxdata="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">
+                <v:fill on="f" focussize="0,0"/>
+                <v:stroke weight="3pt" color="#000000" joinstyle="round"/>
+                <v:imagedata o:title=""/>
+                <o:lock v:ext="edit" aspectratio="f"/>
+              </v:line>
             </w:pict>
           </mc:Fallback>
         </mc:AlternateContent>
@@ -472,6 +1052,7 @@
                               </w:rPr>
                               <w:t xml:space="preserve">Head </w:t>
                             </w:r>
+                            <w:proofErr w:type="gramStart"/>
                             <w:r>
                               <w:rPr>
                                 <w:rFonts w:ascii="Arial" w:hAnsi="Arial" w:cs="Arial"/>
@@ -483,6 +1064,7 @@
                               </w:rPr>
                               <w:t>Office :</w:t>
                             </w:r>
+                            <w:proofErr w:type="gramEnd"/>
                           </w:p>
                           <w:p>
                             <w:pPr>
@@ -557,6 +1139,7 @@
                                 <w:lang w:val="en-US"/>
                               </w:rPr>
                             </w:pPr>
+                            <w:proofErr w:type="gramStart"/>
                             <w:r>
                               <w:rPr>
                                 <w:rFonts w:ascii="Arial" w:hAnsi="Arial" w:cs="Arial"/>
@@ -565,7 +1148,18 @@
                                 <w:szCs w:val="16"/>
                                 <w:lang w:val="en-US"/>
                               </w:rPr>
-                              <w:t>Tel : (021) 5437311</w:t>
+                              <w:t>Tel :</w:t>
+                            </w:r>
+                            <w:proofErr w:type="gramEnd"/>
+                            <w:r>
+                              <w:rPr>
+                                <w:rFonts w:ascii="Arial" w:hAnsi="Arial" w:cs="Arial"/>
+                                <w:b/>
+                                <w:sz w:val="16"/>
+                                <w:szCs w:val="16"/>
+                                <w:lang w:val="en-US"/>
+                              </w:rPr>
+                              <w:t xml:space="preserve"> (021) 5437311</w:t>
                             </w:r>
                           </w:p>
                           <w:p>
@@ -691,7 +1285,31 @@
                                 <w:u w:val="single"/>
                                 <w:lang w:val="en-US"/>
                               </w:rPr>
-                              <w:t xml:space="preserve">Branch Office : </w:t>
+                              <w:t xml:space="preserve">Branch </w:t>
+                            </w:r>
+                            <w:proofErr w:type="gramStart"/>
+                            <w:r>
+                              <w:rPr>
+                                <w:rFonts w:ascii="Arial" w:hAnsi="Arial" w:cs="Arial"/>
+                                <w:b/>
+                                <w:sz w:val="16"/>
+                                <w:szCs w:val="16"/>
+                                <w:u w:val="single"/>
+                                <w:lang w:val="en-US"/>
+                              </w:rPr>
+                              <w:t>Office :</w:t>
+                            </w:r>
+                            <w:proofErr w:type="gramEnd"/>
+                            <w:r>
+                              <w:rPr>
+                                <w:rFonts w:ascii="Arial" w:hAnsi="Arial" w:cs="Arial"/>
+                                <w:b/>
+                                <w:sz w:val="16"/>
+                                <w:szCs w:val="16"/>
+                                <w:u w:val="single"/>
+                                <w:lang w:val="en-US"/>
+                              </w:rPr>
+                              <w:t xml:space="preserve"> </w:t>
                             </w:r>
                           </w:p>
                           <w:p>
@@ -755,6 +1373,7 @@
                         </w:rPr>
                         <w:t xml:space="preserve">Head </w:t>
                       </w:r>
+                      <w:proofErr w:type="gramStart"/>
                       <w:r>
                         <w:rPr>
                           <w:rFonts w:ascii="Arial" w:hAnsi="Arial" w:cs="Arial"/>
@@ -766,6 +1385,7 @@
                         </w:rPr>
                         <w:t>Office :</w:t>
                       </w:r>
+                      <w:proofErr w:type="gramEnd"/>
                     </w:p>
                     <w:p>
                       <w:pPr>
@@ -840,6 +1460,7 @@
                           <w:lang w:val="en-US"/>
                         </w:rPr>
                       </w:pPr>
+                      <w:proofErr w:type="gramStart"/>
                       <w:r>
                         <w:rPr>
                           <w:rFonts w:ascii="Arial" w:hAnsi="Arial" w:cs="Arial"/>
@@ -848,7 +1469,18 @@
                           <w:szCs w:val="16"/>
                           <w:lang w:val="en-US"/>
                         </w:rPr>
-                        <w:t>Tel : (021) 5437311</w:t>
+                        <w:t>Tel :</w:t>
+                      </w:r>
+                      <w:proofErr w:type="gramEnd"/>
+                      <w:r>
+                        <w:rPr>
+                          <w:rFonts w:ascii="Arial" w:hAnsi="Arial" w:cs="Arial"/>
+                          <w:b/>
+                          <w:sz w:val="16"/>
+                          <w:szCs w:val="16"/>
+                          <w:lang w:val="en-US"/>
+                        </w:rPr>
+                        <w:t xml:space="preserve"> (021) 5437311</w:t>
                       </w:r>
                     </w:p>
                     <w:p>
@@ -974,7 +1606,31 @@
                           <w:u w:val="single"/>
                           <w:lang w:val="en-US"/>
                         </w:rPr>
-                        <w:t xml:space="preserve">Branch Office : </w:t>
+                        <w:t xml:space="preserve">Branch </w:t>
+                      </w:r>
+                      <w:proofErr w:type="gramStart"/>
+                      <w:r>
+                        <w:rPr>
+                          <w:rFonts w:ascii="Arial" w:hAnsi="Arial" w:cs="Arial"/>
+                          <w:b/>
+                          <w:sz w:val="16"/>
+                          <w:szCs w:val="16"/>
+                          <w:u w:val="single"/>
+                          <w:lang w:val="en-US"/>
+                        </w:rPr>
+                        <w:t>Office :</w:t>
+                      </w:r>
+                      <w:proofErr w:type="gramEnd"/>
+                      <w:r>
+                        <w:rPr>
+                          <w:rFonts w:ascii="Arial" w:hAnsi="Arial" w:cs="Arial"/>
+                          <w:b/>
+                          <w:sz w:val="16"/>
+                          <w:szCs w:val="16"/>
+                          <w:u w:val="single"/>
+                          <w:lang w:val="en-US"/>
+                        </w:rPr>
+                        <w:t xml:space="preserve"> </w:t>
                       </w:r>
                     </w:p>
                     <w:p>
@@ -1069,9 +1725,14 @@
               </wp:anchor>
             </w:drawing>
           </mc:Choice>
-          <mc:Fallback>
+          <mc:Fallback xmlns:wpsCustomData="http://www.wps.cn/officeDocument/2013/wpsCustomData">
             <w:pict>
-              <v:rect w14:anchorId="0F0ACA3C" id="Rectangle 99" o:spid="_x0000_s1026" style="position:absolute;margin-left:-160.05pt;margin-top:858.2pt;width:471.45pt;height:7.15pt;z-index:251662336;visibility:visible;mso-wrap-style:square;mso-wrap-distance-left:9pt;mso-wrap-distance-top:0;mso-wrap-distance-right:9pt;mso-wrap-distance-bottom:0;mso-position-horizontal:absolute;mso-position-horizontal-relative:text;mso-position-vertical:absolute;mso-position-vertical-relative:text;v-text-anchor:top" o:gfxdata="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" fillcolor="#548dd4 [1951]" strokecolor="#548dd4 [1951]"/>
+              <v:rect id="Rectangle 99" o:spid="_x0000_s1026" o:spt="1" style="position:absolute;left:0pt;margin-left:-160.05pt;margin-top:858.2pt;height:7.15pt;width:471.45pt;z-index:251662336;mso-width-relative:page;mso-height-relative:page;" fillcolor="#558ED5 [1951]" filled="t" stroked="t" coordsize="21600,21600" o:gfxdata="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">
+                <v:fill on="t" focussize="0,0"/>
+                <v:stroke color="#558ED5 [1951]" miterlimit="8" joinstyle="miter"/>
+                <v:imagedata o:title=""/>
+                <o:lock v:ext="edit" aspectratio="f"/>
+              </v:rect>
             </w:pict>
           </mc:Fallback>
         </mc:AlternateContent>
@@ -1139,9 +1800,14 @@
               </wp:anchor>
             </w:drawing>
           </mc:Choice>
-          <mc:Fallback>
+          <mc:Fallback xmlns:wpsCustomData="http://www.wps.cn/officeDocument/2013/wpsCustomData">
             <w:pict>
-              <v:rect w14:anchorId="7BE4BCD7" id="Rectangle 99" o:spid="_x0000_s1026" style="position:absolute;margin-left:-172.05pt;margin-top:838pt;width:471.45pt;height:7.15pt;z-index:251661312;visibility:visible;mso-wrap-style:square;mso-wrap-distance-left:9pt;mso-wrap-distance-top:0;mso-wrap-distance-right:9pt;mso-wrap-distance-bottom:0;mso-position-horizontal:absolute;mso-position-horizontal-relative:text;mso-position-vertical:absolute;mso-position-vertical-relative:text;v-text-anchor:top" o:gfxdata="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" fillcolor="#548dd4 [1951]" strokecolor="#548dd4 [1951]"/>
+              <v:rect id="Rectangle 99" o:spid="_x0000_s1026" o:spt="1" style="position:absolute;left:0pt;margin-left:-172.05pt;margin-top:838pt;height:7.15pt;width:471.45pt;z-index:251661312;mso-width-relative:page;mso-height-relative:page;" fillcolor="#558ED5 [1951]" filled="t" stroked="t" coordsize="21600,21600" o:gfxdata="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">
+                <v:fill on="t" focussize="0,0"/>
+                <v:stroke color="#558ED5 [1951]" miterlimit="8" joinstyle="miter"/>
+                <v:imagedata o:title=""/>
+                <o:lock v:ext="edit" aspectratio="f"/>
+              </v:rect>
             </w:pict>
           </mc:Fallback>
         </mc:AlternateContent>
@@ -1557,7 +2223,14 @@
           <w:rFonts w:ascii="Arial" w:hAnsi="Arial" w:cs="Arial"/>
           <w:lang w:val="en-US"/>
         </w:rPr>
-        <w:t>DIP_Technical</w:t>
+        <w:t>DIP_</w:t>
+      </w:r>
+      <w:r>
+        <w:rPr>
+          <w:rFonts w:ascii="Arial" w:hAnsi="Arial" w:cs="Arial"/>
+          <w:lang w:val="en-US"/>
+        </w:rPr>
+        <w:t>Project</w:t>
       </w:r>
       <w:proofErr w:type="spellEnd"/>
       <w:r>
@@ -1565,7 +2238,28 @@
           <w:rFonts w:ascii="Arial" w:hAnsi="Arial" w:cs="Arial"/>
           <w:lang w:val="en-US"/>
         </w:rPr>
-        <w:t xml:space="preserve"> Information.B21}}</w:t>
+        <w:t xml:space="preserve"> Information</w:t>
+      </w:r>
+      <w:r>
+        <w:rPr>
+          <w:rFonts w:ascii="Arial" w:hAnsi="Arial" w:cs="Arial"/>
+          <w:lang w:val="en-US"/>
+        </w:rPr>
+        <w:t>.B</w:t>
+      </w:r>
+      <w:r>
+        <w:rPr>
+          <w:rFonts w:ascii="Arial" w:hAnsi="Arial" w:cs="Arial"/>
+          <w:lang w:val="en-US"/>
+        </w:rPr>
+        <w:t>60</w:t>
+      </w:r>
+      <w:r>
+        <w:rPr>
+          <w:rFonts w:ascii="Arial" w:hAnsi="Arial" w:cs="Arial"/>
+          <w:lang w:val="en-US"/>
+        </w:rPr>
+        <w:t>}}</w:t>
       </w:r>
     </w:p>
     <w:p>
@@ -1693,7 +2387,14 @@
           <w:rFonts w:ascii="Arial" w:hAnsi="Arial" w:cs="Arial"/>
           <w:lang w:val="sv-SE" w:eastAsia="id-ID"/>
         </w:rPr>
-        <w:t>. Sekali lagi terimakasih atas kesempatan yang telah diberikan kepada kami.</w:t>
+        <w:t xml:space="preserve">. Sekali lagi terimakasih atas kesempatan yang telah diberikan kepada </w:t>
+      </w:r>
+      <w:r>
+        <w:rPr>
+          <w:rFonts w:ascii="Arial" w:hAnsi="Arial" w:cs="Arial"/>
+          <w:lang w:val="sv-SE" w:eastAsia="id-ID"/>
+        </w:rPr>
+        <w:t>kami.</w:t>
       </w:r>
     </w:p>
     <w:bookmarkEnd w:id="1"/>
@@ -1789,7 +2490,6 @@
         <w:spacing w:after="0" w:line="360" w:lineRule="auto"/>
         <w:rPr>
           <w:rFonts w:ascii="Arial" w:hAnsi="Arial" w:cs="Arial"/>
-          <w:highlight w:val="cyan"/>
           <w:lang w:val="en-US"/>
         </w:rPr>
       </w:pPr>
@@ -1797,10 +2497,9 @@
       <w:r>
         <w:rPr>
           <w:rFonts w:ascii="Arial" w:hAnsi="Arial" w:cs="Arial"/>
-          <w:highlight w:val="cyan"/>
           <w:lang w:val="en-US"/>
         </w:rPr>
-        <w:t>Tia Amelia</w:t>
+        <w:t>{{USER_CODE.NAME}}</w:t>
       </w:r>
     </w:p>
     <w:p>
@@ -1811,17 +2510,15 @@
         <w:spacing w:after="0" w:line="360" w:lineRule="auto"/>
         <w:rPr>
           <w:rFonts w:ascii="Arial" w:hAnsi="Arial" w:cs="Arial"/>
-          <w:highlight w:val="cyan"/>
           <w:lang w:val="en-US"/>
         </w:rPr>
       </w:pPr>
       <w:r>
         <w:rPr>
           <w:rFonts w:ascii="Arial" w:hAnsi="Arial" w:cs="Arial"/>
-          <w:highlight w:val="cyan"/>
           <w:lang w:val="en-US"/>
         </w:rPr>
-        <w:t>Product Strategist Engineer</w:t>
+        <w:t>{{USER_CODE.POSITION}}</w:t>
       </w:r>
     </w:p>
     <w:p>
@@ -1832,29 +2529,26 @@
         <w:spacing w:after="0" w:line="360" w:lineRule="auto"/>
         <w:rPr>
           <w:rFonts w:ascii="Arial" w:hAnsi="Arial" w:cs="Arial"/>
-          <w:highlight w:val="cyan"/>
           <w:lang w:val="pt-BR"/>
         </w:rPr>
       </w:pPr>
       <w:r>
         <w:rPr>
           <w:rFonts w:ascii="Arial" w:hAnsi="Arial" w:cs="Arial"/>
-          <w:highlight w:val="cyan"/>
           <w:lang w:val="pt-BR"/>
         </w:rPr>
-        <w:t xml:space="preserve">Email: </w:t>
+        <w:t>Email:</w:t>
       </w:r>
-      <w:hyperlink r:id="rId16" w:history="1">
-        <w:r>
-          <w:rPr>
-            <w:rStyle w:val="Hyperlink"/>
-            <w:rFonts w:ascii="Arial" w:hAnsi="Arial" w:cs="Arial"/>
-            <w:highlight w:val="cyan"/>
-            <w:lang w:val="pt-BR"/>
-          </w:rPr>
-          <w:t>tiamalia@grinvirobiotekno.com</w:t>
-        </w:r>
-      </w:hyperlink>
+      <w:r>
+        <w:t xml:space="preserve"> </w:t>
+      </w:r>
+      <w:r>
+        <w:rPr>
+          <w:rFonts w:ascii="Arial" w:hAnsi="Arial" w:cs="Arial"/>
+          <w:lang w:val="pt-BR"/>
+        </w:rPr>
+        <w:t>{{USER_CODE.EMAIL}}</w:t>
+      </w:r>
     </w:p>
     <w:p>
       <w:pPr>
@@ -1867,7 +2561,6 @@
       <w:r>
         <w:rPr>
           <w:rFonts w:ascii="Arial" w:hAnsi="Arial" w:cs="Arial"/>
-          <w:highlight w:val="cyan"/>
           <w:lang w:val="en-US"/>
         </w:rPr>
         <w:t xml:space="preserve">Mobile: </w:t>
@@ -1875,10 +2568,9 @@
       <w:r>
         <w:rPr>
           <w:rFonts w:ascii="Arial" w:hAnsi="Arial" w:cs="Arial"/>
-          <w:highlight w:val="cyan"/>
           <w:lang w:val="en-US"/>
         </w:rPr>
-        <w:t>+62 856-5504-9457</w:t>
+        <w:t>{{USER_CODE.MOBILE}}</w:t>
       </w:r>
     </w:p>
     <w:bookmarkEnd w:id="2"/>
@@ -2020,7 +2712,7 @@
                     <pic:cNvPicPr/>
                   </pic:nvPicPr>
                   <pic:blipFill rotWithShape="1">
-                    <a:blip r:embed="rId17"/>
+                    <a:blip r:embed="rId16"/>
                     <a:srcRect b="2176"/>
                     <a:stretch/>
                   </pic:blipFill>
@@ -2167,7 +2859,7 @@
                     <pic:cNvPicPr/>
                   </pic:nvPicPr>
                   <pic:blipFill>
-                    <a:blip r:embed="rId18"/>
+                    <a:blip r:embed="rId17"/>
                     <a:stretch>
                       <a:fillRect/>
                     </a:stretch>
@@ -2563,7 +3255,21 @@
                 <w:rFonts w:ascii="Arial" w:hAnsi="Arial" w:cs="Arial"/>
                 <w:lang w:val="en-US"/>
               </w:rPr>
-              <w:t>DIP_Technical</w:t>
+              <w:t>DIP</w:t>
+            </w:r>
+            <w:r>
+              <w:rPr>
+                <w:rFonts w:ascii="Arial" w:hAnsi="Arial" w:cs="Arial"/>
+                <w:lang w:val="en-US"/>
+              </w:rPr>
+              <w:t>_</w:t>
+            </w:r>
+            <w:r>
+              <w:rPr>
+                <w:rFonts w:ascii="Arial" w:hAnsi="Arial" w:cs="Arial"/>
+                <w:lang w:val="en-US"/>
+              </w:rPr>
+              <w:t>Project</w:t>
             </w:r>
             <w:proofErr w:type="spellEnd"/>
             <w:r>
@@ -2571,7 +3277,28 @@
                 <w:rFonts w:ascii="Arial" w:hAnsi="Arial" w:cs="Arial"/>
                 <w:lang w:val="en-US"/>
               </w:rPr>
-              <w:t xml:space="preserve"> Information.B10}}</w:t>
+              <w:t xml:space="preserve"> Information</w:t>
+            </w:r>
+            <w:r>
+              <w:rPr>
+                <w:rFonts w:ascii="Arial" w:hAnsi="Arial" w:cs="Arial"/>
+                <w:lang w:val="en-US"/>
+              </w:rPr>
+              <w:t>.</w:t>
+            </w:r>
+            <w:r>
+              <w:rPr>
+                <w:rFonts w:ascii="Arial" w:hAnsi="Arial" w:cs="Arial"/>
+                <w:lang w:val="en-US"/>
+              </w:rPr>
+              <w:t>B49</w:t>
+            </w:r>
+            <w:r>
+              <w:rPr>
+                <w:rFonts w:ascii="Arial" w:hAnsi="Arial" w:cs="Arial"/>
+                <w:lang w:val="en-US"/>
+              </w:rPr>
+              <w:t>}}</w:t>
             </w:r>
           </w:p>
         </w:tc>
@@ -2707,7 +3434,14 @@
                 <w:rFonts w:ascii="Arial" w:hAnsi="Arial" w:cs="Arial"/>
                 <w:lang w:val="en-US"/>
               </w:rPr>
-              <w:t>DIP_Technical</w:t>
+              <w:t>DIP_</w:t>
+            </w:r>
+            <w:r>
+              <w:rPr>
+                <w:rFonts w:ascii="Arial" w:hAnsi="Arial" w:cs="Arial"/>
+                <w:lang w:val="en-US"/>
+              </w:rPr>
+              <w:t>Project</w:t>
             </w:r>
             <w:proofErr w:type="spellEnd"/>
             <w:r>
@@ -2715,7 +3449,28 @@
                 <w:rFonts w:ascii="Arial" w:hAnsi="Arial" w:cs="Arial"/>
                 <w:lang w:val="en-US"/>
               </w:rPr>
-              <w:t xml:space="preserve"> Information.B11}}</w:t>
+              <w:t xml:space="preserve"> Information</w:t>
+            </w:r>
+            <w:r>
+              <w:rPr>
+                <w:rFonts w:ascii="Arial" w:hAnsi="Arial" w:cs="Arial"/>
+                <w:lang w:val="en-US"/>
+              </w:rPr>
+              <w:t>.B</w:t>
+            </w:r>
+            <w:r>
+              <w:rPr>
+                <w:rFonts w:ascii="Arial" w:hAnsi="Arial" w:cs="Arial"/>
+                <w:lang w:val="en-US"/>
+              </w:rPr>
+              <w:t>50</w:t>
+            </w:r>
+            <w:r>
+              <w:rPr>
+                <w:rFonts w:ascii="Arial" w:hAnsi="Arial" w:cs="Arial"/>
+                <w:lang w:val="en-US"/>
+              </w:rPr>
+              <w:t>}}</w:t>
             </w:r>
           </w:p>
         </w:tc>
@@ -2851,7 +3606,14 @@
                 <w:rFonts w:ascii="Arial" w:hAnsi="Arial" w:cs="Arial"/>
                 <w:lang w:val="en-US"/>
               </w:rPr>
-              <w:t>DIP_Technical</w:t>
+              <w:t>DIP_</w:t>
+            </w:r>
+            <w:r>
+              <w:rPr>
+                <w:rFonts w:ascii="Arial" w:hAnsi="Arial" w:cs="Arial"/>
+                <w:lang w:val="en-US"/>
+              </w:rPr>
+              <w:t>Project</w:t>
             </w:r>
             <w:proofErr w:type="spellEnd"/>
             <w:r>
@@ -2859,7 +3621,28 @@
                 <w:rFonts w:ascii="Arial" w:hAnsi="Arial" w:cs="Arial"/>
                 <w:lang w:val="en-US"/>
               </w:rPr>
-              <w:t xml:space="preserve"> Information.B12}}</w:t>
+              <w:t xml:space="preserve"> Information</w:t>
+            </w:r>
+            <w:r>
+              <w:rPr>
+                <w:rFonts w:ascii="Arial" w:hAnsi="Arial" w:cs="Arial"/>
+                <w:lang w:val="en-US"/>
+              </w:rPr>
+              <w:t>.B</w:t>
+            </w:r>
+            <w:r>
+              <w:rPr>
+                <w:rFonts w:ascii="Arial" w:hAnsi="Arial" w:cs="Arial"/>
+                <w:lang w:val="en-US"/>
+              </w:rPr>
+              <w:t>51</w:t>
+            </w:r>
+            <w:r>
+              <w:rPr>
+                <w:rFonts w:ascii="Arial" w:hAnsi="Arial" w:cs="Arial"/>
+                <w:lang w:val="en-US"/>
+              </w:rPr>
+              <w:t>}}</w:t>
             </w:r>
           </w:p>
         </w:tc>
@@ -2995,7 +3778,14 @@
                 <w:rFonts w:ascii="Arial" w:hAnsi="Arial" w:cs="Arial"/>
                 <w:lang w:val="en-US"/>
               </w:rPr>
-              <w:t>DIP_Technical</w:t>
+              <w:t>DIP_</w:t>
+            </w:r>
+            <w:r>
+              <w:rPr>
+                <w:rFonts w:ascii="Arial" w:hAnsi="Arial" w:cs="Arial"/>
+                <w:lang w:val="en-US"/>
+              </w:rPr>
+              <w:t>Project</w:t>
             </w:r>
             <w:proofErr w:type="spellEnd"/>
             <w:r>
@@ -3003,7 +3793,28 @@
                 <w:rFonts w:ascii="Arial" w:hAnsi="Arial" w:cs="Arial"/>
                 <w:lang w:val="en-US"/>
               </w:rPr>
-              <w:t xml:space="preserve"> Information.B13}}</w:t>
+              <w:t xml:space="preserve"> Information</w:t>
+            </w:r>
+            <w:r>
+              <w:rPr>
+                <w:rFonts w:ascii="Arial" w:hAnsi="Arial" w:cs="Arial"/>
+                <w:lang w:val="en-US"/>
+              </w:rPr>
+              <w:t>.B</w:t>
+            </w:r>
+            <w:r>
+              <w:rPr>
+                <w:rFonts w:ascii="Arial" w:hAnsi="Arial" w:cs="Arial"/>
+                <w:lang w:val="en-US"/>
+              </w:rPr>
+              <w:t>52</w:t>
+            </w:r>
+            <w:r>
+              <w:rPr>
+                <w:rFonts w:ascii="Arial" w:hAnsi="Arial" w:cs="Arial"/>
+                <w:lang w:val="en-US"/>
+              </w:rPr>
+              <w:t>}}</w:t>
             </w:r>
           </w:p>
         </w:tc>
@@ -3147,7 +3958,14 @@
                 <w:rFonts w:ascii="Arial" w:hAnsi="Arial" w:cs="Arial"/>
                 <w:lang w:val="en-US"/>
               </w:rPr>
-              <w:t>DIP_Technical</w:t>
+              <w:t>DIP_</w:t>
+            </w:r>
+            <w:r>
+              <w:rPr>
+                <w:rFonts w:ascii="Arial" w:hAnsi="Arial" w:cs="Arial"/>
+                <w:lang w:val="en-US"/>
+              </w:rPr>
+              <w:t>Project</w:t>
             </w:r>
             <w:proofErr w:type="spellEnd"/>
             <w:r>
@@ -3155,7 +3973,28 @@
                 <w:rFonts w:ascii="Arial" w:hAnsi="Arial" w:cs="Arial"/>
                 <w:lang w:val="en-US"/>
               </w:rPr>
-              <w:t xml:space="preserve"> Information.B9}}</w:t>
+              <w:t xml:space="preserve"> Information</w:t>
+            </w:r>
+            <w:r>
+              <w:rPr>
+                <w:rFonts w:ascii="Arial" w:hAnsi="Arial" w:cs="Arial"/>
+                <w:lang w:val="en-US"/>
+              </w:rPr>
+              <w:t>.B</w:t>
+            </w:r>
+            <w:r>
+              <w:rPr>
+                <w:rFonts w:ascii="Arial" w:hAnsi="Arial" w:cs="Arial"/>
+                <w:lang w:val="en-US"/>
+              </w:rPr>
+              <w:t>48</w:t>
+            </w:r>
+            <w:r>
+              <w:rPr>
+                <w:rFonts w:ascii="Arial" w:hAnsi="Arial" w:cs="Arial"/>
+                <w:lang w:val="en-US"/>
+              </w:rPr>
+              <w:t>}}</w:t>
             </w:r>
           </w:p>
         </w:tc>
@@ -3370,7 +4209,6 @@
                 <w:bCs/>
                 <w:lang w:val="en-US"/>
               </w:rPr>
-              <w:lastRenderedPageBreak/>
               <w:t>g</w:t>
             </w:r>
             <w:r>
@@ -3437,7 +4275,14 @@
                 <w:rFonts w:ascii="Arial" w:hAnsi="Arial" w:cs="Arial"/>
                 <w:lang w:val="en-US"/>
               </w:rPr>
-              <w:t>DIP_Technical</w:t>
+              <w:t>DIP_</w:t>
+            </w:r>
+            <w:r>
+              <w:rPr>
+                <w:rFonts w:ascii="Arial" w:hAnsi="Arial" w:cs="Arial"/>
+                <w:lang w:val="en-US"/>
+              </w:rPr>
+              <w:t>Project</w:t>
             </w:r>
             <w:proofErr w:type="spellEnd"/>
             <w:r>
@@ -3445,7 +4290,28 @@
                 <w:rFonts w:ascii="Arial" w:hAnsi="Arial" w:cs="Arial"/>
                 <w:lang w:val="en-US"/>
               </w:rPr>
-              <w:t xml:space="preserve"> Information.B21}}</w:t>
+              <w:t xml:space="preserve"> Information</w:t>
+            </w:r>
+            <w:r>
+              <w:rPr>
+                <w:rFonts w:ascii="Arial" w:hAnsi="Arial" w:cs="Arial"/>
+                <w:lang w:val="en-US"/>
+              </w:rPr>
+              <w:t>.B</w:t>
+            </w:r>
+            <w:r>
+              <w:rPr>
+                <w:rFonts w:ascii="Arial" w:hAnsi="Arial" w:cs="Arial"/>
+                <w:lang w:val="en-US"/>
+              </w:rPr>
+              <w:t>60</w:t>
+            </w:r>
+            <w:r>
+              <w:rPr>
+                <w:rFonts w:ascii="Arial" w:hAnsi="Arial" w:cs="Arial"/>
+                <w:lang w:val="en-US"/>
+              </w:rPr>
+              <w:t>}}</w:t>
             </w:r>
           </w:p>
         </w:tc>
@@ -3522,6 +4388,7 @@
                 <w:color w:val="FFFFFF" w:themeColor="background1"/>
                 <w:lang w:val="en-US"/>
               </w:rPr>
+              <w:lastRenderedPageBreak/>
               <w:t>2.</w:t>
             </w:r>
           </w:p>
@@ -3684,7 +4551,14 @@
                 <w:rFonts w:ascii="Arial" w:hAnsi="Arial" w:cs="Arial"/>
                 <w:lang w:val="en-US"/>
               </w:rPr>
-              <w:t>DIP_Technical</w:t>
+              <w:t>DIP_</w:t>
+            </w:r>
+            <w:r>
+              <w:rPr>
+                <w:rFonts w:ascii="Arial" w:hAnsi="Arial" w:cs="Arial"/>
+                <w:lang w:val="en-US"/>
+              </w:rPr>
+              <w:t>Project</w:t>
             </w:r>
             <w:proofErr w:type="spellEnd"/>
             <w:r>
@@ -3692,7 +4566,28 @@
                 <w:rFonts w:ascii="Arial" w:hAnsi="Arial" w:cs="Arial"/>
                 <w:lang w:val="en-US"/>
               </w:rPr>
-              <w:t xml:space="preserve"> Information.B24}}</w:t>
+              <w:t xml:space="preserve"> Information</w:t>
+            </w:r>
+            <w:r>
+              <w:rPr>
+                <w:rFonts w:ascii="Arial" w:hAnsi="Arial" w:cs="Arial"/>
+                <w:lang w:val="en-US"/>
+              </w:rPr>
+              <w:t>.B</w:t>
+            </w:r>
+            <w:r>
+              <w:rPr>
+                <w:rFonts w:ascii="Arial" w:hAnsi="Arial" w:cs="Arial"/>
+                <w:lang w:val="en-US"/>
+              </w:rPr>
+              <w:t>63</w:t>
+            </w:r>
+            <w:r>
+              <w:rPr>
+                <w:rFonts w:ascii="Arial" w:hAnsi="Arial" w:cs="Arial"/>
+                <w:lang w:val="en-US"/>
+              </w:rPr>
+              <w:t>}}</w:t>
             </w:r>
           </w:p>
         </w:tc>
@@ -3822,7 +4717,14 @@
                 <w:rFonts w:ascii="Arial" w:hAnsi="Arial" w:cs="Arial"/>
                 <w:lang w:val="en-US"/>
               </w:rPr>
-              <w:t>DIP_Technical</w:t>
+              <w:t>DIP_</w:t>
+            </w:r>
+            <w:r>
+              <w:rPr>
+                <w:rFonts w:ascii="Arial" w:hAnsi="Arial" w:cs="Arial"/>
+                <w:lang w:val="en-US"/>
+              </w:rPr>
+              <w:t>Project</w:t>
             </w:r>
             <w:proofErr w:type="spellEnd"/>
             <w:r>
@@ -3830,7 +4732,28 @@
                 <w:rFonts w:ascii="Arial" w:hAnsi="Arial" w:cs="Arial"/>
                 <w:lang w:val="en-US"/>
               </w:rPr>
-              <w:t xml:space="preserve"> Information.B25}}</w:t>
+              <w:t xml:space="preserve"> Information</w:t>
+            </w:r>
+            <w:r>
+              <w:rPr>
+                <w:rFonts w:ascii="Arial" w:hAnsi="Arial" w:cs="Arial"/>
+                <w:lang w:val="en-US"/>
+              </w:rPr>
+              <w:t>.B</w:t>
+            </w:r>
+            <w:r>
+              <w:rPr>
+                <w:rFonts w:ascii="Arial" w:hAnsi="Arial" w:cs="Arial"/>
+                <w:lang w:val="en-US"/>
+              </w:rPr>
+              <w:t>64</w:t>
+            </w:r>
+            <w:r>
+              <w:rPr>
+                <w:rFonts w:ascii="Arial" w:hAnsi="Arial" w:cs="Arial"/>
+                <w:lang w:val="en-US"/>
+              </w:rPr>
+              <w:t>}}</w:t>
             </w:r>
           </w:p>
         </w:tc>
@@ -3957,7 +4880,14 @@
                 <w:rFonts w:ascii="Arial" w:hAnsi="Arial" w:cs="Arial"/>
                 <w:lang w:val="en-US"/>
               </w:rPr>
-              <w:t>DIP_Technical</w:t>
+              <w:t>DIP_</w:t>
+            </w:r>
+            <w:r>
+              <w:rPr>
+                <w:rFonts w:ascii="Arial" w:hAnsi="Arial" w:cs="Arial"/>
+                <w:lang w:val="en-US"/>
+              </w:rPr>
+              <w:t>Project</w:t>
             </w:r>
             <w:proofErr w:type="spellEnd"/>
             <w:r>
@@ -3965,7 +4895,35 @@
                 <w:rFonts w:ascii="Arial" w:hAnsi="Arial" w:cs="Arial"/>
                 <w:lang w:val="en-US"/>
               </w:rPr>
-              <w:t xml:space="preserve"> Information.B26}}</w:t>
+              <w:t xml:space="preserve"> Information</w:t>
+            </w:r>
+            <w:r>
+              <w:rPr>
+                <w:rFonts w:ascii="Arial" w:hAnsi="Arial" w:cs="Arial"/>
+                <w:lang w:val="en-US"/>
+              </w:rPr>
+              <w:t>.B</w:t>
+            </w:r>
+            <w:r>
+              <w:rPr>
+                <w:rFonts w:ascii="Arial" w:hAnsi="Arial" w:cs="Arial"/>
+                <w:lang w:val="en-US"/>
+              </w:rPr>
+              <w:t>6</w:t>
+            </w:r>
+            <w:r>
+              <w:rPr>
+                <w:rFonts w:ascii="Arial" w:hAnsi="Arial" w:cs="Arial"/>
+                <w:lang w:val="en-US"/>
+              </w:rPr>
+              <w:t>5</w:t>
+            </w:r>
+            <w:r>
+              <w:rPr>
+                <w:rFonts w:ascii="Arial" w:hAnsi="Arial" w:cs="Arial"/>
+                <w:lang w:val="en-US"/>
+              </w:rPr>
+              <w:t>}}</w:t>
             </w:r>
           </w:p>
         </w:tc>
@@ -4092,7 +5050,14 @@
                 <w:rFonts w:ascii="Arial" w:hAnsi="Arial" w:cs="Arial"/>
                 <w:lang w:val="en-US"/>
               </w:rPr>
-              <w:t>DIP_Technical</w:t>
+              <w:t>DIP_</w:t>
+            </w:r>
+            <w:r>
+              <w:rPr>
+                <w:rFonts w:ascii="Arial" w:hAnsi="Arial" w:cs="Arial"/>
+                <w:lang w:val="en-US"/>
+              </w:rPr>
+              <w:t>Project</w:t>
             </w:r>
             <w:proofErr w:type="spellEnd"/>
             <w:r>
@@ -4100,7 +5065,28 @@
                 <w:rFonts w:ascii="Arial" w:hAnsi="Arial" w:cs="Arial"/>
                 <w:lang w:val="en-US"/>
               </w:rPr>
-              <w:t xml:space="preserve"> Information.B27}}</w:t>
+              <w:t xml:space="preserve"> Information</w:t>
+            </w:r>
+            <w:r>
+              <w:rPr>
+                <w:rFonts w:ascii="Arial" w:hAnsi="Arial" w:cs="Arial"/>
+                <w:lang w:val="en-US"/>
+              </w:rPr>
+              <w:t>.B</w:t>
+            </w:r>
+            <w:r>
+              <w:rPr>
+                <w:rFonts w:ascii="Arial" w:hAnsi="Arial" w:cs="Arial"/>
+                <w:lang w:val="en-US"/>
+              </w:rPr>
+              <w:t>66</w:t>
+            </w:r>
+            <w:r>
+              <w:rPr>
+                <w:rFonts w:ascii="Arial" w:hAnsi="Arial" w:cs="Arial"/>
+                <w:lang w:val="en-US"/>
+              </w:rPr>
+              <w:t>}}</w:t>
             </w:r>
           </w:p>
         </w:tc>
@@ -4227,7 +5213,14 @@
                 <w:rFonts w:ascii="Arial" w:hAnsi="Arial" w:cs="Arial"/>
                 <w:lang w:val="en-US"/>
               </w:rPr>
-              <w:t>DIP_Technical</w:t>
+              <w:t>DIP_</w:t>
+            </w:r>
+            <w:r>
+              <w:rPr>
+                <w:rFonts w:ascii="Arial" w:hAnsi="Arial" w:cs="Arial"/>
+                <w:lang w:val="en-US"/>
+              </w:rPr>
+              <w:t>Project</w:t>
             </w:r>
             <w:proofErr w:type="spellEnd"/>
             <w:r>
@@ -4235,15 +5228,28 @@
                 <w:rFonts w:ascii="Arial" w:hAnsi="Arial" w:cs="Arial"/>
                 <w:lang w:val="en-US"/>
               </w:rPr>
-              <w:t xml:space="preserve"> Informa</w:t>
-            </w:r>
-            <w:r>
-              <w:rPr>
-                <w:rFonts w:ascii="Arial" w:hAnsi="Arial" w:cs="Arial"/>
-                <w:lang w:val="en-US"/>
-              </w:rPr>
-              <w:lastRenderedPageBreak/>
-              <w:t>tion.B28}}</w:t>
+              <w:t xml:space="preserve"> Information</w:t>
+            </w:r>
+            <w:r>
+              <w:rPr>
+                <w:rFonts w:ascii="Arial" w:hAnsi="Arial" w:cs="Arial"/>
+                <w:lang w:val="en-US"/>
+              </w:rPr>
+              <w:t>.B</w:t>
+            </w:r>
+            <w:r>
+              <w:rPr>
+                <w:rFonts w:ascii="Arial" w:hAnsi="Arial" w:cs="Arial"/>
+                <w:lang w:val="en-US"/>
+              </w:rPr>
+              <w:t>67</w:t>
+            </w:r>
+            <w:r>
+              <w:rPr>
+                <w:rFonts w:ascii="Arial" w:hAnsi="Arial" w:cs="Arial"/>
+                <w:lang w:val="en-US"/>
+              </w:rPr>
+              <w:t>}}</w:t>
             </w:r>
           </w:p>
         </w:tc>
@@ -4268,7 +5274,6 @@
                 <w:bCs/>
                 <w:lang w:val="en-US"/>
               </w:rPr>
-              <w:lastRenderedPageBreak/>
               <w:t>CFU/100ml</w:t>
             </w:r>
           </w:p>
@@ -4315,7 +5320,7 @@
           <w:lang w:val="en-US" w:eastAsia="zh-CN"/>
         </w:rPr>
         <w:sectPr>
-          <w:footerReference w:type="default" r:id="rId19"/>
+          <w:footerReference w:type="default" r:id="rId18"/>
           <w:pgSz w:w="11907" w:h="16840"/>
           <w:pgMar w:top="1276" w:right="1440" w:bottom="1560" w:left="1440" w:header="709" w:footer="709" w:gutter="0"/>
           <w:cols w:space="708"/>
@@ -4342,16 +5347,7 @@
           <w:lang w:val="en-US" w:eastAsia="zh-CN"/>
         </w:rPr>
         <w:lastRenderedPageBreak/>
-        <w:t xml:space="preserve">II.2 </w:t>
-      </w:r>
-      <w:r>
-        <w:rPr>
-          <w:rFonts w:ascii="Arial" w:hAnsi="Arial" w:cs="Arial"/>
-          <w:b/>
-          <w:bCs/>
-          <w:lang w:val="en-US" w:eastAsia="zh-CN"/>
-        </w:rPr>
-        <w:t>MAIN SYSTEM DESIGN</w:t>
+        <w:t>II.2 MAIN SYSTEM DESIGN</w:t>
       </w:r>
       <w:r>
         <w:rPr>
@@ -5473,7 +6469,7 @@
                 <w:rFonts w:ascii="Arial" w:hAnsi="Arial" w:cs="Arial"/>
                 <w:lang w:val="en-US"/>
               </w:rPr>
-              <w:t>3</w:t>
+              <w:t>4</w:t>
             </w:r>
             <w:r>
               <w:rPr>
@@ -5615,7 +6611,7 @@
                 <w:rFonts w:ascii="Arial" w:hAnsi="Arial" w:cs="Arial"/>
                 <w:lang w:val="en-US"/>
               </w:rPr>
-              <w:t>4</w:t>
+              <w:t>5</w:t>
             </w:r>
             <w:r>
               <w:rPr>
@@ -5775,7 +6771,7 @@
                 <w:rFonts w:ascii="Arial" w:hAnsi="Arial" w:cs="Arial"/>
                 <w:lang w:val="en-US"/>
               </w:rPr>
-              <w:t>5</w:t>
+              <w:t>6</w:t>
             </w:r>
             <w:r>
               <w:rPr>
@@ -6280,7 +7276,7 @@
                 <w:rFonts w:ascii="Arial" w:hAnsi="Arial" w:cs="Arial"/>
                 <w:lang w:val="en-US"/>
               </w:rPr>
-              <w:t>6</w:t>
+              <w:t>7</w:t>
             </w:r>
             <w:r>
               <w:rPr>
@@ -6421,7 +7417,7 @@
                 <w:rFonts w:ascii="Arial" w:hAnsi="Arial" w:cs="Arial"/>
                 <w:lang w:val="en-US"/>
               </w:rPr>
-              <w:t>7</w:t>
+              <w:t>8</w:t>
             </w:r>
             <w:r>
               <w:rPr>
@@ -6570,7 +7566,7 @@
                 <w:rFonts w:ascii="Arial" w:hAnsi="Arial" w:cs="Arial"/>
                 <w:lang w:val="en-US"/>
               </w:rPr>
-              <w:t>8</w:t>
+              <w:t>9</w:t>
             </w:r>
             <w:r>
               <w:rPr>
@@ -6766,6 +7762,17 @@
         <w:ind w:firstLine="720"/>
         <w:rPr>
           <w:rFonts w:ascii="Arial" w:hAnsi="Arial" w:cs="Arial"/>
+        </w:rPr>
+      </w:pPr>
+    </w:p>
+    <w:p>
+      <w:pPr>
+        <w:spacing w:after="0" w:line="240" w:lineRule="auto"/>
+        <w:rPr>
+          <w:rFonts w:ascii="Arial" w:hAnsi="Arial" w:cs="Arial"/>
+          <w:b/>
+          <w:bCs/>
+          <w:lang w:val="en-US" w:eastAsia="zh-CN"/>
         </w:rPr>
       </w:pPr>
     </w:p>
@@ -6936,7 +7943,6 @@
           <w:highlight w:val="cyan"/>
           <w:lang w:val="en-US" w:eastAsia="zh-CN"/>
         </w:rPr>
-        <w:lastRenderedPageBreak/>
         <w:t>IV. BILL OF MATERIAL</w:t>
       </w:r>
       <w:r>
@@ -7555,7 +8561,7 @@
                 <w:sz w:val="22"/>
                 <w:lang w:val="en-US" w:eastAsia="en-GB"/>
               </w:rPr>
-              <w:t>13</w:t>
+              <w:t>1</w:t>
             </w:r>
             <w:r>
               <w:rPr>
@@ -7564,7 +8570,7 @@
                 <w:sz w:val="22"/>
                 <w:lang w:val="en-US" w:eastAsia="en-GB"/>
               </w:rPr>
-              <w:t>}}</w:t>
+              <w:t>4</w:t>
             </w:r>
             <w:r>
               <w:rPr>
@@ -7573,9 +8579,8 @@
                 <w:sz w:val="22"/>
                 <w:lang w:val="en-US" w:eastAsia="en-GB"/>
               </w:rPr>
-              <w:t xml:space="preserve"> </w:t>
-            </w:r>
-            <w:proofErr w:type="spellStart"/>
+              <w:t>}}</w:t>
+            </w:r>
             <w:r>
               <w:rPr>
                 <w:rFonts w:asciiTheme="minorBidi" w:hAnsiTheme="minorBidi" w:cstheme="minorBidi"/>
@@ -7583,9 +8588,8 @@
                 <w:sz w:val="22"/>
                 <w:lang w:val="en-US" w:eastAsia="en-GB"/>
               </w:rPr>
-              <w:t>CMh</w:t>
-            </w:r>
-            <w:proofErr w:type="spellEnd"/>
+              <w:t xml:space="preserve"> CMh</w:t>
+            </w:r>
           </w:p>
           <w:p>
             <w:pPr>
@@ -7620,7 +8624,16 @@
                 <w:sz w:val="22"/>
                 <w:lang w:val="en-US" w:eastAsia="en-GB"/>
               </w:rPr>
-              <w:t>14</w:t>
+              <w:t>1</w:t>
+            </w:r>
+            <w:r>
+              <w:rPr>
+                <w:rFonts w:asciiTheme="minorBidi" w:hAnsiTheme="minorBidi" w:cstheme="minorBidi"/>
+                <w:b w:val="0"/>
+                <w:sz w:val="22"/>
+                <w:lang w:val="en-US" w:eastAsia="en-GB"/>
+              </w:rPr>
+              <w:t>5</w:t>
             </w:r>
             <w:r>
               <w:rPr>
@@ -8262,7 +9275,14 @@
                 <w:rFonts w:asciiTheme="minorBidi" w:eastAsia="Times New Roman" w:hAnsiTheme="minorBidi" w:cstheme="minorBidi"/>
                 <w:lang w:val="en-US" w:eastAsia="en-GB"/>
               </w:rPr>
-              <w:t>10</w:t>
+              <w:t>1</w:t>
+            </w:r>
+            <w:r>
+              <w:rPr>
+                <w:rFonts w:asciiTheme="minorBidi" w:eastAsia="Times New Roman" w:hAnsiTheme="minorBidi" w:cstheme="minorBidi"/>
+                <w:lang w:val="en-US" w:eastAsia="en-GB"/>
+              </w:rPr>
+              <w:t>1</w:t>
             </w:r>
             <w:r>
               <w:rPr>
@@ -8290,7 +9310,14 @@
                 <w:rFonts w:asciiTheme="minorBidi" w:eastAsia="Times New Roman" w:hAnsiTheme="minorBidi" w:cstheme="minorBidi"/>
                 <w:lang w:val="en-US" w:eastAsia="en-GB"/>
               </w:rPr>
-              <w:t>11</w:t>
+              <w:t>1</w:t>
+            </w:r>
+            <w:r>
+              <w:rPr>
+                <w:rFonts w:asciiTheme="minorBidi" w:eastAsia="Times New Roman" w:hAnsiTheme="minorBidi" w:cstheme="minorBidi"/>
+                <w:lang w:val="en-US" w:eastAsia="en-GB"/>
+              </w:rPr>
+              <w:t>2</w:t>
             </w:r>
             <w:r>
               <w:rPr>
@@ -8972,6 +9999,7 @@
                 <w:iCs/>
                 <w:lang w:val="en-US" w:eastAsia="en-GB"/>
               </w:rPr>
+              <w:lastRenderedPageBreak/>
               <w:t>Sludge Sampling</w:t>
             </w:r>
           </w:p>
@@ -8995,7 +10023,6 @@
                 <w:iCs/>
                 <w:lang w:val="en-US" w:eastAsia="en-GB"/>
               </w:rPr>
-              <w:lastRenderedPageBreak/>
               <w:t>Sampling Port Material</w:t>
             </w:r>
           </w:p>
@@ -9083,6 +10110,7 @@
                 <w:rFonts w:asciiTheme="minorBidi" w:eastAsia="Times New Roman" w:hAnsiTheme="minorBidi" w:cstheme="minorBidi"/>
                 <w:lang w:val="en-US" w:eastAsia="en-GB"/>
               </w:rPr>
+              <w:lastRenderedPageBreak/>
               <w:t xml:space="preserve">Along Tank Height </w:t>
             </w:r>
           </w:p>
@@ -9112,7 +10140,6 @@
                 <w:sz w:val="22"/>
                 <w:lang w:val="en-US" w:eastAsia="en-GB"/>
               </w:rPr>
-              <w:lastRenderedPageBreak/>
               <w:t>SS304</w:t>
             </w:r>
           </w:p>
@@ -11096,7 +12123,6 @@
                 <w:rFonts w:asciiTheme="minorBidi" w:eastAsia="Times New Roman" w:hAnsiTheme="minorBidi" w:cstheme="minorBidi"/>
                 <w:lang w:val="en-US" w:eastAsia="en-GB"/>
               </w:rPr>
-              <w:lastRenderedPageBreak/>
               <w:t>Output Signal</w:t>
             </w:r>
           </w:p>
@@ -11235,6 +12261,7 @@
                 <w:rFonts w:asciiTheme="minorBidi" w:eastAsia="Times New Roman" w:hAnsiTheme="minorBidi" w:cstheme="minorBidi"/>
                 <w:lang w:val="en-US" w:eastAsia="en-GB"/>
               </w:rPr>
+              <w:lastRenderedPageBreak/>
               <w:t xml:space="preserve">Electrode: SS316L </w:t>
             </w:r>
           </w:p>
@@ -11255,7 +12282,6 @@
                 <w:rFonts w:asciiTheme="minorBidi" w:eastAsia="Times New Roman" w:hAnsiTheme="minorBidi" w:cstheme="minorBidi"/>
                 <w:lang w:val="en-US" w:eastAsia="en-GB"/>
               </w:rPr>
-              <w:lastRenderedPageBreak/>
               <w:t>4 – 20 mA</w:t>
             </w:r>
           </w:p>
@@ -11506,7 +12532,14 @@
                 <w:rFonts w:asciiTheme="minorBidi" w:eastAsia="Times New Roman" w:hAnsiTheme="minorBidi" w:cstheme="minorBidi"/>
                 <w:lang w:eastAsia="en-GB"/>
               </w:rPr>
-              <w:t xml:space="preserve">0.00 – 20 </w:t>
+              <w:t xml:space="preserve">0.00 – </w:t>
+            </w:r>
+            <w:r>
+              <w:rPr>
+                <w:rFonts w:asciiTheme="minorBidi" w:eastAsia="Times New Roman" w:hAnsiTheme="minorBidi" w:cstheme="minorBidi"/>
+                <w:lang w:eastAsia="en-GB"/>
+              </w:rPr>
+              <w:t xml:space="preserve">20 </w:t>
             </w:r>
             <w:proofErr w:type="gramStart"/>
             <w:r>
@@ -14957,6 +15990,19 @@
               </w:rPr>
               <w:t xml:space="preserve">Material Shipping </w:t>
             </w:r>
+          </w:p>
+          <w:p>
+            <w:pPr>
+              <w:pStyle w:val="NoSpacing"/>
+              <w:tabs>
+                <w:tab w:val="left" w:pos="180"/>
+              </w:tabs>
+              <w:spacing w:after="0" w:line="360" w:lineRule="auto"/>
+              <w:ind w:left="484"/>
+              <w:rPr>
+                <w:rFonts w:asciiTheme="minorBidi" w:hAnsiTheme="minorBidi" w:cstheme="minorBidi"/>
+              </w:rPr>
+            </w:pPr>
           </w:p>
           <w:p>
             <w:pPr>
@@ -15322,47 +16368,7 @@
           <w:szCs w:val="22"/>
         </w:rPr>
         <w:lastRenderedPageBreak/>
-        <w:t>V</w:t>
-      </w:r>
-      <w:r>
-        <w:rPr>
-          <w:rFonts w:ascii="Arial" w:hAnsi="Arial" w:cs="Arial"/>
-          <w:b/>
-          <w:bCs/>
-          <w:sz w:val="22"/>
-          <w:szCs w:val="22"/>
-        </w:rPr>
-        <w:t>.</w:t>
-      </w:r>
-      <w:r>
-        <w:rPr>
-          <w:rFonts w:ascii="Arial" w:hAnsi="Arial" w:cs="Arial"/>
-          <w:b/>
-          <w:bCs/>
-          <w:sz w:val="22"/>
-          <w:szCs w:val="22"/>
-        </w:rPr>
-        <w:t xml:space="preserve"> SPLIT OF RESPONS</w:t>
-      </w:r>
-      <w:r>
-        <w:rPr>
-          <w:rFonts w:ascii="Arial" w:hAnsi="Arial" w:cs="Arial"/>
-          <w:b/>
-          <w:bCs/>
-          <w:sz w:val="22"/>
-          <w:szCs w:val="22"/>
-        </w:rPr>
-        <w:t>I</w:t>
-      </w:r>
-      <w:r>
-        <w:rPr>
-          <w:rFonts w:ascii="Arial" w:hAnsi="Arial" w:cs="Arial"/>
-          <w:b/>
-          <w:bCs/>
-          <w:sz w:val="22"/>
-          <w:szCs w:val="22"/>
-        </w:rPr>
-        <w:t>BILITY</w:t>
+        <w:t>V. SPLIT OF RESPONSIBILITY</w:t>
       </w:r>
     </w:p>
     <w:tbl>
@@ -36560,15 +37566,6 @@
         </w:tc>
       </w:tr>
     </w:tbl>
-    <w:p>
-      <w:pPr>
-        <w:spacing w:after="0" w:line="360" w:lineRule="auto"/>
-        <w:rPr>
-          <w:rFonts w:ascii="Arial" w:hAnsi="Arial" w:cs="Arial"/>
-          <w:lang w:val="en-US"/>
-        </w:rPr>
-      </w:pPr>
-    </w:p>
     <w:p>
       <w:pPr>
         <w:spacing w:after="0" w:line="360" w:lineRule="auto"/>
@@ -36682,7 +37679,7 @@
               <w:jc w:val="both"/>
               <w:rPr>
                 <w:rFonts w:ascii="Arial" w:hAnsi="Arial" w:cs="Arial"/>
-                <w:lang w:val="en-US"/>
+                <w:lang w:val="zh-CN"/>
               </w:rPr>
             </w:pPr>
             <w:r>
@@ -37703,7 +38700,15 @@
                 <w:color w:val="000000" w:themeColor="text1"/>
                 <w:lang w:val="en-US"/>
               </w:rPr>
-              <w:t>The warranty is valid if all the systems are installed by GRINVIRO.</w:t>
+              <w:t xml:space="preserve">The warranty is valid if all the systems are installed by </w:t>
+            </w:r>
+            <w:r>
+              <w:rPr>
+                <w:rFonts w:ascii="Arial" w:eastAsia="Arial" w:hAnsi="Arial" w:cs="Arial"/>
+                <w:color w:val="000000" w:themeColor="text1"/>
+                <w:lang w:val="en-US"/>
+              </w:rPr>
+              <w:t>GRINVIRO.</w:t>
             </w:r>
           </w:p>
           <w:p>
@@ -38016,7 +39021,15 @@
                 <w:color w:val="000000" w:themeColor="text1"/>
                 <w:lang w:val="en-US"/>
               </w:rPr>
-              <w:t>GRINVIRO will provide the certificate of warranty for equipment by principle.</w:t>
+              <w:t xml:space="preserve">GRINVIRO will provide the certificate of warranty for equipment by </w:t>
+            </w:r>
+            <w:r>
+              <w:rPr>
+                <w:rFonts w:ascii="Arial" w:eastAsia="Arial" w:hAnsi="Arial" w:cs="Arial"/>
+                <w:color w:val="000000" w:themeColor="text1"/>
+                <w:lang w:val="en-US"/>
+              </w:rPr>
+              <w:t>principle.</w:t>
             </w:r>
           </w:p>
         </w:tc>
@@ -38598,69 +39611,68 @@
           <w:lang w:val="en-US" w:eastAsia="zh-CN"/>
         </w:rPr>
       </w:pPr>
-    </w:p>
-    <w:p>
-      <w:pPr>
+      <w:r>
         <w:rPr>
+          <w:noProof/>
           <w:lang w:val="en-US" w:eastAsia="zh-CN"/>
         </w:rPr>
-      </w:pPr>
-    </w:p>
-    <w:p>
-      <w:pPr>
-        <w:rPr>
-          <w:lang w:val="en-US" w:eastAsia="zh-CN"/>
-        </w:rPr>
-      </w:pPr>
-    </w:p>
-    <w:p>
-      <w:pPr>
-        <w:rPr>
-          <w:lang w:val="en-US" w:eastAsia="zh-CN"/>
-        </w:rPr>
-      </w:pPr>
-    </w:p>
-    <w:p>
-      <w:pPr>
-        <w:rPr>
-          <w:lang w:val="en-US" w:eastAsia="zh-CN"/>
-        </w:rPr>
-      </w:pPr>
-    </w:p>
-    <w:p>
-      <w:pPr>
-        <w:rPr>
-          <w:lang w:val="en-US" w:eastAsia="zh-CN"/>
-        </w:rPr>
-      </w:pPr>
-    </w:p>
-    <w:p>
-      <w:pPr>
-        <w:rPr>
-          <w:lang w:val="en-US" w:eastAsia="zh-CN"/>
-        </w:rPr>
-      </w:pPr>
-    </w:p>
-    <w:p>
-      <w:pPr>
-        <w:rPr>
-          <w:lang w:val="en-US" w:eastAsia="zh-CN"/>
-        </w:rPr>
-      </w:pPr>
-    </w:p>
-    <w:p>
-      <w:pPr>
-        <w:rPr>
-          <w:lang w:val="en-US" w:eastAsia="zh-CN"/>
-        </w:rPr>
-      </w:pPr>
-    </w:p>
-    <w:p>
-      <w:pPr>
-        <w:rPr>
-          <w:lang w:val="en-US" w:eastAsia="zh-CN"/>
-        </w:rPr>
-      </w:pPr>
+        <w:lastRenderedPageBreak/>
+        <w:drawing>
+          <wp:anchor distT="0" distB="0" distL="114300" distR="114300" simplePos="0" relativeHeight="251669504" behindDoc="0" locked="0" layoutInCell="1" allowOverlap="1" wp14:anchorId="2C0EB71E" wp14:editId="4D8D730E">
+            <wp:simplePos x="0" y="0"/>
+            <wp:positionH relativeFrom="page">
+              <wp:align>right</wp:align>
+            </wp:positionH>
+            <wp:positionV relativeFrom="page">
+              <wp:align>top</wp:align>
+            </wp:positionV>
+            <wp:extent cx="7556500" cy="10683905"/>
+            <wp:effectExtent l="0" t="0" r="6350" b="3175"/>
+            <wp:wrapSquare wrapText="bothSides"/>
+            <wp:docPr id="43715628" name="Picture 6"/>
+            <wp:cNvGraphicFramePr>
+              <a:graphicFrameLocks xmlns:a="http://schemas.openxmlformats.org/drawingml/2006/main" noChangeAspect="1"/>
+            </wp:cNvGraphicFramePr>
+            <a:graphic xmlns:a="http://schemas.openxmlformats.org/drawingml/2006/main">
+              <a:graphicData uri="http://schemas.openxmlformats.org/drawingml/2006/picture">
+                <pic:pic xmlns:pic="http://schemas.openxmlformats.org/drawingml/2006/picture">
+                  <pic:nvPicPr>
+                    <pic:cNvPr id="43715628" name="Picture 6"/>
+                    <pic:cNvPicPr/>
+                  </pic:nvPicPr>
+                  <pic:blipFill>
+                    <a:blip r:embed="rId19" cstate="print">
+                      <a:extLst>
+                        <a:ext uri="{28A0092B-C50C-407E-A947-70E740481C1C}">
+                          <a14:useLocalDpi xmlns:a14="http://schemas.microsoft.com/office/drawing/2010/main" val="0"/>
+                        </a:ext>
+                      </a:extLst>
+                    </a:blip>
+                    <a:stretch>
+                      <a:fillRect/>
+                    </a:stretch>
+                  </pic:blipFill>
+                  <pic:spPr>
+                    <a:xfrm>
+                      <a:off x="0" y="0"/>
+                      <a:ext cx="7556500" cy="10683905"/>
+                    </a:xfrm>
+                    <a:prstGeom prst="rect">
+                      <a:avLst/>
+                    </a:prstGeom>
+                  </pic:spPr>
+                </pic:pic>
+              </a:graphicData>
+            </a:graphic>
+            <wp14:sizeRelH relativeFrom="page">
+              <wp14:pctWidth>0</wp14:pctWidth>
+            </wp14:sizeRelH>
+            <wp14:sizeRelV relativeFrom="page">
+              <wp14:pctHeight>0</wp14:pctHeight>
+            </wp14:sizeRelV>
+          </wp:anchor>
+        </w:drawing>
+      </w:r>
     </w:p>
     <w:sectPr>
       <w:pgSz w:w="11907" w:h="16840"/>
@@ -41650,6 +42662,7 @@
     <w:name w:val="heading 1"/>
     <w:basedOn w:val="Normal"/>
     <w:next w:val="Normal"/>
+    <w:link w:val="Heading1Char"/>
     <w:qFormat/>
     <w:pPr>
       <w:keepNext/>
@@ -41707,7 +42720,6 @@
   <w:style w:type="character" w:default="1" w:styleId="DefaultParagraphFont">
     <w:name w:val="Default Paragraph Font"/>
     <w:uiPriority w:val="1"/>
-    <w:semiHidden/>
     <w:unhideWhenUsed/>
   </w:style>
   <w:style w:type="table" w:default="1" w:styleId="TableNormal">
@@ -42087,6 +43099,17 @@
       <w:lang w:val="id-ID" w:eastAsia="en-US"/>
     </w:rPr>
   </w:style>
+  <w:style w:type="character" w:customStyle="1" w:styleId="Heading1Char">
+    <w:name w:val="Heading 1 Char"/>
+    <w:basedOn w:val="DefaultParagraphFont"/>
+    <w:link w:val="Heading1"/>
+    <w:rsid w:val="00730262"/>
+    <w:rPr>
+      <w:sz w:val="24"/>
+      <w:szCs w:val="24"/>
+      <w:lang w:val="en-US" w:eastAsia="zh-CN"/>
+    </w:rPr>
+  </w:style>
 </w:styles>
 </file>
 

</xml_diff>

<commit_message>
fix: quotation and user code
</commit_message>
<xml_diff>
--- a/data/Trial WWTP ANP Quotation Template.docx
+++ b/data/Trial WWTP ANP Quotation Template.docx
@@ -314,7 +314,7 @@
     <w:p>
       <w:pPr>
         <w:spacing w:after="0" w:line="240" w:lineRule="auto"/>
-        <w:ind w:left="-1418" w:right="-1440" w:firstLine="720"/>
+        <w:ind w:left="-1418" w:right="-1440"/>
         <w:jc w:val="center"/>
         <w:rPr>
           <w:rFonts w:ascii="Arial Black" w:hAnsi="Arial Black" w:cs="Tahoma"/>
@@ -381,7 +381,7 @@
     <w:p>
       <w:pPr>
         <w:spacing w:after="0" w:line="240" w:lineRule="auto"/>
-        <w:ind w:left="-1418" w:right="-1440" w:firstLine="720"/>
+        <w:ind w:left="-1418" w:right="-1440"/>
         <w:jc w:val="center"/>
         <w:rPr>
           <w:rFonts w:ascii="Arial Black" w:hAnsi="Arial Black" w:cs="Tahoma"/>
@@ -511,7 +511,7 @@
     <w:p>
       <w:pPr>
         <w:spacing w:after="0"/>
-        <w:ind w:left="-1418" w:right="-1440" w:firstLine="720"/>
+        <w:ind w:left="-1418" w:right="-1440"/>
         <w:jc w:val="center"/>
         <w:rPr>
           <w:rFonts w:ascii="Tahoma" w:hAnsi="Tahoma" w:cs="Tahoma"/>
@@ -536,7 +536,7 @@
     <w:p>
       <w:pPr>
         <w:spacing w:after="0"/>
-        <w:ind w:left="-1418" w:right="-1440" w:firstLine="720"/>
+        <w:ind w:left="-1418" w:right="-1440"/>
         <w:jc w:val="center"/>
         <w:rPr>
           <w:rFonts w:ascii="Tahoma" w:hAnsi="Tahoma" w:cs="Tahoma"/>
@@ -1836,73 +1836,15 @@
       <w:r>
         <w:rPr>
           <w:rFonts w:ascii="Arial" w:hAnsi="Arial" w:cs="Arial"/>
-          <w:highlight w:val="cyan"/>
         </w:rPr>
         <w:t xml:space="preserve">No. : </w:t>
       </w:r>
       <w:r>
         <w:rPr>
           <w:rFonts w:ascii="Arial" w:hAnsi="Arial" w:cs="Arial"/>
-          <w:highlight w:val="cyan"/>
           <w:lang w:val="sv-SE"/>
         </w:rPr>
-        <w:t>0</w:t>
-      </w:r>
-      <w:r>
-        <w:rPr>
-          <w:rFonts w:ascii="Arial" w:hAnsi="Arial" w:cs="Arial"/>
-          <w:highlight w:val="cyan"/>
-          <w:lang w:val="sv-SE"/>
-        </w:rPr>
-        <w:t>21</w:t>
-      </w:r>
-      <w:r>
-        <w:rPr>
-          <w:rFonts w:ascii="Arial" w:hAnsi="Arial" w:cs="Arial"/>
-          <w:highlight w:val="cyan"/>
-          <w:lang w:val="sv-SE"/>
-        </w:rPr>
-        <w:t>/</w:t>
-      </w:r>
-      <w:r>
-        <w:rPr>
-          <w:rFonts w:ascii="Arial" w:hAnsi="Arial" w:cs="Arial"/>
-          <w:highlight w:val="cyan"/>
-          <w:lang w:val="sv-SE"/>
-        </w:rPr>
-        <w:t>01</w:t>
-      </w:r>
-      <w:r>
-        <w:rPr>
-          <w:rFonts w:ascii="Arial" w:hAnsi="Arial" w:cs="Arial"/>
-          <w:highlight w:val="cyan"/>
-          <w:lang w:val="sv-SE"/>
-        </w:rPr>
-        <w:t>/PTC/</w:t>
-      </w:r>
-      <w:r>
-        <w:rPr>
-          <w:rFonts w:ascii="Arial" w:hAnsi="Arial" w:cs="Arial"/>
-          <w:highlight w:val="cyan"/>
-          <w:lang w:val="sv-SE"/>
-        </w:rPr>
-        <w:t>MBR</w:t>
-      </w:r>
-      <w:r>
-        <w:rPr>
-          <w:rFonts w:ascii="Arial" w:hAnsi="Arial" w:cs="Arial"/>
-          <w:highlight w:val="cyan"/>
-          <w:lang w:val="sv-SE"/>
-        </w:rPr>
-        <w:t>/202</w:t>
-      </w:r>
-      <w:r>
-        <w:rPr>
-          <w:rFonts w:ascii="Arial" w:hAnsi="Arial" w:cs="Arial"/>
-          <w:highlight w:val="cyan"/>
-          <w:lang w:val="sv-SE"/>
-        </w:rPr>
-        <w:t>5</w:t>
+        <w:t>{{QUOTATION_NO.NO}}</w:t>
       </w:r>
     </w:p>
     <w:p>
@@ -2609,29 +2551,10 @@
         <w:rPr>
           <w:rFonts w:ascii="Arial" w:hAnsi="Arial" w:cs="Arial"/>
           <w:b/>
-          <w:highlight w:val="cyan"/>
           <w:lang w:val="en-US"/>
         </w:rPr>
         <w:lastRenderedPageBreak/>
         <w:t>I. PROCESS DESCRIPTION</w:t>
-      </w:r>
-      <w:r>
-        <w:rPr>
-          <w:rFonts w:ascii="Arial" w:hAnsi="Arial" w:cs="Arial"/>
-          <w:b/>
-          <w:lang w:val="en-US"/>
-        </w:rPr>
-        <w:t xml:space="preserve"> </w:t>
-      </w:r>
-      <w:r>
-        <w:rPr>
-          <w:rFonts w:ascii="Arial" w:hAnsi="Arial" w:cs="Arial"/>
-          <w:b/>
-          <w:i/>
-          <w:iCs/>
-          <w:lang w:val="en-US"/>
-        </w:rPr>
-        <w:t>(based on block diagram)</w:t>
       </w:r>
     </w:p>
     <w:p>
@@ -9275,14 +9198,7 @@
                 <w:rFonts w:asciiTheme="minorBidi" w:eastAsia="Times New Roman" w:hAnsiTheme="minorBidi" w:cstheme="minorBidi"/>
                 <w:lang w:val="en-US" w:eastAsia="en-GB"/>
               </w:rPr>
-              <w:t>1</w:t>
-            </w:r>
-            <w:r>
-              <w:rPr>
-                <w:rFonts w:asciiTheme="minorBidi" w:eastAsia="Times New Roman" w:hAnsiTheme="minorBidi" w:cstheme="minorBidi"/>
-                <w:lang w:val="en-US" w:eastAsia="en-GB"/>
-              </w:rPr>
-              <w:t>1</w:t>
+              <w:t>11</w:t>
             </w:r>
             <w:r>
               <w:rPr>
@@ -9310,14 +9226,7 @@
                 <w:rFonts w:asciiTheme="minorBidi" w:eastAsia="Times New Roman" w:hAnsiTheme="minorBidi" w:cstheme="minorBidi"/>
                 <w:lang w:val="en-US" w:eastAsia="en-GB"/>
               </w:rPr>
-              <w:t>1</w:t>
-            </w:r>
-            <w:r>
-              <w:rPr>
-                <w:rFonts w:asciiTheme="minorBidi" w:eastAsia="Times New Roman" w:hAnsiTheme="minorBidi" w:cstheme="minorBidi"/>
-                <w:lang w:val="en-US" w:eastAsia="en-GB"/>
-              </w:rPr>
-              <w:t>2</w:t>
+              <w:t>12</w:t>
             </w:r>
             <w:r>
               <w:rPr>
@@ -39618,7 +39527,7 @@
         </w:rPr>
         <w:lastRenderedPageBreak/>
         <w:drawing>
-          <wp:anchor distT="0" distB="0" distL="114300" distR="114300" simplePos="0" relativeHeight="251669504" behindDoc="0" locked="0" layoutInCell="1" allowOverlap="1" wp14:anchorId="2C0EB71E" wp14:editId="4D8D730E">
+          <wp:anchor distT="0" distB="0" distL="114300" distR="114300" simplePos="0" relativeHeight="251669504" behindDoc="0" locked="0" layoutInCell="1" allowOverlap="1" wp14:anchorId="2C0EB71E" wp14:editId="4E5C8352">
             <wp:simplePos x="0" y="0"/>
             <wp:positionH relativeFrom="page">
               <wp:align>right</wp:align>
@@ -42720,6 +42629,7 @@
   <w:style w:type="character" w:default="1" w:styleId="DefaultParagraphFont">
     <w:name w:val="Default Paragraph Font"/>
     <w:uiPriority w:val="1"/>
+    <w:semiHidden/>
     <w:unhideWhenUsed/>
   </w:style>
   <w:style w:type="table" w:default="1" w:styleId="TableNormal">

</xml_diff>

<commit_message>
feat: add effluent options
</commit_message>
<xml_diff>
--- a/data/Trial WWTP ANP Quotation Template.docx
+++ b/data/Trial WWTP ANP Quotation Template.docx
@@ -2203,6 +2203,20 @@
         </w:rPr>
         <w:t>}}</w:t>
       </w:r>
+      <w:r>
+        <w:rPr>
+          <w:rFonts w:ascii="Arial" w:hAnsi="Arial" w:cs="Arial"/>
+          <w:lang w:val="en-US"/>
+        </w:rPr>
+        <w:t xml:space="preserve"> </w:t>
+      </w:r>
+      <w:r>
+        <w:rPr>
+          <w:rFonts w:ascii="Arial" w:hAnsi="Arial" w:cs="Arial"/>
+          <w:lang w:val="en-US"/>
+        </w:rPr>
+        <w:t>CMD</w:t>
+      </w:r>
     </w:p>
     <w:p>
       <w:pPr>
@@ -2514,24 +2528,12 @@
         </w:rPr>
         <w:t>{{USER_CODE.MOBILE}}</w:t>
       </w:r>
-    </w:p>
-    <w:bookmarkEnd w:id="2"/>
-    <w:p>
-      <w:pPr>
-        <w:spacing w:after="0" w:line="360" w:lineRule="auto"/>
-        <w:rPr>
-          <w:rFonts w:ascii="Arial" w:hAnsi="Arial" w:cs="Arial"/>
-          <w:bCs/>
-          <w:sz w:val="24"/>
-          <w:szCs w:val="24"/>
-        </w:rPr>
-      </w:pPr>
+      <w:bookmarkEnd w:id="2"/>
       <w:r>
         <w:rPr>
           <w:rFonts w:ascii="Arial" w:hAnsi="Arial" w:cs="Arial"/>
-          <w:bCs/>
-          <w:sz w:val="24"/>
-          <w:szCs w:val="24"/>
+          <w:b/>
+          <w:lang w:val="en-US"/>
         </w:rPr>
         <w:br w:type="page"/>
       </w:r>
@@ -4396,312 +4398,238 @@
       </w:tr>
       <w:tr>
         <w:trPr>
-          <w:trHeight w:val="90"/>
+          <w:trHeight w:val="217"/>
         </w:trPr>
         <w:tc>
           <w:tcPr>
             <w:tcW w:w="562" w:type="dxa"/>
+            <w:shd w:val="clear" w:color="auto" w:fill="auto"/>
+          </w:tcPr>
+          <w:p>
+            <w:pPr>
+              <w:pStyle w:val="NoSpacing"/>
+              <w:spacing w:line="360" w:lineRule="auto"/>
+              <w:rPr>
+                <w:rFonts w:ascii="Arial" w:hAnsi="Arial" w:cs="Arial"/>
+                <w:bCs/>
+                <w:lang w:val="en-US"/>
+              </w:rPr>
+            </w:pPr>
+            <w:r>
+              <w:rPr>
+                <w:rFonts w:ascii="Arial" w:hAnsi="Arial" w:cs="Arial"/>
+                <w:bCs/>
+                <w:lang w:val="en-US"/>
+              </w:rPr>
+              <w:t>a.</w:t>
+            </w:r>
+          </w:p>
+        </w:tc>
+        <w:tc>
+          <w:tcPr>
+            <w:tcW w:w="2268" w:type="dxa"/>
+            <w:shd w:val="clear" w:color="auto" w:fill="auto"/>
+          </w:tcPr>
+          <w:p>
+            <w:r>
+              <w:rPr>
+                <w:rFonts w:ascii="Arial" w:hAnsi="Arial" w:cs="Arial"/>
+                <w:bCs/>
+              </w:rPr>
+              <w:t>{{EFFLUENT.PARAM_</w:t>
+            </w:r>
+            <w:r>
+              <w:rPr>
+                <w:rFonts w:ascii="Arial" w:hAnsi="Arial" w:cs="Arial"/>
+                <w:bCs/>
+              </w:rPr>
+              <w:t>1</w:t>
+            </w:r>
+            <w:r>
+              <w:rPr>
+                <w:rFonts w:ascii="Arial" w:hAnsi="Arial" w:cs="Arial"/>
+                <w:bCs/>
+              </w:rPr>
+              <w:t>_NAME}}</w:t>
+            </w:r>
+          </w:p>
+        </w:tc>
+        <w:tc>
+          <w:tcPr>
+            <w:tcW w:w="993" w:type="dxa"/>
+            <w:shd w:val="clear" w:color="auto" w:fill="auto"/>
+          </w:tcPr>
+          <w:p>
+            <w:pPr>
+              <w:jc w:val="center"/>
+              <w:rPr>
+                <w:rFonts w:asciiTheme="minorBidi" w:hAnsiTheme="minorBidi" w:cstheme="minorBidi"/>
+              </w:rPr>
+            </w:pPr>
+            <w:r>
+              <w:rPr>
+                <w:rFonts w:asciiTheme="minorBidi" w:hAnsiTheme="minorBidi" w:cstheme="minorBidi"/>
+              </w:rPr>
+              <w:t>{{EFFLUENT.PARAM_1_VALUE}}</w:t>
+            </w:r>
+          </w:p>
+        </w:tc>
+        <w:tc>
+          <w:tcPr>
+            <w:tcW w:w="1417" w:type="dxa"/>
+            <w:shd w:val="clear" w:color="auto" w:fill="auto"/>
+          </w:tcPr>
+          <w:p>
+            <w:pPr>
+              <w:jc w:val="center"/>
+              <w:rPr>
+                <w:rFonts w:asciiTheme="minorBidi" w:hAnsiTheme="minorBidi" w:cstheme="minorBidi"/>
+              </w:rPr>
+            </w:pPr>
+            <w:r>
+              <w:rPr>
+                <w:rFonts w:asciiTheme="minorBidi" w:hAnsiTheme="minorBidi" w:cstheme="minorBidi"/>
+              </w:rPr>
+              <w:t>{{EFFLUENT.PARAM_1_UNIT}}</w:t>
+            </w:r>
+          </w:p>
+        </w:tc>
+        <w:tc>
+          <w:tcPr>
+            <w:tcW w:w="3777" w:type="dxa"/>
+            <w:vMerge w:val="restart"/>
+            <w:shd w:val="clear" w:color="auto" w:fill="auto"/>
+            <w:vAlign w:val="center"/>
           </w:tcPr>
           <w:p>
             <w:pPr>
               <w:pStyle w:val="NoSpacing"/>
               <w:spacing w:after="0" w:line="360" w:lineRule="auto"/>
-              <w:rPr>
-                <w:rFonts w:ascii="Arial" w:hAnsi="Arial" w:cs="Arial"/>
-                <w:bCs/>
-                <w:lang w:val="en-US"/>
-              </w:rPr>
-            </w:pPr>
-            <w:r>
-              <w:rPr>
-                <w:rFonts w:ascii="Arial" w:hAnsi="Arial" w:cs="Arial"/>
-                <w:bCs/>
-                <w:lang w:val="en-US"/>
-              </w:rPr>
-              <w:t xml:space="preserve">a. </w:t>
-            </w:r>
-          </w:p>
-        </w:tc>
-        <w:tc>
-          <w:tcPr>
-            <w:tcW w:w="2268" w:type="dxa"/>
-          </w:tcPr>
-          <w:p>
-            <w:pPr>
-              <w:pStyle w:val="NoSpacing"/>
-              <w:spacing w:after="0" w:line="360" w:lineRule="auto"/>
-              <w:rPr>
-                <w:rFonts w:ascii="Arial" w:hAnsi="Arial" w:cs="Arial"/>
-                <w:bCs/>
-                <w:lang w:val="en-US"/>
-              </w:rPr>
-            </w:pPr>
-            <w:r>
-              <w:rPr>
-                <w:rFonts w:ascii="Arial" w:hAnsi="Arial" w:cs="Arial"/>
-                <w:bCs/>
-                <w:lang w:val="en-US"/>
-              </w:rPr>
-              <w:t>pH</w:t>
-            </w:r>
-          </w:p>
-        </w:tc>
-        <w:tc>
-          <w:tcPr>
-            <w:tcW w:w="993" w:type="dxa"/>
-          </w:tcPr>
-          <w:p>
-            <w:pPr>
-              <w:pStyle w:val="NoSpacing"/>
-              <w:spacing w:after="0" w:line="360" w:lineRule="auto"/>
-              <w:jc w:val="center"/>
-              <w:rPr>
-                <w:rFonts w:ascii="Arial" w:hAnsi="Arial" w:cs="Arial"/>
-                <w:bCs/>
-                <w:lang w:val="en-US"/>
-              </w:rPr>
-            </w:pPr>
-            <w:r>
-              <w:rPr>
-                <w:rFonts w:ascii="Arial" w:hAnsi="Arial" w:cs="Arial"/>
-                <w:lang w:val="en-US"/>
-              </w:rPr>
-              <w:t>{{</w:t>
-            </w:r>
-            <w:proofErr w:type="spellStart"/>
-            <w:r>
-              <w:rPr>
-                <w:rFonts w:ascii="Arial" w:hAnsi="Arial" w:cs="Arial"/>
-                <w:lang w:val="en-US"/>
-              </w:rPr>
-              <w:t>DIP_</w:t>
-            </w:r>
-            <w:r>
-              <w:rPr>
-                <w:rFonts w:ascii="Arial" w:hAnsi="Arial" w:cs="Arial"/>
-                <w:lang w:val="en-US"/>
-              </w:rPr>
-              <w:t>Project</w:t>
-            </w:r>
-            <w:proofErr w:type="spellEnd"/>
-            <w:r>
-              <w:rPr>
-                <w:rFonts w:ascii="Arial" w:hAnsi="Arial" w:cs="Arial"/>
-                <w:lang w:val="en-US"/>
-              </w:rPr>
-              <w:t xml:space="preserve"> Information</w:t>
-            </w:r>
-            <w:r>
-              <w:rPr>
-                <w:rFonts w:ascii="Arial" w:hAnsi="Arial" w:cs="Arial"/>
-                <w:lang w:val="en-US"/>
-              </w:rPr>
-              <w:t>.B</w:t>
-            </w:r>
-            <w:r>
-              <w:rPr>
-                <w:rFonts w:ascii="Arial" w:hAnsi="Arial" w:cs="Arial"/>
-                <w:lang w:val="en-US"/>
-              </w:rPr>
-              <w:t>63</w:t>
-            </w:r>
-            <w:r>
-              <w:rPr>
-                <w:rFonts w:ascii="Arial" w:hAnsi="Arial" w:cs="Arial"/>
-                <w:lang w:val="en-US"/>
-              </w:rPr>
-              <w:t>}}</w:t>
-            </w:r>
-          </w:p>
-        </w:tc>
-        <w:tc>
-          <w:tcPr>
-            <w:tcW w:w="1417" w:type="dxa"/>
-          </w:tcPr>
-          <w:p>
-            <w:pPr>
-              <w:pStyle w:val="NoSpacing"/>
-              <w:spacing w:after="0" w:line="360" w:lineRule="auto"/>
-              <w:jc w:val="center"/>
-              <w:rPr>
-                <w:rFonts w:ascii="Arial" w:hAnsi="Arial" w:cs="Arial"/>
-                <w:bCs/>
-                <w:lang w:val="en-US"/>
-              </w:rPr>
-            </w:pPr>
-          </w:p>
-        </w:tc>
-        <w:tc>
-          <w:tcPr>
-            <w:tcW w:w="3777" w:type="dxa"/>
-            <w:vMerge w:val="restart"/>
-            <w:vAlign w:val="center"/>
-          </w:tcPr>
-          <w:p>
-            <w:pPr>
-              <w:pStyle w:val="NoSpacing"/>
-              <w:spacing w:after="0" w:line="360" w:lineRule="auto"/>
               <w:jc w:val="center"/>
               <w:rPr>
                 <w:rFonts w:ascii="Arial" w:hAnsi="Arial" w:cs="Arial"/>
                 <w:b/>
+                <w:color w:val="FFFFFF" w:themeColor="background1"/>
+                <w:lang w:val="en-US"/>
+              </w:rPr>
+            </w:pPr>
+            <w:r>
+              <w:rPr>
+                <w:rFonts w:ascii="Arial" w:hAnsi="Arial" w:cs="Arial"/>
+                <w:bCs/>
                 <w:lang w:val="sv-SE"/>
               </w:rPr>
-            </w:pPr>
-            <w:r>
-              <w:rPr>
-                <w:rFonts w:ascii="Arial" w:hAnsi="Arial" w:cs="Arial"/>
-                <w:bCs/>
-                <w:highlight w:val="cyan"/>
-                <w:lang w:val="sv-SE"/>
-              </w:rPr>
-              <w:t>Permenkes RI No. 2 Tahun 2023 untuk Parameter Wajib Air Minum</w:t>
+              <w:t>{{EFFLUENT.REMARKS}}</w:t>
             </w:r>
           </w:p>
         </w:tc>
       </w:tr>
       <w:tr>
         <w:trPr>
-          <w:trHeight w:val="380"/>
+          <w:trHeight w:val="217"/>
         </w:trPr>
         <w:tc>
           <w:tcPr>
             <w:tcW w:w="562" w:type="dxa"/>
+            <w:shd w:val="clear" w:color="auto" w:fill="auto"/>
           </w:tcPr>
           <w:p>
             <w:pPr>
               <w:pStyle w:val="NoSpacing"/>
-              <w:spacing w:after="0" w:line="360" w:lineRule="auto"/>
-              <w:rPr>
-                <w:rFonts w:ascii="Arial" w:hAnsi="Arial" w:cs="Arial"/>
-                <w:bCs/>
-                <w:lang w:val="en-US"/>
-              </w:rPr>
-            </w:pPr>
-            <w:r>
-              <w:rPr>
-                <w:rFonts w:ascii="Arial" w:hAnsi="Arial" w:cs="Arial"/>
-                <w:bCs/>
-                <w:lang w:val="en-US"/>
-              </w:rPr>
-              <w:t xml:space="preserve">b. </w:t>
+              <w:spacing w:line="360" w:lineRule="auto"/>
+              <w:rPr>
+                <w:rFonts w:ascii="Arial" w:hAnsi="Arial" w:cs="Arial"/>
+                <w:bCs/>
+                <w:lang w:val="en-US"/>
+              </w:rPr>
+            </w:pPr>
+            <w:r>
+              <w:rPr>
+                <w:rFonts w:ascii="Arial" w:hAnsi="Arial" w:cs="Arial"/>
+                <w:bCs/>
+                <w:lang w:val="en-US"/>
+              </w:rPr>
+              <w:t>b.</w:t>
             </w:r>
           </w:p>
         </w:tc>
         <w:tc>
           <w:tcPr>
             <w:tcW w:w="2268" w:type="dxa"/>
-          </w:tcPr>
-          <w:p>
-            <w:pPr>
-              <w:pStyle w:val="NoSpacing"/>
-              <w:spacing w:after="0" w:line="360" w:lineRule="auto"/>
-              <w:rPr>
-                <w:rFonts w:ascii="Arial" w:hAnsi="Arial" w:cs="Arial"/>
-                <w:bCs/>
-                <w:lang w:val="en-US"/>
-              </w:rPr>
-            </w:pPr>
-            <w:r>
-              <w:rPr>
-                <w:rFonts w:ascii="Arial" w:hAnsi="Arial" w:cs="Arial"/>
-                <w:bCs/>
-                <w:lang w:val="en-US"/>
-              </w:rPr>
-              <w:t>COD</w:t>
+            <w:shd w:val="clear" w:color="auto" w:fill="auto"/>
+          </w:tcPr>
+          <w:p>
+            <w:r>
+              <w:rPr>
+                <w:rFonts w:ascii="Arial" w:hAnsi="Arial" w:cs="Arial"/>
+                <w:bCs/>
+                <w:lang w:val="en-US"/>
+              </w:rPr>
+              <w:t>{{EFFLUENT.PARAM_2_NAME}}</w:t>
             </w:r>
           </w:p>
         </w:tc>
         <w:tc>
           <w:tcPr>
             <w:tcW w:w="993" w:type="dxa"/>
-          </w:tcPr>
-          <w:p>
-            <w:pPr>
-              <w:pStyle w:val="NoSpacing"/>
-              <w:spacing w:after="0" w:line="360" w:lineRule="auto"/>
-              <w:jc w:val="center"/>
-              <w:rPr>
-                <w:rFonts w:ascii="Arial" w:hAnsi="Arial" w:cs="Arial"/>
-                <w:bCs/>
-                <w:lang w:val="en-US"/>
-              </w:rPr>
-            </w:pPr>
-            <w:r>
-              <w:rPr>
-                <w:rFonts w:ascii="Arial" w:hAnsi="Arial" w:cs="Arial"/>
-                <w:lang w:val="en-US"/>
-              </w:rPr>
-              <w:t>{{</w:t>
-            </w:r>
-            <w:proofErr w:type="spellStart"/>
-            <w:r>
-              <w:rPr>
-                <w:rFonts w:ascii="Arial" w:hAnsi="Arial" w:cs="Arial"/>
-                <w:lang w:val="en-US"/>
-              </w:rPr>
-              <w:t>DIP_</w:t>
-            </w:r>
-            <w:r>
-              <w:rPr>
-                <w:rFonts w:ascii="Arial" w:hAnsi="Arial" w:cs="Arial"/>
-                <w:lang w:val="en-US"/>
-              </w:rPr>
-              <w:t>Project</w:t>
-            </w:r>
-            <w:proofErr w:type="spellEnd"/>
-            <w:r>
-              <w:rPr>
-                <w:rFonts w:ascii="Arial" w:hAnsi="Arial" w:cs="Arial"/>
-                <w:lang w:val="en-US"/>
-              </w:rPr>
-              <w:t xml:space="preserve"> Information</w:t>
-            </w:r>
-            <w:r>
-              <w:rPr>
-                <w:rFonts w:ascii="Arial" w:hAnsi="Arial" w:cs="Arial"/>
-                <w:lang w:val="en-US"/>
-              </w:rPr>
-              <w:t>.B</w:t>
-            </w:r>
-            <w:r>
-              <w:rPr>
-                <w:rFonts w:ascii="Arial" w:hAnsi="Arial" w:cs="Arial"/>
-                <w:lang w:val="en-US"/>
-              </w:rPr>
-              <w:t>64</w:t>
-            </w:r>
-            <w:r>
-              <w:rPr>
-                <w:rFonts w:ascii="Arial" w:hAnsi="Arial" w:cs="Arial"/>
-                <w:lang w:val="en-US"/>
-              </w:rPr>
-              <w:t>}}</w:t>
+            <w:shd w:val="clear" w:color="auto" w:fill="auto"/>
+          </w:tcPr>
+          <w:p>
+            <w:pPr>
+              <w:jc w:val="center"/>
+              <w:rPr>
+                <w:rFonts w:asciiTheme="minorBidi" w:hAnsiTheme="minorBidi" w:cstheme="minorBidi"/>
+              </w:rPr>
+            </w:pPr>
+            <w:r>
+              <w:rPr>
+                <w:rFonts w:asciiTheme="minorBidi" w:hAnsiTheme="minorBidi" w:cstheme="minorBidi"/>
+              </w:rPr>
+              <w:t>{{EFFLUENT.PARAM_</w:t>
+            </w:r>
+            <w:r>
+              <w:rPr>
+                <w:rFonts w:asciiTheme="minorBidi" w:hAnsiTheme="minorBidi" w:cstheme="minorBidi"/>
+              </w:rPr>
+              <w:t>2</w:t>
+            </w:r>
+            <w:r>
+              <w:rPr>
+                <w:rFonts w:asciiTheme="minorBidi" w:hAnsiTheme="minorBidi" w:cstheme="minorBidi"/>
+              </w:rPr>
+              <w:t>_VALUE}}</w:t>
             </w:r>
           </w:p>
         </w:tc>
         <w:tc>
           <w:tcPr>
             <w:tcW w:w="1417" w:type="dxa"/>
-          </w:tcPr>
-          <w:p>
-            <w:pPr>
-              <w:pStyle w:val="NoSpacing"/>
-              <w:spacing w:after="0" w:line="360" w:lineRule="auto"/>
-              <w:jc w:val="center"/>
-              <w:rPr>
-                <w:rFonts w:ascii="Arial" w:hAnsi="Arial" w:cs="Arial"/>
-                <w:bCs/>
-                <w:lang w:val="en-US"/>
-              </w:rPr>
-            </w:pPr>
-            <w:r>
-              <w:rPr>
-                <w:rFonts w:ascii="Arial" w:hAnsi="Arial" w:cs="Arial"/>
-                <w:bCs/>
-                <w:lang w:val="en-US"/>
-              </w:rPr>
-              <w:t>mg/liter</w:t>
+            <w:shd w:val="clear" w:color="auto" w:fill="auto"/>
+          </w:tcPr>
+          <w:p>
+            <w:pPr>
+              <w:jc w:val="center"/>
+              <w:rPr>
+                <w:rFonts w:asciiTheme="minorBidi" w:hAnsiTheme="minorBidi" w:cstheme="minorBidi"/>
+              </w:rPr>
+            </w:pPr>
+            <w:r>
+              <w:rPr>
+                <w:rFonts w:asciiTheme="minorBidi" w:hAnsiTheme="minorBidi" w:cstheme="minorBidi"/>
+              </w:rPr>
+              <w:t>{{EFFLUENT.PARAM_</w:t>
+            </w:r>
+            <w:r>
+              <w:rPr>
+                <w:rFonts w:asciiTheme="minorBidi" w:hAnsiTheme="minorBidi" w:cstheme="minorBidi"/>
+              </w:rPr>
+              <w:t>2</w:t>
+            </w:r>
+            <w:r>
+              <w:rPr>
+                <w:rFonts w:asciiTheme="minorBidi" w:hAnsiTheme="minorBidi" w:cstheme="minorBidi"/>
+              </w:rPr>
+              <w:t>_UNIT}}</w:t>
             </w:r>
           </w:p>
         </w:tc>
@@ -4709,15 +4637,18 @@
           <w:tcPr>
             <w:tcW w:w="3777" w:type="dxa"/>
             <w:vMerge/>
+            <w:shd w:val="clear" w:color="auto" w:fill="auto"/>
+            <w:vAlign w:val="center"/>
           </w:tcPr>
           <w:p>
             <w:pPr>
               <w:pStyle w:val="NoSpacing"/>
-              <w:spacing w:after="0" w:line="360" w:lineRule="auto"/>
-              <w:rPr>
-                <w:rFonts w:ascii="Arial" w:hAnsi="Arial" w:cs="Arial"/>
-                <w:bCs/>
-                <w:lang w:val="en-US"/>
+              <w:spacing w:line="360" w:lineRule="auto"/>
+              <w:jc w:val="center"/>
+              <w:rPr>
+                <w:rFonts w:ascii="Arial" w:hAnsi="Arial" w:cs="Arial"/>
+                <w:bCs/>
+                <w:lang w:val="sv-SE"/>
               </w:rPr>
             </w:pPr>
           </w:p>
@@ -4725,16 +4656,17 @@
       </w:tr>
       <w:tr>
         <w:trPr>
-          <w:trHeight w:val="380"/>
+          <w:trHeight w:val="217"/>
         </w:trPr>
         <w:tc>
           <w:tcPr>
             <w:tcW w:w="562" w:type="dxa"/>
+            <w:shd w:val="clear" w:color="auto" w:fill="auto"/>
           </w:tcPr>
           <w:p>
             <w:pPr>
               <w:pStyle w:val="NoSpacing"/>
-              <w:spacing w:after="0" w:line="360" w:lineRule="auto"/>
+              <w:spacing w:line="360" w:lineRule="auto"/>
               <w:rPr>
                 <w:rFonts w:ascii="Arial" w:hAnsi="Arial" w:cs="Arial"/>
                 <w:bCs/>
@@ -4754,124 +4686,103 @@
         <w:tc>
           <w:tcPr>
             <w:tcW w:w="2268" w:type="dxa"/>
-          </w:tcPr>
-          <w:p>
-            <w:pPr>
-              <w:pStyle w:val="NoSpacing"/>
-              <w:spacing w:after="0" w:line="360" w:lineRule="auto"/>
-              <w:rPr>
-                <w:rFonts w:ascii="Arial" w:hAnsi="Arial" w:cs="Arial"/>
-                <w:bCs/>
-                <w:lang w:val="en-US"/>
-              </w:rPr>
-            </w:pPr>
-            <w:r>
-              <w:rPr>
-                <w:rFonts w:ascii="Arial" w:hAnsi="Arial" w:cs="Arial"/>
-                <w:bCs/>
-                <w:lang w:val="en-US"/>
-              </w:rPr>
-              <w:t>BOD</w:t>
+            <w:shd w:val="clear" w:color="auto" w:fill="auto"/>
+          </w:tcPr>
+          <w:p>
+            <w:pPr>
+              <w:rPr>
+                <w:rFonts w:ascii="Arial" w:hAnsi="Arial" w:cs="Arial"/>
+                <w:bCs/>
+                <w:lang w:val="en-US"/>
+              </w:rPr>
+            </w:pPr>
+            <w:r>
+              <w:rPr>
+                <w:rFonts w:ascii="Arial" w:hAnsi="Arial" w:cs="Arial"/>
+                <w:bCs/>
+                <w:lang w:val="en-US"/>
+              </w:rPr>
+              <w:t>{{EFFLUENT.PARAM_</w:t>
+            </w:r>
+            <w:r>
+              <w:rPr>
+                <w:rFonts w:ascii="Arial" w:hAnsi="Arial" w:cs="Arial"/>
+                <w:bCs/>
+                <w:lang w:val="en-US"/>
+              </w:rPr>
+              <w:t>3</w:t>
+            </w:r>
+            <w:r>
+              <w:rPr>
+                <w:rFonts w:ascii="Arial" w:hAnsi="Arial" w:cs="Arial"/>
+                <w:bCs/>
+                <w:lang w:val="en-US"/>
+              </w:rPr>
+              <w:t>_NAME}}</w:t>
             </w:r>
           </w:p>
         </w:tc>
         <w:tc>
           <w:tcPr>
             <w:tcW w:w="993" w:type="dxa"/>
-          </w:tcPr>
-          <w:p>
-            <w:pPr>
-              <w:pStyle w:val="NoSpacing"/>
-              <w:spacing w:after="0" w:line="360" w:lineRule="auto"/>
-              <w:jc w:val="center"/>
-              <w:rPr>
-                <w:rFonts w:ascii="Arial" w:hAnsi="Arial" w:cs="Arial"/>
-                <w:bCs/>
-                <w:lang w:val="en-US"/>
-              </w:rPr>
-            </w:pPr>
-            <w:r>
-              <w:rPr>
-                <w:rFonts w:ascii="Arial" w:hAnsi="Arial" w:cs="Arial"/>
-                <w:lang w:val="en-US"/>
-              </w:rPr>
-              <w:t>{{</w:t>
-            </w:r>
-            <w:proofErr w:type="spellStart"/>
-            <w:r>
-              <w:rPr>
-                <w:rFonts w:ascii="Arial" w:hAnsi="Arial" w:cs="Arial"/>
-                <w:lang w:val="en-US"/>
-              </w:rPr>
-              <w:t>DIP_</w:t>
-            </w:r>
-            <w:r>
-              <w:rPr>
-                <w:rFonts w:ascii="Arial" w:hAnsi="Arial" w:cs="Arial"/>
-                <w:lang w:val="en-US"/>
-              </w:rPr>
-              <w:t>Project</w:t>
-            </w:r>
-            <w:proofErr w:type="spellEnd"/>
-            <w:r>
-              <w:rPr>
-                <w:rFonts w:ascii="Arial" w:hAnsi="Arial" w:cs="Arial"/>
-                <w:lang w:val="en-US"/>
-              </w:rPr>
-              <w:t xml:space="preserve"> Information</w:t>
-            </w:r>
-            <w:r>
-              <w:rPr>
-                <w:rFonts w:ascii="Arial" w:hAnsi="Arial" w:cs="Arial"/>
-                <w:lang w:val="en-US"/>
-              </w:rPr>
-              <w:t>.B</w:t>
-            </w:r>
-            <w:r>
-              <w:rPr>
-                <w:rFonts w:ascii="Arial" w:hAnsi="Arial" w:cs="Arial"/>
-                <w:lang w:val="en-US"/>
-              </w:rPr>
-              <w:t>6</w:t>
-            </w:r>
-            <w:r>
-              <w:rPr>
-                <w:rFonts w:ascii="Arial" w:hAnsi="Arial" w:cs="Arial"/>
-                <w:lang w:val="en-US"/>
-              </w:rPr>
-              <w:t>5</w:t>
-            </w:r>
-            <w:r>
-              <w:rPr>
-                <w:rFonts w:ascii="Arial" w:hAnsi="Arial" w:cs="Arial"/>
-                <w:lang w:val="en-US"/>
-              </w:rPr>
-              <w:t>}}</w:t>
+            <w:shd w:val="clear" w:color="auto" w:fill="auto"/>
+          </w:tcPr>
+          <w:p>
+            <w:pPr>
+              <w:jc w:val="center"/>
+              <w:rPr>
+                <w:rFonts w:asciiTheme="minorBidi" w:hAnsiTheme="minorBidi" w:cstheme="minorBidi"/>
+              </w:rPr>
+            </w:pPr>
+            <w:r>
+              <w:rPr>
+                <w:rFonts w:asciiTheme="minorBidi" w:hAnsiTheme="minorBidi" w:cstheme="minorBidi"/>
+              </w:rPr>
+              <w:t>{{EFFLUENT.PARAM_</w:t>
+            </w:r>
+            <w:r>
+              <w:rPr>
+                <w:rFonts w:asciiTheme="minorBidi" w:hAnsiTheme="minorBidi" w:cstheme="minorBidi"/>
+              </w:rPr>
+              <w:t>3</w:t>
+            </w:r>
+            <w:r>
+              <w:rPr>
+                <w:rFonts w:asciiTheme="minorBidi" w:hAnsiTheme="minorBidi" w:cstheme="minorBidi"/>
+              </w:rPr>
+              <w:t>_VALUE}}</w:t>
             </w:r>
           </w:p>
         </w:tc>
         <w:tc>
           <w:tcPr>
             <w:tcW w:w="1417" w:type="dxa"/>
-          </w:tcPr>
-          <w:p>
-            <w:pPr>
-              <w:pStyle w:val="NoSpacing"/>
-              <w:spacing w:after="0" w:line="360" w:lineRule="auto"/>
-              <w:jc w:val="center"/>
-              <w:rPr>
-                <w:rFonts w:ascii="Arial" w:hAnsi="Arial" w:cs="Arial"/>
-                <w:bCs/>
-                <w:lang w:val="en-US"/>
-              </w:rPr>
-            </w:pPr>
-            <w:r>
-              <w:rPr>
-                <w:rFonts w:ascii="Arial" w:hAnsi="Arial" w:cs="Arial"/>
-                <w:bCs/>
-                <w:lang w:val="en-US"/>
-              </w:rPr>
-              <w:t>NTU</w:t>
+            <w:shd w:val="clear" w:color="auto" w:fill="auto"/>
+          </w:tcPr>
+          <w:p>
+            <w:pPr>
+              <w:jc w:val="center"/>
+              <w:rPr>
+                <w:rFonts w:asciiTheme="minorBidi" w:hAnsiTheme="minorBidi" w:cstheme="minorBidi"/>
+              </w:rPr>
+            </w:pPr>
+            <w:r>
+              <w:rPr>
+                <w:rFonts w:asciiTheme="minorBidi" w:hAnsiTheme="minorBidi" w:cstheme="minorBidi"/>
+              </w:rPr>
+              <w:t>{{EFFLUENT.PARAM_</w:t>
+            </w:r>
+            <w:r>
+              <w:rPr>
+                <w:rFonts w:asciiTheme="minorBidi" w:hAnsiTheme="minorBidi" w:cstheme="minorBidi"/>
+              </w:rPr>
+              <w:t>3</w:t>
+            </w:r>
+            <w:r>
+              <w:rPr>
+                <w:rFonts w:asciiTheme="minorBidi" w:hAnsiTheme="minorBidi" w:cstheme="minorBidi"/>
+              </w:rPr>
+              <w:t>_UNIT}}</w:t>
             </w:r>
           </w:p>
         </w:tc>
@@ -4879,15 +4790,18 @@
           <w:tcPr>
             <w:tcW w:w="3777" w:type="dxa"/>
             <w:vMerge/>
+            <w:shd w:val="clear" w:color="auto" w:fill="auto"/>
+            <w:vAlign w:val="center"/>
           </w:tcPr>
           <w:p>
             <w:pPr>
               <w:pStyle w:val="NoSpacing"/>
-              <w:spacing w:after="0" w:line="360" w:lineRule="auto"/>
-              <w:rPr>
-                <w:rFonts w:ascii="Arial" w:hAnsi="Arial" w:cs="Arial"/>
-                <w:bCs/>
-                <w:lang w:val="en-US"/>
+              <w:spacing w:line="360" w:lineRule="auto"/>
+              <w:jc w:val="center"/>
+              <w:rPr>
+                <w:rFonts w:ascii="Arial" w:hAnsi="Arial" w:cs="Arial"/>
+                <w:bCs/>
+                <w:lang w:val="sv-SE"/>
               </w:rPr>
             </w:pPr>
           </w:p>
@@ -4895,16 +4809,17 @@
       </w:tr>
       <w:tr>
         <w:trPr>
-          <w:trHeight w:val="380"/>
+          <w:trHeight w:val="217"/>
         </w:trPr>
         <w:tc>
           <w:tcPr>
             <w:tcW w:w="562" w:type="dxa"/>
+            <w:shd w:val="clear" w:color="auto" w:fill="auto"/>
           </w:tcPr>
           <w:p>
             <w:pPr>
               <w:pStyle w:val="NoSpacing"/>
-              <w:spacing w:after="0" w:line="360" w:lineRule="auto"/>
+              <w:spacing w:line="360" w:lineRule="auto"/>
               <w:rPr>
                 <w:rFonts w:ascii="Arial" w:hAnsi="Arial" w:cs="Arial"/>
                 <w:bCs/>
@@ -4924,117 +4839,96 @@
         <w:tc>
           <w:tcPr>
             <w:tcW w:w="2268" w:type="dxa"/>
-          </w:tcPr>
-          <w:p>
-            <w:pPr>
-              <w:pStyle w:val="NoSpacing"/>
-              <w:spacing w:after="0" w:line="360" w:lineRule="auto"/>
-              <w:rPr>
-                <w:rFonts w:ascii="Arial" w:hAnsi="Arial" w:cs="Arial"/>
-                <w:bCs/>
-                <w:lang w:val="en-US"/>
-              </w:rPr>
-            </w:pPr>
-            <w:r>
-              <w:rPr>
-                <w:rFonts w:ascii="Arial" w:hAnsi="Arial" w:cs="Arial"/>
-                <w:bCs/>
-                <w:lang w:val="en-US"/>
-              </w:rPr>
-              <w:t>TSS</w:t>
+            <w:shd w:val="clear" w:color="auto" w:fill="auto"/>
+          </w:tcPr>
+          <w:p>
+            <w:r>
+              <w:rPr>
+                <w:rFonts w:ascii="Arial" w:hAnsi="Arial" w:cs="Arial"/>
+                <w:bCs/>
+                <w:lang w:val="en-US"/>
+              </w:rPr>
+              <w:t>{{EFFLUENT.PARAM_</w:t>
+            </w:r>
+            <w:r>
+              <w:rPr>
+                <w:rFonts w:ascii="Arial" w:hAnsi="Arial" w:cs="Arial"/>
+                <w:bCs/>
+                <w:lang w:val="en-US"/>
+              </w:rPr>
+              <w:t>4</w:t>
+            </w:r>
+            <w:r>
+              <w:rPr>
+                <w:rFonts w:ascii="Arial" w:hAnsi="Arial" w:cs="Arial"/>
+                <w:bCs/>
+                <w:lang w:val="en-US"/>
+              </w:rPr>
+              <w:t>_NAME}}</w:t>
             </w:r>
           </w:p>
         </w:tc>
         <w:tc>
           <w:tcPr>
             <w:tcW w:w="993" w:type="dxa"/>
-          </w:tcPr>
-          <w:p>
-            <w:pPr>
-              <w:pStyle w:val="NoSpacing"/>
-              <w:spacing w:after="0" w:line="360" w:lineRule="auto"/>
-              <w:jc w:val="center"/>
-              <w:rPr>
-                <w:rFonts w:ascii="Arial" w:hAnsi="Arial" w:cs="Arial"/>
-                <w:bCs/>
-                <w:lang w:val="en-US"/>
-              </w:rPr>
-            </w:pPr>
-            <w:r>
-              <w:rPr>
-                <w:rFonts w:ascii="Arial" w:hAnsi="Arial" w:cs="Arial"/>
-                <w:lang w:val="en-US"/>
-              </w:rPr>
-              <w:t>{{</w:t>
-            </w:r>
-            <w:proofErr w:type="spellStart"/>
-            <w:r>
-              <w:rPr>
-                <w:rFonts w:ascii="Arial" w:hAnsi="Arial" w:cs="Arial"/>
-                <w:lang w:val="en-US"/>
-              </w:rPr>
-              <w:t>DIP_</w:t>
-            </w:r>
-            <w:r>
-              <w:rPr>
-                <w:rFonts w:ascii="Arial" w:hAnsi="Arial" w:cs="Arial"/>
-                <w:lang w:val="en-US"/>
-              </w:rPr>
-              <w:t>Project</w:t>
-            </w:r>
-            <w:proofErr w:type="spellEnd"/>
-            <w:r>
-              <w:rPr>
-                <w:rFonts w:ascii="Arial" w:hAnsi="Arial" w:cs="Arial"/>
-                <w:lang w:val="en-US"/>
-              </w:rPr>
-              <w:t xml:space="preserve"> Information</w:t>
-            </w:r>
-            <w:r>
-              <w:rPr>
-                <w:rFonts w:ascii="Arial" w:hAnsi="Arial" w:cs="Arial"/>
-                <w:lang w:val="en-US"/>
-              </w:rPr>
-              <w:t>.B</w:t>
-            </w:r>
-            <w:r>
-              <w:rPr>
-                <w:rFonts w:ascii="Arial" w:hAnsi="Arial" w:cs="Arial"/>
-                <w:lang w:val="en-US"/>
-              </w:rPr>
-              <w:t>66</w:t>
-            </w:r>
-            <w:r>
-              <w:rPr>
-                <w:rFonts w:ascii="Arial" w:hAnsi="Arial" w:cs="Arial"/>
-                <w:lang w:val="en-US"/>
-              </w:rPr>
-              <w:t>}}</w:t>
+            <w:shd w:val="clear" w:color="auto" w:fill="auto"/>
+          </w:tcPr>
+          <w:p>
+            <w:pPr>
+              <w:jc w:val="center"/>
+              <w:rPr>
+                <w:rFonts w:asciiTheme="minorBidi" w:hAnsiTheme="minorBidi" w:cstheme="minorBidi"/>
+              </w:rPr>
+            </w:pPr>
+            <w:r>
+              <w:rPr>
+                <w:rFonts w:asciiTheme="minorBidi" w:hAnsiTheme="minorBidi" w:cstheme="minorBidi"/>
+              </w:rPr>
+              <w:t>{{EFFLUENT.PARAM_</w:t>
+            </w:r>
+            <w:r>
+              <w:rPr>
+                <w:rFonts w:asciiTheme="minorBidi" w:hAnsiTheme="minorBidi" w:cstheme="minorBidi"/>
+              </w:rPr>
+              <w:t>4</w:t>
+            </w:r>
+            <w:r>
+              <w:rPr>
+                <w:rFonts w:asciiTheme="minorBidi" w:hAnsiTheme="minorBidi" w:cstheme="minorBidi"/>
+              </w:rPr>
+              <w:t>_VALUE}}</w:t>
             </w:r>
           </w:p>
         </w:tc>
         <w:tc>
           <w:tcPr>
             <w:tcW w:w="1417" w:type="dxa"/>
-          </w:tcPr>
-          <w:p>
-            <w:pPr>
-              <w:pStyle w:val="NoSpacing"/>
-              <w:spacing w:after="0" w:line="360" w:lineRule="auto"/>
-              <w:jc w:val="center"/>
-              <w:rPr>
-                <w:rFonts w:ascii="Arial" w:hAnsi="Arial" w:cs="Arial"/>
-                <w:bCs/>
-                <w:lang w:val="en-US"/>
-              </w:rPr>
-            </w:pPr>
-            <w:r>
-              <w:rPr>
-                <w:rFonts w:ascii="Arial" w:hAnsi="Arial" w:cs="Arial"/>
-                <w:bCs/>
-                <w:lang w:val="en-US"/>
-              </w:rPr>
-              <w:t>TCU</w:t>
+            <w:shd w:val="clear" w:color="auto" w:fill="auto"/>
+          </w:tcPr>
+          <w:p>
+            <w:pPr>
+              <w:jc w:val="center"/>
+              <w:rPr>
+                <w:rFonts w:asciiTheme="minorBidi" w:hAnsiTheme="minorBidi" w:cstheme="minorBidi"/>
+              </w:rPr>
+            </w:pPr>
+            <w:r>
+              <w:rPr>
+                <w:rFonts w:asciiTheme="minorBidi" w:hAnsiTheme="minorBidi" w:cstheme="minorBidi"/>
+              </w:rPr>
+              <w:t>{{EFFLUENT.PARAM_</w:t>
+            </w:r>
+            <w:r>
+              <w:rPr>
+                <w:rFonts w:asciiTheme="minorBidi" w:hAnsiTheme="minorBidi" w:cstheme="minorBidi"/>
+              </w:rPr>
+              <w:t>4</w:t>
+            </w:r>
+            <w:r>
+              <w:rPr>
+                <w:rFonts w:asciiTheme="minorBidi" w:hAnsiTheme="minorBidi" w:cstheme="minorBidi"/>
+              </w:rPr>
+              <w:t>_UNIT}}</w:t>
             </w:r>
           </w:p>
         </w:tc>
@@ -5042,15 +4936,18 @@
           <w:tcPr>
             <w:tcW w:w="3777" w:type="dxa"/>
             <w:vMerge/>
+            <w:shd w:val="clear" w:color="auto" w:fill="auto"/>
+            <w:vAlign w:val="center"/>
           </w:tcPr>
           <w:p>
             <w:pPr>
               <w:pStyle w:val="NoSpacing"/>
-              <w:spacing w:after="0" w:line="360" w:lineRule="auto"/>
-              <w:rPr>
-                <w:rFonts w:ascii="Arial" w:hAnsi="Arial" w:cs="Arial"/>
-                <w:bCs/>
-                <w:lang w:val="en-US"/>
+              <w:spacing w:line="360" w:lineRule="auto"/>
+              <w:jc w:val="center"/>
+              <w:rPr>
+                <w:rFonts w:ascii="Arial" w:hAnsi="Arial" w:cs="Arial"/>
+                <w:bCs/>
+                <w:lang w:val="sv-SE"/>
               </w:rPr>
             </w:pPr>
           </w:p>
@@ -5058,16 +4955,17 @@
       </w:tr>
       <w:tr>
         <w:trPr>
-          <w:trHeight w:val="380"/>
+          <w:trHeight w:val="217"/>
         </w:trPr>
         <w:tc>
           <w:tcPr>
             <w:tcW w:w="562" w:type="dxa"/>
+            <w:shd w:val="clear" w:color="auto" w:fill="auto"/>
           </w:tcPr>
           <w:p>
             <w:pPr>
               <w:pStyle w:val="NoSpacing"/>
-              <w:spacing w:after="0" w:line="360" w:lineRule="auto"/>
+              <w:spacing w:line="360" w:lineRule="auto"/>
               <w:rPr>
                 <w:rFonts w:ascii="Arial" w:hAnsi="Arial" w:cs="Arial"/>
                 <w:bCs/>
@@ -5087,117 +4985,96 @@
         <w:tc>
           <w:tcPr>
             <w:tcW w:w="2268" w:type="dxa"/>
-          </w:tcPr>
-          <w:p>
-            <w:pPr>
-              <w:pStyle w:val="NoSpacing"/>
-              <w:spacing w:after="0" w:line="360" w:lineRule="auto"/>
-              <w:rPr>
-                <w:rFonts w:ascii="Arial" w:hAnsi="Arial" w:cs="Arial"/>
-                <w:bCs/>
-                <w:lang w:val="en-US"/>
-              </w:rPr>
-            </w:pPr>
-            <w:r>
-              <w:rPr>
-                <w:rFonts w:ascii="Arial" w:hAnsi="Arial" w:cs="Arial"/>
-                <w:bCs/>
-                <w:lang w:val="en-US"/>
-              </w:rPr>
-              <w:t>FOG</w:t>
+            <w:shd w:val="clear" w:color="auto" w:fill="auto"/>
+          </w:tcPr>
+          <w:p>
+            <w:r>
+              <w:rPr>
+                <w:rFonts w:ascii="Arial" w:hAnsi="Arial" w:cs="Arial"/>
+                <w:bCs/>
+                <w:lang w:val="en-US"/>
+              </w:rPr>
+              <w:t>{{EFFLUENT.PARAM_</w:t>
+            </w:r>
+            <w:r>
+              <w:rPr>
+                <w:rFonts w:ascii="Arial" w:hAnsi="Arial" w:cs="Arial"/>
+                <w:bCs/>
+                <w:lang w:val="en-US"/>
+              </w:rPr>
+              <w:t>5</w:t>
+            </w:r>
+            <w:r>
+              <w:rPr>
+                <w:rFonts w:ascii="Arial" w:hAnsi="Arial" w:cs="Arial"/>
+                <w:bCs/>
+                <w:lang w:val="en-US"/>
+              </w:rPr>
+              <w:t>_NAME}}</w:t>
             </w:r>
           </w:p>
         </w:tc>
         <w:tc>
           <w:tcPr>
             <w:tcW w:w="993" w:type="dxa"/>
-          </w:tcPr>
-          <w:p>
-            <w:pPr>
-              <w:pStyle w:val="NoSpacing"/>
-              <w:spacing w:after="0" w:line="360" w:lineRule="auto"/>
-              <w:jc w:val="center"/>
-              <w:rPr>
-                <w:rFonts w:ascii="Arial" w:hAnsi="Arial" w:cs="Arial"/>
-                <w:bCs/>
-                <w:lang w:val="en-US"/>
-              </w:rPr>
-            </w:pPr>
-            <w:r>
-              <w:rPr>
-                <w:rFonts w:ascii="Arial" w:hAnsi="Arial" w:cs="Arial"/>
-                <w:lang w:val="en-US"/>
-              </w:rPr>
-              <w:t>{{</w:t>
-            </w:r>
-            <w:proofErr w:type="spellStart"/>
-            <w:r>
-              <w:rPr>
-                <w:rFonts w:ascii="Arial" w:hAnsi="Arial" w:cs="Arial"/>
-                <w:lang w:val="en-US"/>
-              </w:rPr>
-              <w:t>DIP_</w:t>
-            </w:r>
-            <w:r>
-              <w:rPr>
-                <w:rFonts w:ascii="Arial" w:hAnsi="Arial" w:cs="Arial"/>
-                <w:lang w:val="en-US"/>
-              </w:rPr>
-              <w:t>Project</w:t>
-            </w:r>
-            <w:proofErr w:type="spellEnd"/>
-            <w:r>
-              <w:rPr>
-                <w:rFonts w:ascii="Arial" w:hAnsi="Arial" w:cs="Arial"/>
-                <w:lang w:val="en-US"/>
-              </w:rPr>
-              <w:t xml:space="preserve"> Information</w:t>
-            </w:r>
-            <w:r>
-              <w:rPr>
-                <w:rFonts w:ascii="Arial" w:hAnsi="Arial" w:cs="Arial"/>
-                <w:lang w:val="en-US"/>
-              </w:rPr>
-              <w:t>.B</w:t>
-            </w:r>
-            <w:r>
-              <w:rPr>
-                <w:rFonts w:ascii="Arial" w:hAnsi="Arial" w:cs="Arial"/>
-                <w:lang w:val="en-US"/>
-              </w:rPr>
-              <w:t>67</w:t>
-            </w:r>
-            <w:r>
-              <w:rPr>
-                <w:rFonts w:ascii="Arial" w:hAnsi="Arial" w:cs="Arial"/>
-                <w:lang w:val="en-US"/>
-              </w:rPr>
-              <w:t>}}</w:t>
+            <w:shd w:val="clear" w:color="auto" w:fill="auto"/>
+          </w:tcPr>
+          <w:p>
+            <w:pPr>
+              <w:jc w:val="center"/>
+              <w:rPr>
+                <w:rFonts w:asciiTheme="minorBidi" w:hAnsiTheme="minorBidi" w:cstheme="minorBidi"/>
+              </w:rPr>
+            </w:pPr>
+            <w:r>
+              <w:rPr>
+                <w:rFonts w:asciiTheme="minorBidi" w:hAnsiTheme="minorBidi" w:cstheme="minorBidi"/>
+              </w:rPr>
+              <w:t>{{EFFLUENT.PARAM_</w:t>
+            </w:r>
+            <w:r>
+              <w:rPr>
+                <w:rFonts w:asciiTheme="minorBidi" w:hAnsiTheme="minorBidi" w:cstheme="minorBidi"/>
+              </w:rPr>
+              <w:t>5</w:t>
+            </w:r>
+            <w:r>
+              <w:rPr>
+                <w:rFonts w:asciiTheme="minorBidi" w:hAnsiTheme="minorBidi" w:cstheme="minorBidi"/>
+              </w:rPr>
+              <w:t>_VALUE}}</w:t>
             </w:r>
           </w:p>
         </w:tc>
         <w:tc>
           <w:tcPr>
             <w:tcW w:w="1417" w:type="dxa"/>
-          </w:tcPr>
-          <w:p>
-            <w:pPr>
-              <w:pStyle w:val="NoSpacing"/>
-              <w:spacing w:after="0" w:line="360" w:lineRule="auto"/>
-              <w:jc w:val="center"/>
-              <w:rPr>
-                <w:rFonts w:ascii="Arial" w:hAnsi="Arial" w:cs="Arial"/>
-                <w:bCs/>
-                <w:lang w:val="en-US"/>
-              </w:rPr>
-            </w:pPr>
-            <w:r>
-              <w:rPr>
-                <w:rFonts w:ascii="Arial" w:hAnsi="Arial" w:cs="Arial"/>
-                <w:bCs/>
-                <w:lang w:val="en-US"/>
-              </w:rPr>
-              <w:t>CFU/100ml</w:t>
+            <w:shd w:val="clear" w:color="auto" w:fill="auto"/>
+          </w:tcPr>
+          <w:p>
+            <w:pPr>
+              <w:jc w:val="center"/>
+              <w:rPr>
+                <w:rFonts w:asciiTheme="minorBidi" w:hAnsiTheme="minorBidi" w:cstheme="minorBidi"/>
+              </w:rPr>
+            </w:pPr>
+            <w:r>
+              <w:rPr>
+                <w:rFonts w:asciiTheme="minorBidi" w:hAnsiTheme="minorBidi" w:cstheme="minorBidi"/>
+              </w:rPr>
+              <w:t>{{EFFLUENT.PARAM_</w:t>
+            </w:r>
+            <w:r>
+              <w:rPr>
+                <w:rFonts w:asciiTheme="minorBidi" w:hAnsiTheme="minorBidi" w:cstheme="minorBidi"/>
+              </w:rPr>
+              <w:t>5</w:t>
+            </w:r>
+            <w:r>
+              <w:rPr>
+                <w:rFonts w:asciiTheme="minorBidi" w:hAnsiTheme="minorBidi" w:cstheme="minorBidi"/>
+              </w:rPr>
+              <w:t>_UNIT}}</w:t>
             </w:r>
           </w:p>
         </w:tc>
@@ -5205,15 +5082,2618 @@
           <w:tcPr>
             <w:tcW w:w="3777" w:type="dxa"/>
             <w:vMerge/>
+            <w:shd w:val="clear" w:color="auto" w:fill="auto"/>
+            <w:vAlign w:val="center"/>
           </w:tcPr>
           <w:p>
             <w:pPr>
               <w:pStyle w:val="NoSpacing"/>
-              <w:spacing w:after="0" w:line="360" w:lineRule="auto"/>
-              <w:rPr>
-                <w:rFonts w:ascii="Arial" w:hAnsi="Arial" w:cs="Arial"/>
-                <w:bCs/>
-                <w:lang w:val="en-US"/>
+              <w:spacing w:line="360" w:lineRule="auto"/>
+              <w:jc w:val="center"/>
+              <w:rPr>
+                <w:rFonts w:ascii="Arial" w:hAnsi="Arial" w:cs="Arial"/>
+                <w:bCs/>
+                <w:lang w:val="sv-SE"/>
+              </w:rPr>
+            </w:pPr>
+          </w:p>
+        </w:tc>
+      </w:tr>
+      <w:tr>
+        <w:trPr>
+          <w:trHeight w:val="217"/>
+        </w:trPr>
+        <w:tc>
+          <w:tcPr>
+            <w:tcW w:w="562" w:type="dxa"/>
+            <w:shd w:val="clear" w:color="auto" w:fill="auto"/>
+          </w:tcPr>
+          <w:p>
+            <w:pPr>
+              <w:pStyle w:val="NoSpacing"/>
+              <w:spacing w:line="360" w:lineRule="auto"/>
+              <w:rPr>
+                <w:rFonts w:ascii="Arial" w:hAnsi="Arial" w:cs="Arial"/>
+                <w:bCs/>
+                <w:lang w:val="en-US"/>
+              </w:rPr>
+            </w:pPr>
+            <w:r>
+              <w:rPr>
+                <w:rFonts w:ascii="Arial" w:hAnsi="Arial" w:cs="Arial"/>
+                <w:bCs/>
+                <w:lang w:val="en-US"/>
+              </w:rPr>
+              <w:t>f.</w:t>
+            </w:r>
+          </w:p>
+        </w:tc>
+        <w:tc>
+          <w:tcPr>
+            <w:tcW w:w="2268" w:type="dxa"/>
+            <w:shd w:val="clear" w:color="auto" w:fill="auto"/>
+          </w:tcPr>
+          <w:p>
+            <w:r>
+              <w:rPr>
+                <w:rFonts w:ascii="Arial" w:hAnsi="Arial" w:cs="Arial"/>
+                <w:bCs/>
+                <w:lang w:val="en-US"/>
+              </w:rPr>
+              <w:t>{{EFFLUENT.PARAM_</w:t>
+            </w:r>
+            <w:r>
+              <w:rPr>
+                <w:rFonts w:ascii="Arial" w:hAnsi="Arial" w:cs="Arial"/>
+                <w:bCs/>
+                <w:lang w:val="en-US"/>
+              </w:rPr>
+              <w:t>6</w:t>
+            </w:r>
+            <w:r>
+              <w:rPr>
+                <w:rFonts w:ascii="Arial" w:hAnsi="Arial" w:cs="Arial"/>
+                <w:bCs/>
+                <w:lang w:val="en-US"/>
+              </w:rPr>
+              <w:t>_NAME}}</w:t>
+            </w:r>
+          </w:p>
+        </w:tc>
+        <w:tc>
+          <w:tcPr>
+            <w:tcW w:w="993" w:type="dxa"/>
+            <w:shd w:val="clear" w:color="auto" w:fill="auto"/>
+          </w:tcPr>
+          <w:p>
+            <w:pPr>
+              <w:jc w:val="center"/>
+              <w:rPr>
+                <w:rFonts w:asciiTheme="minorBidi" w:hAnsiTheme="minorBidi" w:cstheme="minorBidi"/>
+              </w:rPr>
+            </w:pPr>
+            <w:r>
+              <w:rPr>
+                <w:rFonts w:asciiTheme="minorBidi" w:hAnsiTheme="minorBidi" w:cstheme="minorBidi"/>
+              </w:rPr>
+              <w:t>{{EFFLUENT.PARAM_</w:t>
+            </w:r>
+            <w:r>
+              <w:rPr>
+                <w:rFonts w:asciiTheme="minorBidi" w:hAnsiTheme="minorBidi" w:cstheme="minorBidi"/>
+              </w:rPr>
+              <w:t>6</w:t>
+            </w:r>
+            <w:r>
+              <w:rPr>
+                <w:rFonts w:asciiTheme="minorBidi" w:hAnsiTheme="minorBidi" w:cstheme="minorBidi"/>
+              </w:rPr>
+              <w:t>_VALUE}}</w:t>
+            </w:r>
+          </w:p>
+        </w:tc>
+        <w:tc>
+          <w:tcPr>
+            <w:tcW w:w="1417" w:type="dxa"/>
+            <w:shd w:val="clear" w:color="auto" w:fill="auto"/>
+          </w:tcPr>
+          <w:p>
+            <w:pPr>
+              <w:jc w:val="center"/>
+              <w:rPr>
+                <w:rFonts w:asciiTheme="minorBidi" w:hAnsiTheme="minorBidi" w:cstheme="minorBidi"/>
+              </w:rPr>
+            </w:pPr>
+            <w:r>
+              <w:rPr>
+                <w:rFonts w:asciiTheme="minorBidi" w:hAnsiTheme="minorBidi" w:cstheme="minorBidi"/>
+              </w:rPr>
+              <w:t>{{EFFLUENT.PARAM_</w:t>
+            </w:r>
+            <w:r>
+              <w:rPr>
+                <w:rFonts w:asciiTheme="minorBidi" w:hAnsiTheme="minorBidi" w:cstheme="minorBidi"/>
+              </w:rPr>
+              <w:t>6</w:t>
+            </w:r>
+            <w:r>
+              <w:rPr>
+                <w:rFonts w:asciiTheme="minorBidi" w:hAnsiTheme="minorBidi" w:cstheme="minorBidi"/>
+              </w:rPr>
+              <w:t>_UNIT}}</w:t>
+            </w:r>
+          </w:p>
+        </w:tc>
+        <w:tc>
+          <w:tcPr>
+            <w:tcW w:w="3777" w:type="dxa"/>
+            <w:vMerge/>
+            <w:shd w:val="clear" w:color="auto" w:fill="auto"/>
+            <w:vAlign w:val="center"/>
+          </w:tcPr>
+          <w:p>
+            <w:pPr>
+              <w:pStyle w:val="NoSpacing"/>
+              <w:spacing w:line="360" w:lineRule="auto"/>
+              <w:jc w:val="center"/>
+              <w:rPr>
+                <w:rFonts w:ascii="Arial" w:hAnsi="Arial" w:cs="Arial"/>
+                <w:bCs/>
+                <w:lang w:val="sv-SE"/>
+              </w:rPr>
+            </w:pPr>
+          </w:p>
+        </w:tc>
+      </w:tr>
+      <w:tr>
+        <w:trPr>
+          <w:trHeight w:val="217"/>
+        </w:trPr>
+        <w:tc>
+          <w:tcPr>
+            <w:tcW w:w="562" w:type="dxa"/>
+            <w:shd w:val="clear" w:color="auto" w:fill="auto"/>
+          </w:tcPr>
+          <w:p>
+            <w:pPr>
+              <w:pStyle w:val="NoSpacing"/>
+              <w:spacing w:line="360" w:lineRule="auto"/>
+              <w:rPr>
+                <w:rFonts w:ascii="Arial" w:hAnsi="Arial" w:cs="Arial"/>
+                <w:bCs/>
+                <w:lang w:val="en-US"/>
+              </w:rPr>
+            </w:pPr>
+            <w:r>
+              <w:rPr>
+                <w:rFonts w:ascii="Arial" w:hAnsi="Arial" w:cs="Arial"/>
+                <w:bCs/>
+                <w:lang w:val="en-US"/>
+              </w:rPr>
+              <w:t>g.</w:t>
+            </w:r>
+          </w:p>
+        </w:tc>
+        <w:tc>
+          <w:tcPr>
+            <w:tcW w:w="2268" w:type="dxa"/>
+            <w:shd w:val="clear" w:color="auto" w:fill="auto"/>
+          </w:tcPr>
+          <w:p>
+            <w:r>
+              <w:rPr>
+                <w:rFonts w:ascii="Arial" w:hAnsi="Arial" w:cs="Arial"/>
+                <w:bCs/>
+                <w:lang w:val="en-US"/>
+              </w:rPr>
+              <w:t>{{EFFLUENT.PARAM_</w:t>
+            </w:r>
+            <w:r>
+              <w:rPr>
+                <w:rFonts w:ascii="Arial" w:hAnsi="Arial" w:cs="Arial"/>
+                <w:bCs/>
+                <w:lang w:val="en-US"/>
+              </w:rPr>
+              <w:t>7</w:t>
+            </w:r>
+            <w:r>
+              <w:rPr>
+                <w:rFonts w:ascii="Arial" w:hAnsi="Arial" w:cs="Arial"/>
+                <w:bCs/>
+                <w:lang w:val="en-US"/>
+              </w:rPr>
+              <w:t>_NAME}}</w:t>
+            </w:r>
+          </w:p>
+        </w:tc>
+        <w:tc>
+          <w:tcPr>
+            <w:tcW w:w="993" w:type="dxa"/>
+            <w:shd w:val="clear" w:color="auto" w:fill="auto"/>
+          </w:tcPr>
+          <w:p>
+            <w:pPr>
+              <w:jc w:val="center"/>
+              <w:rPr>
+                <w:rFonts w:asciiTheme="minorBidi" w:hAnsiTheme="minorBidi" w:cstheme="minorBidi"/>
+              </w:rPr>
+            </w:pPr>
+            <w:r>
+              <w:rPr>
+                <w:rFonts w:asciiTheme="minorBidi" w:hAnsiTheme="minorBidi" w:cstheme="minorBidi"/>
+              </w:rPr>
+              <w:t>{{EFFLUENT.PARAM_</w:t>
+            </w:r>
+            <w:r>
+              <w:rPr>
+                <w:rFonts w:asciiTheme="minorBidi" w:hAnsiTheme="minorBidi" w:cstheme="minorBidi"/>
+              </w:rPr>
+              <w:t>7</w:t>
+            </w:r>
+            <w:r>
+              <w:rPr>
+                <w:rFonts w:asciiTheme="minorBidi" w:hAnsiTheme="minorBidi" w:cstheme="minorBidi"/>
+              </w:rPr>
+              <w:t>_VALUE}}</w:t>
+            </w:r>
+          </w:p>
+        </w:tc>
+        <w:tc>
+          <w:tcPr>
+            <w:tcW w:w="1417" w:type="dxa"/>
+            <w:shd w:val="clear" w:color="auto" w:fill="auto"/>
+          </w:tcPr>
+          <w:p>
+            <w:pPr>
+              <w:jc w:val="center"/>
+              <w:rPr>
+                <w:rFonts w:asciiTheme="minorBidi" w:hAnsiTheme="minorBidi" w:cstheme="minorBidi"/>
+              </w:rPr>
+            </w:pPr>
+            <w:r>
+              <w:rPr>
+                <w:rFonts w:asciiTheme="minorBidi" w:hAnsiTheme="minorBidi" w:cstheme="minorBidi"/>
+              </w:rPr>
+              <w:t>{{EFFLUENT.PARAM_</w:t>
+            </w:r>
+            <w:r>
+              <w:rPr>
+                <w:rFonts w:asciiTheme="minorBidi" w:hAnsiTheme="minorBidi" w:cstheme="minorBidi"/>
+              </w:rPr>
+              <w:t>7</w:t>
+            </w:r>
+            <w:r>
+              <w:rPr>
+                <w:rFonts w:asciiTheme="minorBidi" w:hAnsiTheme="minorBidi" w:cstheme="minorBidi"/>
+              </w:rPr>
+              <w:t>_UNIT}}</w:t>
+            </w:r>
+          </w:p>
+        </w:tc>
+        <w:tc>
+          <w:tcPr>
+            <w:tcW w:w="3777" w:type="dxa"/>
+            <w:vMerge/>
+            <w:shd w:val="clear" w:color="auto" w:fill="auto"/>
+            <w:vAlign w:val="center"/>
+          </w:tcPr>
+          <w:p>
+            <w:pPr>
+              <w:pStyle w:val="NoSpacing"/>
+              <w:spacing w:line="360" w:lineRule="auto"/>
+              <w:jc w:val="center"/>
+              <w:rPr>
+                <w:rFonts w:ascii="Arial" w:hAnsi="Arial" w:cs="Arial"/>
+                <w:bCs/>
+                <w:lang w:val="sv-SE"/>
+              </w:rPr>
+            </w:pPr>
+          </w:p>
+        </w:tc>
+      </w:tr>
+      <w:tr>
+        <w:trPr>
+          <w:trHeight w:val="217"/>
+        </w:trPr>
+        <w:tc>
+          <w:tcPr>
+            <w:tcW w:w="562" w:type="dxa"/>
+            <w:shd w:val="clear" w:color="auto" w:fill="auto"/>
+          </w:tcPr>
+          <w:p>
+            <w:pPr>
+              <w:pStyle w:val="NoSpacing"/>
+              <w:spacing w:line="360" w:lineRule="auto"/>
+              <w:rPr>
+                <w:rFonts w:ascii="Arial" w:hAnsi="Arial" w:cs="Arial"/>
+                <w:bCs/>
+                <w:lang w:val="en-US"/>
+              </w:rPr>
+            </w:pPr>
+            <w:r>
+              <w:rPr>
+                <w:rFonts w:ascii="Arial" w:hAnsi="Arial" w:cs="Arial"/>
+                <w:bCs/>
+                <w:lang w:val="en-US"/>
+              </w:rPr>
+              <w:t>h.</w:t>
+            </w:r>
+          </w:p>
+        </w:tc>
+        <w:tc>
+          <w:tcPr>
+            <w:tcW w:w="2268" w:type="dxa"/>
+            <w:shd w:val="clear" w:color="auto" w:fill="auto"/>
+          </w:tcPr>
+          <w:p>
+            <w:r>
+              <w:rPr>
+                <w:rFonts w:ascii="Arial" w:hAnsi="Arial" w:cs="Arial"/>
+                <w:bCs/>
+                <w:lang w:val="en-US"/>
+              </w:rPr>
+              <w:t>{{EFFLUENT.PARAM_</w:t>
+            </w:r>
+            <w:r>
+              <w:rPr>
+                <w:rFonts w:ascii="Arial" w:hAnsi="Arial" w:cs="Arial"/>
+                <w:bCs/>
+                <w:lang w:val="en-US"/>
+              </w:rPr>
+              <w:t>8</w:t>
+            </w:r>
+            <w:r>
+              <w:rPr>
+                <w:rFonts w:ascii="Arial" w:hAnsi="Arial" w:cs="Arial"/>
+                <w:bCs/>
+                <w:lang w:val="en-US"/>
+              </w:rPr>
+              <w:t>_NAME}}</w:t>
+            </w:r>
+          </w:p>
+        </w:tc>
+        <w:tc>
+          <w:tcPr>
+            <w:tcW w:w="993" w:type="dxa"/>
+            <w:shd w:val="clear" w:color="auto" w:fill="auto"/>
+          </w:tcPr>
+          <w:p>
+            <w:pPr>
+              <w:jc w:val="center"/>
+              <w:rPr>
+                <w:rFonts w:asciiTheme="minorBidi" w:hAnsiTheme="minorBidi" w:cstheme="minorBidi"/>
+              </w:rPr>
+            </w:pPr>
+            <w:r>
+              <w:rPr>
+                <w:rFonts w:asciiTheme="minorBidi" w:hAnsiTheme="minorBidi" w:cstheme="minorBidi"/>
+              </w:rPr>
+              <w:t>{{EFFLUENT.PARA</w:t>
+            </w:r>
+            <w:r>
+              <w:rPr>
+                <w:rFonts w:asciiTheme="minorBidi" w:hAnsiTheme="minorBidi" w:cstheme="minorBidi"/>
+              </w:rPr>
+              <w:lastRenderedPageBreak/>
+              <w:t>M_</w:t>
+            </w:r>
+            <w:r>
+              <w:rPr>
+                <w:rFonts w:asciiTheme="minorBidi" w:hAnsiTheme="minorBidi" w:cstheme="minorBidi"/>
+              </w:rPr>
+              <w:t>8</w:t>
+            </w:r>
+            <w:r>
+              <w:rPr>
+                <w:rFonts w:asciiTheme="minorBidi" w:hAnsiTheme="minorBidi" w:cstheme="minorBidi"/>
+              </w:rPr>
+              <w:t>_VALUE}}</w:t>
+            </w:r>
+          </w:p>
+        </w:tc>
+        <w:tc>
+          <w:tcPr>
+            <w:tcW w:w="1417" w:type="dxa"/>
+            <w:shd w:val="clear" w:color="auto" w:fill="auto"/>
+          </w:tcPr>
+          <w:p>
+            <w:pPr>
+              <w:jc w:val="center"/>
+              <w:rPr>
+                <w:rFonts w:asciiTheme="minorBidi" w:hAnsiTheme="minorBidi" w:cstheme="minorBidi"/>
+              </w:rPr>
+            </w:pPr>
+            <w:r>
+              <w:rPr>
+                <w:rFonts w:asciiTheme="minorBidi" w:hAnsiTheme="minorBidi" w:cstheme="minorBidi"/>
+              </w:rPr>
+              <w:lastRenderedPageBreak/>
+              <w:t>{{EFFLUENT.PARAM_</w:t>
+            </w:r>
+            <w:r>
+              <w:rPr>
+                <w:rFonts w:asciiTheme="minorBidi" w:hAnsiTheme="minorBidi" w:cstheme="minorBidi"/>
+              </w:rPr>
+              <w:t>8</w:t>
+            </w:r>
+            <w:r>
+              <w:rPr>
+                <w:rFonts w:asciiTheme="minorBidi" w:hAnsiTheme="minorBidi" w:cstheme="minorBidi"/>
+              </w:rPr>
+              <w:t>_UNIT}}</w:t>
+            </w:r>
+          </w:p>
+        </w:tc>
+        <w:tc>
+          <w:tcPr>
+            <w:tcW w:w="3777" w:type="dxa"/>
+            <w:vMerge/>
+            <w:shd w:val="clear" w:color="auto" w:fill="auto"/>
+            <w:vAlign w:val="center"/>
+          </w:tcPr>
+          <w:p>
+            <w:pPr>
+              <w:pStyle w:val="NoSpacing"/>
+              <w:spacing w:line="360" w:lineRule="auto"/>
+              <w:jc w:val="center"/>
+              <w:rPr>
+                <w:rFonts w:ascii="Arial" w:hAnsi="Arial" w:cs="Arial"/>
+                <w:bCs/>
+                <w:lang w:val="sv-SE"/>
+              </w:rPr>
+            </w:pPr>
+          </w:p>
+        </w:tc>
+      </w:tr>
+      <w:tr>
+        <w:trPr>
+          <w:trHeight w:val="217"/>
+        </w:trPr>
+        <w:tc>
+          <w:tcPr>
+            <w:tcW w:w="562" w:type="dxa"/>
+            <w:shd w:val="clear" w:color="auto" w:fill="auto"/>
+          </w:tcPr>
+          <w:p>
+            <w:pPr>
+              <w:pStyle w:val="NoSpacing"/>
+              <w:spacing w:line="360" w:lineRule="auto"/>
+              <w:rPr>
+                <w:rFonts w:ascii="Arial" w:hAnsi="Arial" w:cs="Arial"/>
+                <w:bCs/>
+                <w:lang w:val="en-US"/>
+              </w:rPr>
+            </w:pPr>
+            <w:proofErr w:type="spellStart"/>
+            <w:r>
+              <w:rPr>
+                <w:rFonts w:ascii="Arial" w:hAnsi="Arial" w:cs="Arial"/>
+                <w:bCs/>
+                <w:lang w:val="en-US"/>
+              </w:rPr>
+              <w:t>i</w:t>
+            </w:r>
+            <w:proofErr w:type="spellEnd"/>
+            <w:r>
+              <w:rPr>
+                <w:rFonts w:ascii="Arial" w:hAnsi="Arial" w:cs="Arial"/>
+                <w:bCs/>
+                <w:lang w:val="en-US"/>
+              </w:rPr>
+              <w:t>.</w:t>
+            </w:r>
+          </w:p>
+        </w:tc>
+        <w:tc>
+          <w:tcPr>
+            <w:tcW w:w="2268" w:type="dxa"/>
+            <w:shd w:val="clear" w:color="auto" w:fill="auto"/>
+          </w:tcPr>
+          <w:p>
+            <w:r>
+              <w:rPr>
+                <w:rFonts w:ascii="Arial" w:hAnsi="Arial" w:cs="Arial"/>
+                <w:bCs/>
+                <w:lang w:val="en-US"/>
+              </w:rPr>
+              <w:t>{{EFFLUENT.PARAM_</w:t>
+            </w:r>
+            <w:r>
+              <w:rPr>
+                <w:rFonts w:ascii="Arial" w:hAnsi="Arial" w:cs="Arial"/>
+                <w:bCs/>
+                <w:lang w:val="en-US"/>
+              </w:rPr>
+              <w:t>9</w:t>
+            </w:r>
+            <w:r>
+              <w:rPr>
+                <w:rFonts w:ascii="Arial" w:hAnsi="Arial" w:cs="Arial"/>
+                <w:bCs/>
+                <w:lang w:val="en-US"/>
+              </w:rPr>
+              <w:t>_NAME}}</w:t>
+            </w:r>
+          </w:p>
+        </w:tc>
+        <w:tc>
+          <w:tcPr>
+            <w:tcW w:w="993" w:type="dxa"/>
+            <w:shd w:val="clear" w:color="auto" w:fill="auto"/>
+          </w:tcPr>
+          <w:p>
+            <w:pPr>
+              <w:jc w:val="center"/>
+              <w:rPr>
+                <w:rFonts w:asciiTheme="minorBidi" w:hAnsiTheme="minorBidi" w:cstheme="minorBidi"/>
+              </w:rPr>
+            </w:pPr>
+            <w:r>
+              <w:rPr>
+                <w:rFonts w:asciiTheme="minorBidi" w:hAnsiTheme="minorBidi" w:cstheme="minorBidi"/>
+              </w:rPr>
+              <w:t>{{EFFLUENT.PARAM_</w:t>
+            </w:r>
+            <w:r>
+              <w:rPr>
+                <w:rFonts w:asciiTheme="minorBidi" w:hAnsiTheme="minorBidi" w:cstheme="minorBidi"/>
+              </w:rPr>
+              <w:t>9</w:t>
+            </w:r>
+            <w:r>
+              <w:rPr>
+                <w:rFonts w:asciiTheme="minorBidi" w:hAnsiTheme="minorBidi" w:cstheme="minorBidi"/>
+              </w:rPr>
+              <w:t>_VALUE}}</w:t>
+            </w:r>
+          </w:p>
+        </w:tc>
+        <w:tc>
+          <w:tcPr>
+            <w:tcW w:w="1417" w:type="dxa"/>
+            <w:shd w:val="clear" w:color="auto" w:fill="auto"/>
+          </w:tcPr>
+          <w:p>
+            <w:pPr>
+              <w:jc w:val="center"/>
+              <w:rPr>
+                <w:rFonts w:asciiTheme="minorBidi" w:hAnsiTheme="minorBidi" w:cstheme="minorBidi"/>
+              </w:rPr>
+            </w:pPr>
+            <w:r>
+              <w:rPr>
+                <w:rFonts w:asciiTheme="minorBidi" w:hAnsiTheme="minorBidi" w:cstheme="minorBidi"/>
+              </w:rPr>
+              <w:t>{{EFFLUENT.PARAM_</w:t>
+            </w:r>
+            <w:r>
+              <w:rPr>
+                <w:rFonts w:asciiTheme="minorBidi" w:hAnsiTheme="minorBidi" w:cstheme="minorBidi"/>
+              </w:rPr>
+              <w:t>9</w:t>
+            </w:r>
+            <w:r>
+              <w:rPr>
+                <w:rFonts w:asciiTheme="minorBidi" w:hAnsiTheme="minorBidi" w:cstheme="minorBidi"/>
+              </w:rPr>
+              <w:t>_UNIT}}</w:t>
+            </w:r>
+          </w:p>
+        </w:tc>
+        <w:tc>
+          <w:tcPr>
+            <w:tcW w:w="3777" w:type="dxa"/>
+            <w:vMerge/>
+            <w:shd w:val="clear" w:color="auto" w:fill="auto"/>
+            <w:vAlign w:val="center"/>
+          </w:tcPr>
+          <w:p>
+            <w:pPr>
+              <w:pStyle w:val="NoSpacing"/>
+              <w:spacing w:line="360" w:lineRule="auto"/>
+              <w:jc w:val="center"/>
+              <w:rPr>
+                <w:rFonts w:ascii="Arial" w:hAnsi="Arial" w:cs="Arial"/>
+                <w:bCs/>
+                <w:lang w:val="sv-SE"/>
+              </w:rPr>
+            </w:pPr>
+          </w:p>
+        </w:tc>
+      </w:tr>
+      <w:tr>
+        <w:trPr>
+          <w:trHeight w:val="217"/>
+        </w:trPr>
+        <w:tc>
+          <w:tcPr>
+            <w:tcW w:w="562" w:type="dxa"/>
+            <w:shd w:val="clear" w:color="auto" w:fill="auto"/>
+          </w:tcPr>
+          <w:p>
+            <w:pPr>
+              <w:pStyle w:val="NoSpacing"/>
+              <w:spacing w:line="360" w:lineRule="auto"/>
+              <w:rPr>
+                <w:rFonts w:ascii="Arial" w:hAnsi="Arial" w:cs="Arial"/>
+                <w:bCs/>
+                <w:lang w:val="en-US"/>
+              </w:rPr>
+            </w:pPr>
+            <w:r>
+              <w:rPr>
+                <w:rFonts w:ascii="Arial" w:hAnsi="Arial" w:cs="Arial"/>
+                <w:bCs/>
+                <w:lang w:val="en-US"/>
+              </w:rPr>
+              <w:t>j.</w:t>
+            </w:r>
+          </w:p>
+        </w:tc>
+        <w:tc>
+          <w:tcPr>
+            <w:tcW w:w="2268" w:type="dxa"/>
+            <w:shd w:val="clear" w:color="auto" w:fill="auto"/>
+          </w:tcPr>
+          <w:p>
+            <w:pPr>
+              <w:rPr>
+                <w:rFonts w:ascii="Arial" w:hAnsi="Arial" w:cs="Arial"/>
+                <w:bCs/>
+                <w:lang w:val="en-US"/>
+              </w:rPr>
+            </w:pPr>
+            <w:r>
+              <w:rPr>
+                <w:rFonts w:ascii="Arial" w:hAnsi="Arial" w:cs="Arial"/>
+                <w:bCs/>
+                <w:lang w:val="en-US"/>
+              </w:rPr>
+              <w:t>{{EFFLUENT.PARAM_</w:t>
+            </w:r>
+            <w:r>
+              <w:rPr>
+                <w:rFonts w:ascii="Arial" w:hAnsi="Arial" w:cs="Arial"/>
+                <w:bCs/>
+                <w:lang w:val="en-US"/>
+              </w:rPr>
+              <w:t>10</w:t>
+            </w:r>
+            <w:r>
+              <w:rPr>
+                <w:rFonts w:ascii="Arial" w:hAnsi="Arial" w:cs="Arial"/>
+                <w:bCs/>
+                <w:lang w:val="en-US"/>
+              </w:rPr>
+              <w:t>_NAME}}</w:t>
+            </w:r>
+          </w:p>
+        </w:tc>
+        <w:tc>
+          <w:tcPr>
+            <w:tcW w:w="993" w:type="dxa"/>
+            <w:shd w:val="clear" w:color="auto" w:fill="auto"/>
+          </w:tcPr>
+          <w:p>
+            <w:pPr>
+              <w:jc w:val="center"/>
+              <w:rPr>
+                <w:rFonts w:asciiTheme="minorBidi" w:hAnsiTheme="minorBidi" w:cstheme="minorBidi"/>
+              </w:rPr>
+            </w:pPr>
+            <w:r>
+              <w:rPr>
+                <w:rFonts w:asciiTheme="minorBidi" w:hAnsiTheme="minorBidi" w:cstheme="minorBidi"/>
+              </w:rPr>
+              <w:t>{{EFFLUENT.PARAM_1</w:t>
+            </w:r>
+            <w:r>
+              <w:rPr>
+                <w:rFonts w:asciiTheme="minorBidi" w:hAnsiTheme="minorBidi" w:cstheme="minorBidi"/>
+              </w:rPr>
+              <w:t>0</w:t>
+            </w:r>
+            <w:r>
+              <w:rPr>
+                <w:rFonts w:asciiTheme="minorBidi" w:hAnsiTheme="minorBidi" w:cstheme="minorBidi"/>
+              </w:rPr>
+              <w:t>_VALUE}}</w:t>
+            </w:r>
+          </w:p>
+        </w:tc>
+        <w:tc>
+          <w:tcPr>
+            <w:tcW w:w="1417" w:type="dxa"/>
+            <w:shd w:val="clear" w:color="auto" w:fill="auto"/>
+          </w:tcPr>
+          <w:p>
+            <w:pPr>
+              <w:jc w:val="center"/>
+              <w:rPr>
+                <w:rFonts w:asciiTheme="minorBidi" w:hAnsiTheme="minorBidi" w:cstheme="minorBidi"/>
+              </w:rPr>
+            </w:pPr>
+            <w:r>
+              <w:rPr>
+                <w:rFonts w:asciiTheme="minorBidi" w:hAnsiTheme="minorBidi" w:cstheme="minorBidi"/>
+              </w:rPr>
+              <w:t>{{EFFLUENT.PARAM_1</w:t>
+            </w:r>
+            <w:r>
+              <w:rPr>
+                <w:rFonts w:asciiTheme="minorBidi" w:hAnsiTheme="minorBidi" w:cstheme="minorBidi"/>
+              </w:rPr>
+              <w:t>0</w:t>
+            </w:r>
+            <w:r>
+              <w:rPr>
+                <w:rFonts w:asciiTheme="minorBidi" w:hAnsiTheme="minorBidi" w:cstheme="minorBidi"/>
+              </w:rPr>
+              <w:t>_UNIT}}</w:t>
+            </w:r>
+          </w:p>
+        </w:tc>
+        <w:tc>
+          <w:tcPr>
+            <w:tcW w:w="3777" w:type="dxa"/>
+            <w:vMerge/>
+            <w:shd w:val="clear" w:color="auto" w:fill="auto"/>
+            <w:vAlign w:val="center"/>
+          </w:tcPr>
+          <w:p>
+            <w:pPr>
+              <w:pStyle w:val="NoSpacing"/>
+              <w:spacing w:line="360" w:lineRule="auto"/>
+              <w:jc w:val="center"/>
+              <w:rPr>
+                <w:rFonts w:ascii="Arial" w:hAnsi="Arial" w:cs="Arial"/>
+                <w:bCs/>
+                <w:lang w:val="sv-SE"/>
+              </w:rPr>
+            </w:pPr>
+          </w:p>
+        </w:tc>
+      </w:tr>
+      <w:tr>
+        <w:trPr>
+          <w:trHeight w:val="217"/>
+        </w:trPr>
+        <w:tc>
+          <w:tcPr>
+            <w:tcW w:w="562" w:type="dxa"/>
+            <w:shd w:val="clear" w:color="auto" w:fill="auto"/>
+          </w:tcPr>
+          <w:p>
+            <w:pPr>
+              <w:pStyle w:val="NoSpacing"/>
+              <w:spacing w:line="360" w:lineRule="auto"/>
+              <w:rPr>
+                <w:rFonts w:ascii="Arial" w:hAnsi="Arial" w:cs="Arial"/>
+                <w:bCs/>
+                <w:lang w:val="en-US"/>
+              </w:rPr>
+            </w:pPr>
+            <w:r>
+              <w:rPr>
+                <w:rFonts w:ascii="Arial" w:hAnsi="Arial" w:cs="Arial"/>
+                <w:bCs/>
+                <w:lang w:val="en-US"/>
+              </w:rPr>
+              <w:t>k.</w:t>
+            </w:r>
+          </w:p>
+        </w:tc>
+        <w:tc>
+          <w:tcPr>
+            <w:tcW w:w="2268" w:type="dxa"/>
+            <w:shd w:val="clear" w:color="auto" w:fill="auto"/>
+          </w:tcPr>
+          <w:p>
+            <w:pPr>
+              <w:rPr>
+                <w:rFonts w:ascii="Arial" w:hAnsi="Arial" w:cs="Arial"/>
+                <w:bCs/>
+                <w:lang w:val="en-US"/>
+              </w:rPr>
+            </w:pPr>
+            <w:r>
+              <w:rPr>
+                <w:rFonts w:ascii="Arial" w:hAnsi="Arial" w:cs="Arial"/>
+                <w:bCs/>
+                <w:lang w:val="en-US"/>
+              </w:rPr>
+              <w:t>{{EFFLUENT.PARAM_</w:t>
+            </w:r>
+            <w:r>
+              <w:rPr>
+                <w:rFonts w:ascii="Arial" w:hAnsi="Arial" w:cs="Arial"/>
+                <w:bCs/>
+                <w:lang w:val="en-US"/>
+              </w:rPr>
+              <w:t>11</w:t>
+            </w:r>
+            <w:r>
+              <w:rPr>
+                <w:rFonts w:ascii="Arial" w:hAnsi="Arial" w:cs="Arial"/>
+                <w:bCs/>
+                <w:lang w:val="en-US"/>
+              </w:rPr>
+              <w:t>_NAME}}</w:t>
+            </w:r>
+          </w:p>
+        </w:tc>
+        <w:tc>
+          <w:tcPr>
+            <w:tcW w:w="993" w:type="dxa"/>
+            <w:shd w:val="clear" w:color="auto" w:fill="auto"/>
+          </w:tcPr>
+          <w:p>
+            <w:pPr>
+              <w:jc w:val="center"/>
+              <w:rPr>
+                <w:rFonts w:asciiTheme="minorBidi" w:hAnsiTheme="minorBidi" w:cstheme="minorBidi"/>
+              </w:rPr>
+            </w:pPr>
+            <w:r>
+              <w:rPr>
+                <w:rFonts w:asciiTheme="minorBidi" w:hAnsiTheme="minorBidi" w:cstheme="minorBidi"/>
+              </w:rPr>
+              <w:t>{{EFFLUENT.PARAM_1</w:t>
+            </w:r>
+            <w:r>
+              <w:rPr>
+                <w:rFonts w:asciiTheme="minorBidi" w:hAnsiTheme="minorBidi" w:cstheme="minorBidi"/>
+              </w:rPr>
+              <w:t>1</w:t>
+            </w:r>
+            <w:r>
+              <w:rPr>
+                <w:rFonts w:asciiTheme="minorBidi" w:hAnsiTheme="minorBidi" w:cstheme="minorBidi"/>
+              </w:rPr>
+              <w:t>_VALUE}}</w:t>
+            </w:r>
+          </w:p>
+        </w:tc>
+        <w:tc>
+          <w:tcPr>
+            <w:tcW w:w="1417" w:type="dxa"/>
+            <w:shd w:val="clear" w:color="auto" w:fill="auto"/>
+          </w:tcPr>
+          <w:p>
+            <w:pPr>
+              <w:jc w:val="center"/>
+              <w:rPr>
+                <w:rFonts w:asciiTheme="minorBidi" w:hAnsiTheme="minorBidi" w:cstheme="minorBidi"/>
+              </w:rPr>
+            </w:pPr>
+            <w:r>
+              <w:rPr>
+                <w:rFonts w:asciiTheme="minorBidi" w:hAnsiTheme="minorBidi" w:cstheme="minorBidi"/>
+              </w:rPr>
+              <w:t>{{EFFLUENT.PARAM_1</w:t>
+            </w:r>
+            <w:r>
+              <w:rPr>
+                <w:rFonts w:asciiTheme="minorBidi" w:hAnsiTheme="minorBidi" w:cstheme="minorBidi"/>
+              </w:rPr>
+              <w:t>1</w:t>
+            </w:r>
+            <w:r>
+              <w:rPr>
+                <w:rFonts w:asciiTheme="minorBidi" w:hAnsiTheme="minorBidi" w:cstheme="minorBidi"/>
+              </w:rPr>
+              <w:t>_UNIT}}</w:t>
+            </w:r>
+          </w:p>
+        </w:tc>
+        <w:tc>
+          <w:tcPr>
+            <w:tcW w:w="3777" w:type="dxa"/>
+            <w:vMerge/>
+            <w:shd w:val="clear" w:color="auto" w:fill="auto"/>
+            <w:vAlign w:val="center"/>
+          </w:tcPr>
+          <w:p>
+            <w:pPr>
+              <w:pStyle w:val="NoSpacing"/>
+              <w:spacing w:line="360" w:lineRule="auto"/>
+              <w:jc w:val="center"/>
+              <w:rPr>
+                <w:rFonts w:ascii="Arial" w:hAnsi="Arial" w:cs="Arial"/>
+                <w:bCs/>
+                <w:lang w:val="sv-SE"/>
+              </w:rPr>
+            </w:pPr>
+          </w:p>
+        </w:tc>
+      </w:tr>
+      <w:tr>
+        <w:trPr>
+          <w:trHeight w:val="217"/>
+        </w:trPr>
+        <w:tc>
+          <w:tcPr>
+            <w:tcW w:w="562" w:type="dxa"/>
+            <w:shd w:val="clear" w:color="auto" w:fill="auto"/>
+          </w:tcPr>
+          <w:p>
+            <w:pPr>
+              <w:pStyle w:val="NoSpacing"/>
+              <w:spacing w:line="360" w:lineRule="auto"/>
+              <w:rPr>
+                <w:rFonts w:ascii="Arial" w:hAnsi="Arial" w:cs="Arial"/>
+                <w:bCs/>
+                <w:lang w:val="en-US"/>
+              </w:rPr>
+            </w:pPr>
+            <w:r>
+              <w:rPr>
+                <w:rFonts w:ascii="Arial" w:hAnsi="Arial" w:cs="Arial"/>
+                <w:bCs/>
+                <w:lang w:val="en-US"/>
+              </w:rPr>
+              <w:t>l.</w:t>
+            </w:r>
+          </w:p>
+        </w:tc>
+        <w:tc>
+          <w:tcPr>
+            <w:tcW w:w="2268" w:type="dxa"/>
+            <w:shd w:val="clear" w:color="auto" w:fill="auto"/>
+          </w:tcPr>
+          <w:p>
+            <w:pPr>
+              <w:rPr>
+                <w:rFonts w:ascii="Arial" w:hAnsi="Arial" w:cs="Arial"/>
+                <w:bCs/>
+                <w:lang w:val="en-US"/>
+              </w:rPr>
+            </w:pPr>
+            <w:r>
+              <w:rPr>
+                <w:rFonts w:ascii="Arial" w:hAnsi="Arial" w:cs="Arial"/>
+                <w:bCs/>
+                <w:lang w:val="en-US"/>
+              </w:rPr>
+              <w:t>{{EFFLUENT.PARAM_</w:t>
+            </w:r>
+            <w:r>
+              <w:rPr>
+                <w:rFonts w:ascii="Arial" w:hAnsi="Arial" w:cs="Arial"/>
+                <w:bCs/>
+                <w:lang w:val="en-US"/>
+              </w:rPr>
+              <w:t>1</w:t>
+            </w:r>
+            <w:r>
+              <w:rPr>
+                <w:rFonts w:ascii="Arial" w:hAnsi="Arial" w:cs="Arial"/>
+                <w:bCs/>
+                <w:lang w:val="en-US"/>
+              </w:rPr>
+              <w:t>2_NAME}}</w:t>
+            </w:r>
+          </w:p>
+        </w:tc>
+        <w:tc>
+          <w:tcPr>
+            <w:tcW w:w="993" w:type="dxa"/>
+            <w:shd w:val="clear" w:color="auto" w:fill="auto"/>
+          </w:tcPr>
+          <w:p>
+            <w:pPr>
+              <w:jc w:val="center"/>
+              <w:rPr>
+                <w:rFonts w:asciiTheme="minorBidi" w:hAnsiTheme="minorBidi" w:cstheme="minorBidi"/>
+              </w:rPr>
+            </w:pPr>
+            <w:r>
+              <w:rPr>
+                <w:rFonts w:asciiTheme="minorBidi" w:hAnsiTheme="minorBidi" w:cstheme="minorBidi"/>
+              </w:rPr>
+              <w:t>{{EFFLUENT.PARAM_1</w:t>
+            </w:r>
+            <w:r>
+              <w:rPr>
+                <w:rFonts w:asciiTheme="minorBidi" w:hAnsiTheme="minorBidi" w:cstheme="minorBidi"/>
+              </w:rPr>
+              <w:t>2</w:t>
+            </w:r>
+            <w:r>
+              <w:rPr>
+                <w:rFonts w:asciiTheme="minorBidi" w:hAnsiTheme="minorBidi" w:cstheme="minorBidi"/>
+              </w:rPr>
+              <w:t>_VALUE}}</w:t>
+            </w:r>
+          </w:p>
+        </w:tc>
+        <w:tc>
+          <w:tcPr>
+            <w:tcW w:w="1417" w:type="dxa"/>
+            <w:shd w:val="clear" w:color="auto" w:fill="auto"/>
+          </w:tcPr>
+          <w:p>
+            <w:pPr>
+              <w:jc w:val="center"/>
+              <w:rPr>
+                <w:rFonts w:asciiTheme="minorBidi" w:hAnsiTheme="minorBidi" w:cstheme="minorBidi"/>
+              </w:rPr>
+            </w:pPr>
+            <w:r>
+              <w:rPr>
+                <w:rFonts w:asciiTheme="minorBidi" w:hAnsiTheme="minorBidi" w:cstheme="minorBidi"/>
+              </w:rPr>
+              <w:t>{{EFFLUENT.PARAM_1</w:t>
+            </w:r>
+            <w:r>
+              <w:rPr>
+                <w:rFonts w:asciiTheme="minorBidi" w:hAnsiTheme="minorBidi" w:cstheme="minorBidi"/>
+              </w:rPr>
+              <w:t>2</w:t>
+            </w:r>
+            <w:r>
+              <w:rPr>
+                <w:rFonts w:asciiTheme="minorBidi" w:hAnsiTheme="minorBidi" w:cstheme="minorBidi"/>
+              </w:rPr>
+              <w:t>_UNIT}}</w:t>
+            </w:r>
+          </w:p>
+        </w:tc>
+        <w:tc>
+          <w:tcPr>
+            <w:tcW w:w="3777" w:type="dxa"/>
+            <w:vMerge/>
+            <w:shd w:val="clear" w:color="auto" w:fill="auto"/>
+            <w:vAlign w:val="center"/>
+          </w:tcPr>
+          <w:p>
+            <w:pPr>
+              <w:pStyle w:val="NoSpacing"/>
+              <w:spacing w:line="360" w:lineRule="auto"/>
+              <w:jc w:val="center"/>
+              <w:rPr>
+                <w:rFonts w:ascii="Arial" w:hAnsi="Arial" w:cs="Arial"/>
+                <w:bCs/>
+                <w:lang w:val="sv-SE"/>
+              </w:rPr>
+            </w:pPr>
+          </w:p>
+        </w:tc>
+      </w:tr>
+      <w:tr>
+        <w:trPr>
+          <w:trHeight w:val="217"/>
+        </w:trPr>
+        <w:tc>
+          <w:tcPr>
+            <w:tcW w:w="562" w:type="dxa"/>
+            <w:shd w:val="clear" w:color="auto" w:fill="auto"/>
+          </w:tcPr>
+          <w:p>
+            <w:pPr>
+              <w:pStyle w:val="NoSpacing"/>
+              <w:spacing w:line="360" w:lineRule="auto"/>
+              <w:rPr>
+                <w:rFonts w:ascii="Arial" w:hAnsi="Arial" w:cs="Arial"/>
+                <w:bCs/>
+                <w:lang w:val="en-US"/>
+              </w:rPr>
+            </w:pPr>
+            <w:r>
+              <w:rPr>
+                <w:rFonts w:ascii="Arial" w:hAnsi="Arial" w:cs="Arial"/>
+                <w:bCs/>
+                <w:lang w:val="en-US"/>
+              </w:rPr>
+              <w:t>m.</w:t>
+            </w:r>
+          </w:p>
+        </w:tc>
+        <w:tc>
+          <w:tcPr>
+            <w:tcW w:w="2268" w:type="dxa"/>
+            <w:shd w:val="clear" w:color="auto" w:fill="auto"/>
+          </w:tcPr>
+          <w:p>
+            <w:pPr>
+              <w:rPr>
+                <w:rFonts w:ascii="Arial" w:hAnsi="Arial" w:cs="Arial"/>
+                <w:bCs/>
+                <w:lang w:val="en-US"/>
+              </w:rPr>
+            </w:pPr>
+            <w:r>
+              <w:rPr>
+                <w:rFonts w:ascii="Arial" w:hAnsi="Arial" w:cs="Arial"/>
+                <w:bCs/>
+                <w:lang w:val="en-US"/>
+              </w:rPr>
+              <w:t>{{EFFLUENT.PARAM_</w:t>
+            </w:r>
+            <w:r>
+              <w:rPr>
+                <w:rFonts w:ascii="Arial" w:hAnsi="Arial" w:cs="Arial"/>
+                <w:bCs/>
+                <w:lang w:val="en-US"/>
+              </w:rPr>
+              <w:t>13</w:t>
+            </w:r>
+            <w:r>
+              <w:rPr>
+                <w:rFonts w:ascii="Arial" w:hAnsi="Arial" w:cs="Arial"/>
+                <w:bCs/>
+                <w:lang w:val="en-US"/>
+              </w:rPr>
+              <w:t>_NAME}}</w:t>
+            </w:r>
+          </w:p>
+        </w:tc>
+        <w:tc>
+          <w:tcPr>
+            <w:tcW w:w="993" w:type="dxa"/>
+            <w:shd w:val="clear" w:color="auto" w:fill="auto"/>
+          </w:tcPr>
+          <w:p>
+            <w:pPr>
+              <w:jc w:val="center"/>
+              <w:rPr>
+                <w:rFonts w:asciiTheme="minorBidi" w:hAnsiTheme="minorBidi" w:cstheme="minorBidi"/>
+              </w:rPr>
+            </w:pPr>
+            <w:r>
+              <w:rPr>
+                <w:rFonts w:asciiTheme="minorBidi" w:hAnsiTheme="minorBidi" w:cstheme="minorBidi"/>
+              </w:rPr>
+              <w:t>{{EFFLUENT.PARAM_1</w:t>
+            </w:r>
+            <w:r>
+              <w:rPr>
+                <w:rFonts w:asciiTheme="minorBidi" w:hAnsiTheme="minorBidi" w:cstheme="minorBidi"/>
+              </w:rPr>
+              <w:t>3</w:t>
+            </w:r>
+            <w:r>
+              <w:rPr>
+                <w:rFonts w:asciiTheme="minorBidi" w:hAnsiTheme="minorBidi" w:cstheme="minorBidi"/>
+              </w:rPr>
+              <w:t>_VALUE}}</w:t>
+            </w:r>
+          </w:p>
+        </w:tc>
+        <w:tc>
+          <w:tcPr>
+            <w:tcW w:w="1417" w:type="dxa"/>
+            <w:shd w:val="clear" w:color="auto" w:fill="auto"/>
+          </w:tcPr>
+          <w:p>
+            <w:pPr>
+              <w:jc w:val="center"/>
+              <w:rPr>
+                <w:rFonts w:asciiTheme="minorBidi" w:hAnsiTheme="minorBidi" w:cstheme="minorBidi"/>
+              </w:rPr>
+            </w:pPr>
+            <w:r>
+              <w:rPr>
+                <w:rFonts w:asciiTheme="minorBidi" w:hAnsiTheme="minorBidi" w:cstheme="minorBidi"/>
+              </w:rPr>
+              <w:t>{{EFFLUENT.PARAM_1</w:t>
+            </w:r>
+            <w:r>
+              <w:rPr>
+                <w:rFonts w:asciiTheme="minorBidi" w:hAnsiTheme="minorBidi" w:cstheme="minorBidi"/>
+              </w:rPr>
+              <w:t>3</w:t>
+            </w:r>
+            <w:r>
+              <w:rPr>
+                <w:rFonts w:asciiTheme="minorBidi" w:hAnsiTheme="minorBidi" w:cstheme="minorBidi"/>
+              </w:rPr>
+              <w:t>_UNIT}}</w:t>
+            </w:r>
+          </w:p>
+        </w:tc>
+        <w:tc>
+          <w:tcPr>
+            <w:tcW w:w="3777" w:type="dxa"/>
+            <w:vMerge/>
+            <w:shd w:val="clear" w:color="auto" w:fill="auto"/>
+            <w:vAlign w:val="center"/>
+          </w:tcPr>
+          <w:p>
+            <w:pPr>
+              <w:pStyle w:val="NoSpacing"/>
+              <w:spacing w:line="360" w:lineRule="auto"/>
+              <w:jc w:val="center"/>
+              <w:rPr>
+                <w:rFonts w:ascii="Arial" w:hAnsi="Arial" w:cs="Arial"/>
+                <w:bCs/>
+                <w:lang w:val="sv-SE"/>
+              </w:rPr>
+            </w:pPr>
+          </w:p>
+        </w:tc>
+      </w:tr>
+      <w:tr>
+        <w:trPr>
+          <w:trHeight w:val="217"/>
+        </w:trPr>
+        <w:tc>
+          <w:tcPr>
+            <w:tcW w:w="562" w:type="dxa"/>
+            <w:shd w:val="clear" w:color="auto" w:fill="auto"/>
+          </w:tcPr>
+          <w:p>
+            <w:pPr>
+              <w:pStyle w:val="NoSpacing"/>
+              <w:spacing w:line="360" w:lineRule="auto"/>
+              <w:rPr>
+                <w:rFonts w:ascii="Arial" w:hAnsi="Arial" w:cs="Arial"/>
+                <w:bCs/>
+                <w:lang w:val="en-US"/>
+              </w:rPr>
+            </w:pPr>
+            <w:r>
+              <w:rPr>
+                <w:rFonts w:ascii="Arial" w:hAnsi="Arial" w:cs="Arial"/>
+                <w:bCs/>
+                <w:lang w:val="en-US"/>
+              </w:rPr>
+              <w:t>n.</w:t>
+            </w:r>
+          </w:p>
+        </w:tc>
+        <w:tc>
+          <w:tcPr>
+            <w:tcW w:w="2268" w:type="dxa"/>
+            <w:shd w:val="clear" w:color="auto" w:fill="auto"/>
+          </w:tcPr>
+          <w:p>
+            <w:pPr>
+              <w:rPr>
+                <w:rFonts w:ascii="Arial" w:hAnsi="Arial" w:cs="Arial"/>
+                <w:bCs/>
+                <w:lang w:val="en-US"/>
+              </w:rPr>
+            </w:pPr>
+            <w:r>
+              <w:rPr>
+                <w:rFonts w:ascii="Arial" w:hAnsi="Arial" w:cs="Arial"/>
+                <w:bCs/>
+                <w:lang w:val="en-US"/>
+              </w:rPr>
+              <w:t>{{EFFLUENT.PARAM_</w:t>
+            </w:r>
+            <w:r>
+              <w:rPr>
+                <w:rFonts w:ascii="Arial" w:hAnsi="Arial" w:cs="Arial"/>
+                <w:bCs/>
+                <w:lang w:val="en-US"/>
+              </w:rPr>
+              <w:t>14</w:t>
+            </w:r>
+            <w:r>
+              <w:rPr>
+                <w:rFonts w:ascii="Arial" w:hAnsi="Arial" w:cs="Arial"/>
+                <w:bCs/>
+                <w:lang w:val="en-US"/>
+              </w:rPr>
+              <w:t>_NAME}}</w:t>
+            </w:r>
+          </w:p>
+        </w:tc>
+        <w:tc>
+          <w:tcPr>
+            <w:tcW w:w="993" w:type="dxa"/>
+            <w:shd w:val="clear" w:color="auto" w:fill="auto"/>
+          </w:tcPr>
+          <w:p>
+            <w:pPr>
+              <w:jc w:val="center"/>
+              <w:rPr>
+                <w:rFonts w:asciiTheme="minorBidi" w:hAnsiTheme="minorBidi" w:cstheme="minorBidi"/>
+              </w:rPr>
+            </w:pPr>
+            <w:r>
+              <w:rPr>
+                <w:rFonts w:asciiTheme="minorBidi" w:hAnsiTheme="minorBidi" w:cstheme="minorBidi"/>
+              </w:rPr>
+              <w:t>{{EFFLUENT.PARAM_1</w:t>
+            </w:r>
+            <w:r>
+              <w:rPr>
+                <w:rFonts w:asciiTheme="minorBidi" w:hAnsiTheme="minorBidi" w:cstheme="minorBidi"/>
+              </w:rPr>
+              <w:t>4</w:t>
+            </w:r>
+            <w:r>
+              <w:rPr>
+                <w:rFonts w:asciiTheme="minorBidi" w:hAnsiTheme="minorBidi" w:cstheme="minorBidi"/>
+              </w:rPr>
+              <w:t>_VALUE}}</w:t>
+            </w:r>
+          </w:p>
+        </w:tc>
+        <w:tc>
+          <w:tcPr>
+            <w:tcW w:w="1417" w:type="dxa"/>
+            <w:shd w:val="clear" w:color="auto" w:fill="auto"/>
+          </w:tcPr>
+          <w:p>
+            <w:pPr>
+              <w:jc w:val="center"/>
+              <w:rPr>
+                <w:rFonts w:asciiTheme="minorBidi" w:hAnsiTheme="minorBidi" w:cstheme="minorBidi"/>
+              </w:rPr>
+            </w:pPr>
+            <w:r>
+              <w:rPr>
+                <w:rFonts w:asciiTheme="minorBidi" w:hAnsiTheme="minorBidi" w:cstheme="minorBidi"/>
+              </w:rPr>
+              <w:t>{{EFFLUENT.PARAM_1</w:t>
+            </w:r>
+            <w:r>
+              <w:rPr>
+                <w:rFonts w:asciiTheme="minorBidi" w:hAnsiTheme="minorBidi" w:cstheme="minorBidi"/>
+              </w:rPr>
+              <w:t>4</w:t>
+            </w:r>
+            <w:r>
+              <w:rPr>
+                <w:rFonts w:asciiTheme="minorBidi" w:hAnsiTheme="minorBidi" w:cstheme="minorBidi"/>
+              </w:rPr>
+              <w:t>_UNIT}}</w:t>
+            </w:r>
+          </w:p>
+        </w:tc>
+        <w:tc>
+          <w:tcPr>
+            <w:tcW w:w="3777" w:type="dxa"/>
+            <w:vMerge/>
+            <w:shd w:val="clear" w:color="auto" w:fill="auto"/>
+            <w:vAlign w:val="center"/>
+          </w:tcPr>
+          <w:p>
+            <w:pPr>
+              <w:pStyle w:val="NoSpacing"/>
+              <w:spacing w:line="360" w:lineRule="auto"/>
+              <w:jc w:val="center"/>
+              <w:rPr>
+                <w:rFonts w:ascii="Arial" w:hAnsi="Arial" w:cs="Arial"/>
+                <w:bCs/>
+                <w:lang w:val="sv-SE"/>
+              </w:rPr>
+            </w:pPr>
+          </w:p>
+        </w:tc>
+      </w:tr>
+      <w:tr>
+        <w:trPr>
+          <w:trHeight w:val="217"/>
+        </w:trPr>
+        <w:tc>
+          <w:tcPr>
+            <w:tcW w:w="562" w:type="dxa"/>
+            <w:shd w:val="clear" w:color="auto" w:fill="auto"/>
+          </w:tcPr>
+          <w:p>
+            <w:pPr>
+              <w:pStyle w:val="NoSpacing"/>
+              <w:spacing w:line="360" w:lineRule="auto"/>
+              <w:rPr>
+                <w:rFonts w:ascii="Arial" w:hAnsi="Arial" w:cs="Arial"/>
+                <w:bCs/>
+                <w:lang w:val="en-US"/>
+              </w:rPr>
+            </w:pPr>
+            <w:r>
+              <w:rPr>
+                <w:rFonts w:ascii="Arial" w:hAnsi="Arial" w:cs="Arial"/>
+                <w:bCs/>
+                <w:lang w:val="en-US"/>
+              </w:rPr>
+              <w:t>o.</w:t>
+            </w:r>
+          </w:p>
+        </w:tc>
+        <w:tc>
+          <w:tcPr>
+            <w:tcW w:w="2268" w:type="dxa"/>
+            <w:shd w:val="clear" w:color="auto" w:fill="auto"/>
+          </w:tcPr>
+          <w:p>
+            <w:pPr>
+              <w:rPr>
+                <w:rFonts w:ascii="Arial" w:hAnsi="Arial" w:cs="Arial"/>
+                <w:bCs/>
+                <w:lang w:val="en-US"/>
+              </w:rPr>
+            </w:pPr>
+            <w:r>
+              <w:rPr>
+                <w:rFonts w:ascii="Arial" w:hAnsi="Arial" w:cs="Arial"/>
+                <w:bCs/>
+                <w:lang w:val="en-US"/>
+              </w:rPr>
+              <w:t>{{EFFLUENT.PARAM_</w:t>
+            </w:r>
+            <w:r>
+              <w:rPr>
+                <w:rFonts w:ascii="Arial" w:hAnsi="Arial" w:cs="Arial"/>
+                <w:bCs/>
+                <w:lang w:val="en-US"/>
+              </w:rPr>
+              <w:t>15</w:t>
+            </w:r>
+            <w:r>
+              <w:rPr>
+                <w:rFonts w:ascii="Arial" w:hAnsi="Arial" w:cs="Arial"/>
+                <w:bCs/>
+                <w:lang w:val="en-US"/>
+              </w:rPr>
+              <w:t>_NAME}}</w:t>
+            </w:r>
+          </w:p>
+        </w:tc>
+        <w:tc>
+          <w:tcPr>
+            <w:tcW w:w="993" w:type="dxa"/>
+            <w:shd w:val="clear" w:color="auto" w:fill="auto"/>
+          </w:tcPr>
+          <w:p>
+            <w:pPr>
+              <w:jc w:val="center"/>
+              <w:rPr>
+                <w:rFonts w:asciiTheme="minorBidi" w:hAnsiTheme="minorBidi" w:cstheme="minorBidi"/>
+              </w:rPr>
+            </w:pPr>
+            <w:r>
+              <w:rPr>
+                <w:rFonts w:asciiTheme="minorBidi" w:hAnsiTheme="minorBidi" w:cstheme="minorBidi"/>
+              </w:rPr>
+              <w:t>{{EFFLUENT.PARAM_1</w:t>
+            </w:r>
+            <w:r>
+              <w:rPr>
+                <w:rFonts w:asciiTheme="minorBidi" w:hAnsiTheme="minorBidi" w:cstheme="minorBidi"/>
+              </w:rPr>
+              <w:t>5</w:t>
+            </w:r>
+            <w:r>
+              <w:rPr>
+                <w:rFonts w:asciiTheme="minorBidi" w:hAnsiTheme="minorBidi" w:cstheme="minorBidi"/>
+              </w:rPr>
+              <w:t>_</w:t>
+            </w:r>
+            <w:r>
+              <w:rPr>
+                <w:rFonts w:asciiTheme="minorBidi" w:hAnsiTheme="minorBidi" w:cstheme="minorBidi"/>
+              </w:rPr>
+              <w:lastRenderedPageBreak/>
+              <w:t>VALUE}}</w:t>
+            </w:r>
+          </w:p>
+        </w:tc>
+        <w:tc>
+          <w:tcPr>
+            <w:tcW w:w="1417" w:type="dxa"/>
+            <w:shd w:val="clear" w:color="auto" w:fill="auto"/>
+          </w:tcPr>
+          <w:p>
+            <w:pPr>
+              <w:jc w:val="center"/>
+              <w:rPr>
+                <w:rFonts w:asciiTheme="minorBidi" w:hAnsiTheme="minorBidi" w:cstheme="minorBidi"/>
+              </w:rPr>
+            </w:pPr>
+            <w:r>
+              <w:rPr>
+                <w:rFonts w:asciiTheme="minorBidi" w:hAnsiTheme="minorBidi" w:cstheme="minorBidi"/>
+              </w:rPr>
+              <w:lastRenderedPageBreak/>
+              <w:t>{{EFFLUENT.PARAM_1</w:t>
+            </w:r>
+            <w:r>
+              <w:rPr>
+                <w:rFonts w:asciiTheme="minorBidi" w:hAnsiTheme="minorBidi" w:cstheme="minorBidi"/>
+              </w:rPr>
+              <w:t>5</w:t>
+            </w:r>
+            <w:r>
+              <w:rPr>
+                <w:rFonts w:asciiTheme="minorBidi" w:hAnsiTheme="minorBidi" w:cstheme="minorBidi"/>
+              </w:rPr>
+              <w:t>_UNIT}}</w:t>
+            </w:r>
+          </w:p>
+        </w:tc>
+        <w:tc>
+          <w:tcPr>
+            <w:tcW w:w="3777" w:type="dxa"/>
+            <w:vMerge/>
+            <w:shd w:val="clear" w:color="auto" w:fill="auto"/>
+            <w:vAlign w:val="center"/>
+          </w:tcPr>
+          <w:p>
+            <w:pPr>
+              <w:pStyle w:val="NoSpacing"/>
+              <w:spacing w:line="360" w:lineRule="auto"/>
+              <w:jc w:val="center"/>
+              <w:rPr>
+                <w:rFonts w:ascii="Arial" w:hAnsi="Arial" w:cs="Arial"/>
+                <w:bCs/>
+                <w:lang w:val="sv-SE"/>
+              </w:rPr>
+            </w:pPr>
+          </w:p>
+        </w:tc>
+      </w:tr>
+      <w:tr>
+        <w:trPr>
+          <w:trHeight w:val="217"/>
+        </w:trPr>
+        <w:tc>
+          <w:tcPr>
+            <w:tcW w:w="562" w:type="dxa"/>
+            <w:shd w:val="clear" w:color="auto" w:fill="auto"/>
+          </w:tcPr>
+          <w:p>
+            <w:pPr>
+              <w:pStyle w:val="NoSpacing"/>
+              <w:spacing w:line="360" w:lineRule="auto"/>
+              <w:rPr>
+                <w:rFonts w:ascii="Arial" w:hAnsi="Arial" w:cs="Arial"/>
+                <w:bCs/>
+                <w:lang w:val="en-US"/>
+              </w:rPr>
+            </w:pPr>
+            <w:r>
+              <w:rPr>
+                <w:rFonts w:ascii="Arial" w:hAnsi="Arial" w:cs="Arial"/>
+                <w:bCs/>
+                <w:lang w:val="en-US"/>
+              </w:rPr>
+              <w:t>p.</w:t>
+            </w:r>
+          </w:p>
+        </w:tc>
+        <w:tc>
+          <w:tcPr>
+            <w:tcW w:w="2268" w:type="dxa"/>
+            <w:shd w:val="clear" w:color="auto" w:fill="auto"/>
+          </w:tcPr>
+          <w:p>
+            <w:pPr>
+              <w:rPr>
+                <w:rFonts w:ascii="Arial" w:hAnsi="Arial" w:cs="Arial"/>
+                <w:bCs/>
+                <w:lang w:val="en-US"/>
+              </w:rPr>
+            </w:pPr>
+            <w:r>
+              <w:rPr>
+                <w:rFonts w:ascii="Arial" w:hAnsi="Arial" w:cs="Arial"/>
+                <w:bCs/>
+                <w:lang w:val="en-US"/>
+              </w:rPr>
+              <w:t>{{EFFLUENT.PARAM_</w:t>
+            </w:r>
+            <w:r>
+              <w:rPr>
+                <w:rFonts w:ascii="Arial" w:hAnsi="Arial" w:cs="Arial"/>
+                <w:bCs/>
+                <w:lang w:val="en-US"/>
+              </w:rPr>
+              <w:t>16</w:t>
+            </w:r>
+            <w:r>
+              <w:rPr>
+                <w:rFonts w:ascii="Arial" w:hAnsi="Arial" w:cs="Arial"/>
+                <w:bCs/>
+                <w:lang w:val="en-US"/>
+              </w:rPr>
+              <w:t>_NAME}}</w:t>
+            </w:r>
+          </w:p>
+        </w:tc>
+        <w:tc>
+          <w:tcPr>
+            <w:tcW w:w="993" w:type="dxa"/>
+            <w:shd w:val="clear" w:color="auto" w:fill="auto"/>
+          </w:tcPr>
+          <w:p>
+            <w:pPr>
+              <w:jc w:val="center"/>
+              <w:rPr>
+                <w:rFonts w:asciiTheme="minorBidi" w:hAnsiTheme="minorBidi" w:cstheme="minorBidi"/>
+              </w:rPr>
+            </w:pPr>
+            <w:r>
+              <w:rPr>
+                <w:rFonts w:asciiTheme="minorBidi" w:hAnsiTheme="minorBidi" w:cstheme="minorBidi"/>
+              </w:rPr>
+              <w:t>{{EFFLUENT.PARAM_1</w:t>
+            </w:r>
+            <w:r>
+              <w:rPr>
+                <w:rFonts w:asciiTheme="minorBidi" w:hAnsiTheme="minorBidi" w:cstheme="minorBidi"/>
+              </w:rPr>
+              <w:t>6</w:t>
+            </w:r>
+            <w:r>
+              <w:rPr>
+                <w:rFonts w:asciiTheme="minorBidi" w:hAnsiTheme="minorBidi" w:cstheme="minorBidi"/>
+              </w:rPr>
+              <w:t>_VALUE}}</w:t>
+            </w:r>
+          </w:p>
+        </w:tc>
+        <w:tc>
+          <w:tcPr>
+            <w:tcW w:w="1417" w:type="dxa"/>
+            <w:shd w:val="clear" w:color="auto" w:fill="auto"/>
+          </w:tcPr>
+          <w:p>
+            <w:pPr>
+              <w:jc w:val="center"/>
+              <w:rPr>
+                <w:rFonts w:asciiTheme="minorBidi" w:hAnsiTheme="minorBidi" w:cstheme="minorBidi"/>
+              </w:rPr>
+            </w:pPr>
+            <w:r>
+              <w:rPr>
+                <w:rFonts w:asciiTheme="minorBidi" w:hAnsiTheme="minorBidi" w:cstheme="minorBidi"/>
+              </w:rPr>
+              <w:t>{{EFFLUENT.PARAM_1</w:t>
+            </w:r>
+            <w:r>
+              <w:rPr>
+                <w:rFonts w:asciiTheme="minorBidi" w:hAnsiTheme="minorBidi" w:cstheme="minorBidi"/>
+              </w:rPr>
+              <w:t>6</w:t>
+            </w:r>
+            <w:r>
+              <w:rPr>
+                <w:rFonts w:asciiTheme="minorBidi" w:hAnsiTheme="minorBidi" w:cstheme="minorBidi"/>
+              </w:rPr>
+              <w:t>_UNIT}}</w:t>
+            </w:r>
+          </w:p>
+        </w:tc>
+        <w:tc>
+          <w:tcPr>
+            <w:tcW w:w="3777" w:type="dxa"/>
+            <w:vMerge/>
+            <w:shd w:val="clear" w:color="auto" w:fill="auto"/>
+            <w:vAlign w:val="center"/>
+          </w:tcPr>
+          <w:p>
+            <w:pPr>
+              <w:pStyle w:val="NoSpacing"/>
+              <w:spacing w:line="360" w:lineRule="auto"/>
+              <w:jc w:val="center"/>
+              <w:rPr>
+                <w:rFonts w:ascii="Arial" w:hAnsi="Arial" w:cs="Arial"/>
+                <w:bCs/>
+                <w:lang w:val="sv-SE"/>
+              </w:rPr>
+            </w:pPr>
+          </w:p>
+        </w:tc>
+      </w:tr>
+      <w:tr>
+        <w:trPr>
+          <w:trHeight w:val="217"/>
+        </w:trPr>
+        <w:tc>
+          <w:tcPr>
+            <w:tcW w:w="562" w:type="dxa"/>
+            <w:shd w:val="clear" w:color="auto" w:fill="auto"/>
+          </w:tcPr>
+          <w:p>
+            <w:pPr>
+              <w:pStyle w:val="NoSpacing"/>
+              <w:spacing w:line="360" w:lineRule="auto"/>
+              <w:rPr>
+                <w:rFonts w:ascii="Arial" w:hAnsi="Arial" w:cs="Arial"/>
+                <w:bCs/>
+                <w:lang w:val="en-US"/>
+              </w:rPr>
+            </w:pPr>
+            <w:r>
+              <w:rPr>
+                <w:rFonts w:ascii="Arial" w:hAnsi="Arial" w:cs="Arial"/>
+                <w:bCs/>
+                <w:lang w:val="en-US"/>
+              </w:rPr>
+              <w:t>q.</w:t>
+            </w:r>
+          </w:p>
+        </w:tc>
+        <w:tc>
+          <w:tcPr>
+            <w:tcW w:w="2268" w:type="dxa"/>
+            <w:shd w:val="clear" w:color="auto" w:fill="auto"/>
+          </w:tcPr>
+          <w:p>
+            <w:pPr>
+              <w:rPr>
+                <w:rFonts w:ascii="Arial" w:hAnsi="Arial" w:cs="Arial"/>
+                <w:bCs/>
+                <w:lang w:val="en-US"/>
+              </w:rPr>
+            </w:pPr>
+            <w:r>
+              <w:rPr>
+                <w:rFonts w:ascii="Arial" w:hAnsi="Arial" w:cs="Arial"/>
+                <w:bCs/>
+                <w:lang w:val="en-US"/>
+              </w:rPr>
+              <w:t>{{EFFLUENT.PARAM_</w:t>
+            </w:r>
+            <w:r>
+              <w:rPr>
+                <w:rFonts w:ascii="Arial" w:hAnsi="Arial" w:cs="Arial"/>
+                <w:bCs/>
+                <w:lang w:val="en-US"/>
+              </w:rPr>
+              <w:t>17</w:t>
+            </w:r>
+            <w:r>
+              <w:rPr>
+                <w:rFonts w:ascii="Arial" w:hAnsi="Arial" w:cs="Arial"/>
+                <w:bCs/>
+                <w:lang w:val="en-US"/>
+              </w:rPr>
+              <w:t>_NAME}}</w:t>
+            </w:r>
+          </w:p>
+        </w:tc>
+        <w:tc>
+          <w:tcPr>
+            <w:tcW w:w="993" w:type="dxa"/>
+            <w:shd w:val="clear" w:color="auto" w:fill="auto"/>
+          </w:tcPr>
+          <w:p>
+            <w:pPr>
+              <w:jc w:val="center"/>
+              <w:rPr>
+                <w:rFonts w:asciiTheme="minorBidi" w:hAnsiTheme="minorBidi" w:cstheme="minorBidi"/>
+              </w:rPr>
+            </w:pPr>
+            <w:r>
+              <w:rPr>
+                <w:rFonts w:asciiTheme="minorBidi" w:hAnsiTheme="minorBidi" w:cstheme="minorBidi"/>
+              </w:rPr>
+              <w:t>{{EFFLUENT.PARAM_1</w:t>
+            </w:r>
+            <w:r>
+              <w:rPr>
+                <w:rFonts w:asciiTheme="minorBidi" w:hAnsiTheme="minorBidi" w:cstheme="minorBidi"/>
+              </w:rPr>
+              <w:t>7</w:t>
+            </w:r>
+            <w:r>
+              <w:rPr>
+                <w:rFonts w:asciiTheme="minorBidi" w:hAnsiTheme="minorBidi" w:cstheme="minorBidi"/>
+              </w:rPr>
+              <w:t>_VALUE}}</w:t>
+            </w:r>
+          </w:p>
+        </w:tc>
+        <w:tc>
+          <w:tcPr>
+            <w:tcW w:w="1417" w:type="dxa"/>
+            <w:shd w:val="clear" w:color="auto" w:fill="auto"/>
+          </w:tcPr>
+          <w:p>
+            <w:pPr>
+              <w:jc w:val="center"/>
+              <w:rPr>
+                <w:rFonts w:asciiTheme="minorBidi" w:hAnsiTheme="minorBidi" w:cstheme="minorBidi"/>
+              </w:rPr>
+            </w:pPr>
+            <w:r>
+              <w:rPr>
+                <w:rFonts w:asciiTheme="minorBidi" w:hAnsiTheme="minorBidi" w:cstheme="minorBidi"/>
+              </w:rPr>
+              <w:t>{{EFFLUENT.PARAM_1</w:t>
+            </w:r>
+            <w:r>
+              <w:rPr>
+                <w:rFonts w:asciiTheme="minorBidi" w:hAnsiTheme="minorBidi" w:cstheme="minorBidi"/>
+              </w:rPr>
+              <w:t>7</w:t>
+            </w:r>
+            <w:r>
+              <w:rPr>
+                <w:rFonts w:asciiTheme="minorBidi" w:hAnsiTheme="minorBidi" w:cstheme="minorBidi"/>
+              </w:rPr>
+              <w:t>_UNIT}}</w:t>
+            </w:r>
+          </w:p>
+        </w:tc>
+        <w:tc>
+          <w:tcPr>
+            <w:tcW w:w="3777" w:type="dxa"/>
+            <w:vMerge/>
+            <w:shd w:val="clear" w:color="auto" w:fill="auto"/>
+            <w:vAlign w:val="center"/>
+          </w:tcPr>
+          <w:p>
+            <w:pPr>
+              <w:pStyle w:val="NoSpacing"/>
+              <w:spacing w:line="360" w:lineRule="auto"/>
+              <w:jc w:val="center"/>
+              <w:rPr>
+                <w:rFonts w:ascii="Arial" w:hAnsi="Arial" w:cs="Arial"/>
+                <w:bCs/>
+                <w:lang w:val="sv-SE"/>
+              </w:rPr>
+            </w:pPr>
+          </w:p>
+        </w:tc>
+      </w:tr>
+      <w:tr>
+        <w:trPr>
+          <w:trHeight w:val="217"/>
+        </w:trPr>
+        <w:tc>
+          <w:tcPr>
+            <w:tcW w:w="562" w:type="dxa"/>
+            <w:shd w:val="clear" w:color="auto" w:fill="auto"/>
+          </w:tcPr>
+          <w:p>
+            <w:pPr>
+              <w:pStyle w:val="NoSpacing"/>
+              <w:spacing w:line="360" w:lineRule="auto"/>
+              <w:rPr>
+                <w:rFonts w:ascii="Arial" w:hAnsi="Arial" w:cs="Arial"/>
+                <w:bCs/>
+                <w:lang w:val="en-US"/>
+              </w:rPr>
+            </w:pPr>
+            <w:r>
+              <w:rPr>
+                <w:rFonts w:ascii="Arial" w:hAnsi="Arial" w:cs="Arial"/>
+                <w:bCs/>
+                <w:lang w:val="en-US"/>
+              </w:rPr>
+              <w:t>r.</w:t>
+            </w:r>
+          </w:p>
+        </w:tc>
+        <w:tc>
+          <w:tcPr>
+            <w:tcW w:w="2268" w:type="dxa"/>
+            <w:shd w:val="clear" w:color="auto" w:fill="auto"/>
+          </w:tcPr>
+          <w:p>
+            <w:pPr>
+              <w:rPr>
+                <w:rFonts w:ascii="Arial" w:hAnsi="Arial" w:cs="Arial"/>
+                <w:bCs/>
+                <w:lang w:val="en-US"/>
+              </w:rPr>
+            </w:pPr>
+            <w:r>
+              <w:rPr>
+                <w:rFonts w:ascii="Arial" w:hAnsi="Arial" w:cs="Arial"/>
+                <w:bCs/>
+                <w:lang w:val="en-US"/>
+              </w:rPr>
+              <w:t>{{EFFLUENT.PARAM_</w:t>
+            </w:r>
+            <w:r>
+              <w:rPr>
+                <w:rFonts w:ascii="Arial" w:hAnsi="Arial" w:cs="Arial"/>
+                <w:bCs/>
+                <w:lang w:val="en-US"/>
+              </w:rPr>
+              <w:t>18</w:t>
+            </w:r>
+            <w:r>
+              <w:rPr>
+                <w:rFonts w:ascii="Arial" w:hAnsi="Arial" w:cs="Arial"/>
+                <w:bCs/>
+                <w:lang w:val="en-US"/>
+              </w:rPr>
+              <w:t>_NAME}}</w:t>
+            </w:r>
+          </w:p>
+        </w:tc>
+        <w:tc>
+          <w:tcPr>
+            <w:tcW w:w="993" w:type="dxa"/>
+            <w:shd w:val="clear" w:color="auto" w:fill="auto"/>
+          </w:tcPr>
+          <w:p>
+            <w:pPr>
+              <w:jc w:val="center"/>
+              <w:rPr>
+                <w:rFonts w:asciiTheme="minorBidi" w:hAnsiTheme="minorBidi" w:cstheme="minorBidi"/>
+              </w:rPr>
+            </w:pPr>
+            <w:r>
+              <w:rPr>
+                <w:rFonts w:asciiTheme="minorBidi" w:hAnsiTheme="minorBidi" w:cstheme="minorBidi"/>
+              </w:rPr>
+              <w:t>{{EFFLUENT.PARAM_1</w:t>
+            </w:r>
+            <w:r>
+              <w:rPr>
+                <w:rFonts w:asciiTheme="minorBidi" w:hAnsiTheme="minorBidi" w:cstheme="minorBidi"/>
+              </w:rPr>
+              <w:t>8</w:t>
+            </w:r>
+            <w:r>
+              <w:rPr>
+                <w:rFonts w:asciiTheme="minorBidi" w:hAnsiTheme="minorBidi" w:cstheme="minorBidi"/>
+              </w:rPr>
+              <w:t>_VALUE}}</w:t>
+            </w:r>
+          </w:p>
+        </w:tc>
+        <w:tc>
+          <w:tcPr>
+            <w:tcW w:w="1417" w:type="dxa"/>
+            <w:shd w:val="clear" w:color="auto" w:fill="auto"/>
+          </w:tcPr>
+          <w:p>
+            <w:pPr>
+              <w:jc w:val="center"/>
+              <w:rPr>
+                <w:rFonts w:asciiTheme="minorBidi" w:hAnsiTheme="minorBidi" w:cstheme="minorBidi"/>
+              </w:rPr>
+            </w:pPr>
+            <w:r>
+              <w:rPr>
+                <w:rFonts w:asciiTheme="minorBidi" w:hAnsiTheme="minorBidi" w:cstheme="minorBidi"/>
+              </w:rPr>
+              <w:t>{{EFFLUENT.PARAM_1</w:t>
+            </w:r>
+            <w:r>
+              <w:rPr>
+                <w:rFonts w:asciiTheme="minorBidi" w:hAnsiTheme="minorBidi" w:cstheme="minorBidi"/>
+              </w:rPr>
+              <w:t>8</w:t>
+            </w:r>
+            <w:r>
+              <w:rPr>
+                <w:rFonts w:asciiTheme="minorBidi" w:hAnsiTheme="minorBidi" w:cstheme="minorBidi"/>
+              </w:rPr>
+              <w:t>_UNIT}}</w:t>
+            </w:r>
+          </w:p>
+        </w:tc>
+        <w:tc>
+          <w:tcPr>
+            <w:tcW w:w="3777" w:type="dxa"/>
+            <w:vMerge/>
+            <w:shd w:val="clear" w:color="auto" w:fill="auto"/>
+            <w:vAlign w:val="center"/>
+          </w:tcPr>
+          <w:p>
+            <w:pPr>
+              <w:pStyle w:val="NoSpacing"/>
+              <w:spacing w:line="360" w:lineRule="auto"/>
+              <w:jc w:val="center"/>
+              <w:rPr>
+                <w:rFonts w:ascii="Arial" w:hAnsi="Arial" w:cs="Arial"/>
+                <w:bCs/>
+                <w:lang w:val="sv-SE"/>
+              </w:rPr>
+            </w:pPr>
+          </w:p>
+        </w:tc>
+      </w:tr>
+      <w:tr>
+        <w:trPr>
+          <w:trHeight w:val="217"/>
+        </w:trPr>
+        <w:tc>
+          <w:tcPr>
+            <w:tcW w:w="562" w:type="dxa"/>
+            <w:shd w:val="clear" w:color="auto" w:fill="auto"/>
+          </w:tcPr>
+          <w:p>
+            <w:pPr>
+              <w:pStyle w:val="NoSpacing"/>
+              <w:spacing w:line="360" w:lineRule="auto"/>
+              <w:rPr>
+                <w:rFonts w:ascii="Arial" w:hAnsi="Arial" w:cs="Arial"/>
+                <w:bCs/>
+                <w:lang w:val="en-US"/>
+              </w:rPr>
+            </w:pPr>
+            <w:r>
+              <w:rPr>
+                <w:rFonts w:ascii="Arial" w:hAnsi="Arial" w:cs="Arial"/>
+                <w:bCs/>
+                <w:lang w:val="en-US"/>
+              </w:rPr>
+              <w:t>s.</w:t>
+            </w:r>
+          </w:p>
+        </w:tc>
+        <w:tc>
+          <w:tcPr>
+            <w:tcW w:w="2268" w:type="dxa"/>
+            <w:shd w:val="clear" w:color="auto" w:fill="auto"/>
+          </w:tcPr>
+          <w:p>
+            <w:pPr>
+              <w:rPr>
+                <w:rFonts w:ascii="Arial" w:hAnsi="Arial" w:cs="Arial"/>
+                <w:bCs/>
+                <w:lang w:val="en-US"/>
+              </w:rPr>
+            </w:pPr>
+            <w:r>
+              <w:rPr>
+                <w:rFonts w:ascii="Arial" w:hAnsi="Arial" w:cs="Arial"/>
+                <w:bCs/>
+                <w:lang w:val="en-US"/>
+              </w:rPr>
+              <w:t>{{EFFLUENT.PARAM_</w:t>
+            </w:r>
+            <w:r>
+              <w:rPr>
+                <w:rFonts w:ascii="Arial" w:hAnsi="Arial" w:cs="Arial"/>
+                <w:bCs/>
+                <w:lang w:val="en-US"/>
+              </w:rPr>
+              <w:t>19</w:t>
+            </w:r>
+            <w:r>
+              <w:rPr>
+                <w:rFonts w:ascii="Arial" w:hAnsi="Arial" w:cs="Arial"/>
+                <w:bCs/>
+                <w:lang w:val="en-US"/>
+              </w:rPr>
+              <w:t>_NAME}}</w:t>
+            </w:r>
+          </w:p>
+        </w:tc>
+        <w:tc>
+          <w:tcPr>
+            <w:tcW w:w="993" w:type="dxa"/>
+            <w:shd w:val="clear" w:color="auto" w:fill="auto"/>
+          </w:tcPr>
+          <w:p>
+            <w:pPr>
+              <w:jc w:val="center"/>
+              <w:rPr>
+                <w:rFonts w:asciiTheme="minorBidi" w:hAnsiTheme="minorBidi" w:cstheme="minorBidi"/>
+              </w:rPr>
+            </w:pPr>
+            <w:r>
+              <w:rPr>
+                <w:rFonts w:asciiTheme="minorBidi" w:hAnsiTheme="minorBidi" w:cstheme="minorBidi"/>
+              </w:rPr>
+              <w:t>{{EFFLUENT.PARAM_1</w:t>
+            </w:r>
+            <w:r>
+              <w:rPr>
+                <w:rFonts w:asciiTheme="minorBidi" w:hAnsiTheme="minorBidi" w:cstheme="minorBidi"/>
+              </w:rPr>
+              <w:t>9</w:t>
+            </w:r>
+            <w:r>
+              <w:rPr>
+                <w:rFonts w:asciiTheme="minorBidi" w:hAnsiTheme="minorBidi" w:cstheme="minorBidi"/>
+              </w:rPr>
+              <w:t>_VALUE}}</w:t>
+            </w:r>
+          </w:p>
+        </w:tc>
+        <w:tc>
+          <w:tcPr>
+            <w:tcW w:w="1417" w:type="dxa"/>
+            <w:shd w:val="clear" w:color="auto" w:fill="auto"/>
+          </w:tcPr>
+          <w:p>
+            <w:pPr>
+              <w:jc w:val="center"/>
+              <w:rPr>
+                <w:rFonts w:asciiTheme="minorBidi" w:hAnsiTheme="minorBidi" w:cstheme="minorBidi"/>
+              </w:rPr>
+            </w:pPr>
+            <w:r>
+              <w:rPr>
+                <w:rFonts w:asciiTheme="minorBidi" w:hAnsiTheme="minorBidi" w:cstheme="minorBidi"/>
+              </w:rPr>
+              <w:t>{{EFFLUENT.PARAM_1</w:t>
+            </w:r>
+            <w:r>
+              <w:rPr>
+                <w:rFonts w:asciiTheme="minorBidi" w:hAnsiTheme="minorBidi" w:cstheme="minorBidi"/>
+              </w:rPr>
+              <w:t>9</w:t>
+            </w:r>
+            <w:r>
+              <w:rPr>
+                <w:rFonts w:asciiTheme="minorBidi" w:hAnsiTheme="minorBidi" w:cstheme="minorBidi"/>
+              </w:rPr>
+              <w:t>_UNIT}}</w:t>
+            </w:r>
+          </w:p>
+        </w:tc>
+        <w:tc>
+          <w:tcPr>
+            <w:tcW w:w="3777" w:type="dxa"/>
+            <w:vMerge/>
+            <w:shd w:val="clear" w:color="auto" w:fill="auto"/>
+            <w:vAlign w:val="center"/>
+          </w:tcPr>
+          <w:p>
+            <w:pPr>
+              <w:pStyle w:val="NoSpacing"/>
+              <w:spacing w:line="360" w:lineRule="auto"/>
+              <w:jc w:val="center"/>
+              <w:rPr>
+                <w:rFonts w:ascii="Arial" w:hAnsi="Arial" w:cs="Arial"/>
+                <w:bCs/>
+                <w:lang w:val="sv-SE"/>
+              </w:rPr>
+            </w:pPr>
+          </w:p>
+        </w:tc>
+      </w:tr>
+      <w:tr>
+        <w:trPr>
+          <w:trHeight w:val="217"/>
+        </w:trPr>
+        <w:tc>
+          <w:tcPr>
+            <w:tcW w:w="562" w:type="dxa"/>
+            <w:shd w:val="clear" w:color="auto" w:fill="auto"/>
+          </w:tcPr>
+          <w:p>
+            <w:pPr>
+              <w:pStyle w:val="NoSpacing"/>
+              <w:spacing w:line="360" w:lineRule="auto"/>
+              <w:rPr>
+                <w:rFonts w:ascii="Arial" w:hAnsi="Arial" w:cs="Arial"/>
+                <w:bCs/>
+                <w:lang w:val="en-US"/>
+              </w:rPr>
+            </w:pPr>
+            <w:r>
+              <w:rPr>
+                <w:rFonts w:ascii="Arial" w:hAnsi="Arial" w:cs="Arial"/>
+                <w:bCs/>
+                <w:lang w:val="en-US"/>
+              </w:rPr>
+              <w:t>t.</w:t>
+            </w:r>
+          </w:p>
+        </w:tc>
+        <w:tc>
+          <w:tcPr>
+            <w:tcW w:w="2268" w:type="dxa"/>
+            <w:shd w:val="clear" w:color="auto" w:fill="auto"/>
+          </w:tcPr>
+          <w:p>
+            <w:pPr>
+              <w:rPr>
+                <w:rFonts w:ascii="Arial" w:hAnsi="Arial" w:cs="Arial"/>
+                <w:bCs/>
+                <w:lang w:val="en-US"/>
+              </w:rPr>
+            </w:pPr>
+            <w:r>
+              <w:rPr>
+                <w:rFonts w:ascii="Arial" w:hAnsi="Arial" w:cs="Arial"/>
+                <w:bCs/>
+                <w:lang w:val="en-US"/>
+              </w:rPr>
+              <w:t>{{EFFLUENT.PARAM_2</w:t>
+            </w:r>
+            <w:r>
+              <w:rPr>
+                <w:rFonts w:ascii="Arial" w:hAnsi="Arial" w:cs="Arial"/>
+                <w:bCs/>
+                <w:lang w:val="en-US"/>
+              </w:rPr>
+              <w:t>0</w:t>
+            </w:r>
+            <w:r>
+              <w:rPr>
+                <w:rFonts w:ascii="Arial" w:hAnsi="Arial" w:cs="Arial"/>
+                <w:bCs/>
+                <w:lang w:val="en-US"/>
+              </w:rPr>
+              <w:t>_NAME}}</w:t>
+            </w:r>
+          </w:p>
+        </w:tc>
+        <w:tc>
+          <w:tcPr>
+            <w:tcW w:w="993" w:type="dxa"/>
+            <w:shd w:val="clear" w:color="auto" w:fill="auto"/>
+          </w:tcPr>
+          <w:p>
+            <w:pPr>
+              <w:jc w:val="center"/>
+              <w:rPr>
+                <w:rFonts w:asciiTheme="minorBidi" w:hAnsiTheme="minorBidi" w:cstheme="minorBidi"/>
+              </w:rPr>
+            </w:pPr>
+            <w:r>
+              <w:rPr>
+                <w:rFonts w:asciiTheme="minorBidi" w:hAnsiTheme="minorBidi" w:cstheme="minorBidi"/>
+              </w:rPr>
+              <w:t>{{EFFLUENT.PARAM_</w:t>
+            </w:r>
+            <w:r>
+              <w:rPr>
+                <w:rFonts w:asciiTheme="minorBidi" w:hAnsiTheme="minorBidi" w:cstheme="minorBidi"/>
+              </w:rPr>
+              <w:t>20</w:t>
+            </w:r>
+            <w:r>
+              <w:rPr>
+                <w:rFonts w:asciiTheme="minorBidi" w:hAnsiTheme="minorBidi" w:cstheme="minorBidi"/>
+              </w:rPr>
+              <w:t>_VALUE}}</w:t>
+            </w:r>
+          </w:p>
+        </w:tc>
+        <w:tc>
+          <w:tcPr>
+            <w:tcW w:w="1417" w:type="dxa"/>
+            <w:shd w:val="clear" w:color="auto" w:fill="auto"/>
+          </w:tcPr>
+          <w:p>
+            <w:pPr>
+              <w:jc w:val="center"/>
+              <w:rPr>
+                <w:rFonts w:asciiTheme="minorBidi" w:hAnsiTheme="minorBidi" w:cstheme="minorBidi"/>
+              </w:rPr>
+            </w:pPr>
+            <w:r>
+              <w:rPr>
+                <w:rFonts w:asciiTheme="minorBidi" w:hAnsiTheme="minorBidi" w:cstheme="minorBidi"/>
+              </w:rPr>
+              <w:t>{{EFFLUENT.PARAM_</w:t>
+            </w:r>
+            <w:r>
+              <w:rPr>
+                <w:rFonts w:asciiTheme="minorBidi" w:hAnsiTheme="minorBidi" w:cstheme="minorBidi"/>
+              </w:rPr>
+              <w:t>20</w:t>
+            </w:r>
+            <w:r>
+              <w:rPr>
+                <w:rFonts w:asciiTheme="minorBidi" w:hAnsiTheme="minorBidi" w:cstheme="minorBidi"/>
+              </w:rPr>
+              <w:t>_UNIT}}</w:t>
+            </w:r>
+          </w:p>
+        </w:tc>
+        <w:tc>
+          <w:tcPr>
+            <w:tcW w:w="3777" w:type="dxa"/>
+            <w:vMerge/>
+            <w:shd w:val="clear" w:color="auto" w:fill="auto"/>
+            <w:vAlign w:val="center"/>
+          </w:tcPr>
+          <w:p>
+            <w:pPr>
+              <w:pStyle w:val="NoSpacing"/>
+              <w:spacing w:line="360" w:lineRule="auto"/>
+              <w:jc w:val="center"/>
+              <w:rPr>
+                <w:rFonts w:ascii="Arial" w:hAnsi="Arial" w:cs="Arial"/>
+                <w:bCs/>
+                <w:lang w:val="sv-SE"/>
+              </w:rPr>
+            </w:pPr>
+          </w:p>
+        </w:tc>
+      </w:tr>
+      <w:tr>
+        <w:trPr>
+          <w:trHeight w:val="217"/>
+        </w:trPr>
+        <w:tc>
+          <w:tcPr>
+            <w:tcW w:w="562" w:type="dxa"/>
+            <w:shd w:val="clear" w:color="auto" w:fill="auto"/>
+          </w:tcPr>
+          <w:p>
+            <w:pPr>
+              <w:pStyle w:val="NoSpacing"/>
+              <w:spacing w:line="360" w:lineRule="auto"/>
+              <w:rPr>
+                <w:rFonts w:ascii="Arial" w:hAnsi="Arial" w:cs="Arial"/>
+                <w:bCs/>
+                <w:lang w:val="en-US"/>
+              </w:rPr>
+            </w:pPr>
+            <w:r>
+              <w:rPr>
+                <w:rFonts w:ascii="Arial" w:hAnsi="Arial" w:cs="Arial"/>
+                <w:bCs/>
+                <w:lang w:val="en-US"/>
+              </w:rPr>
+              <w:t>u.</w:t>
+            </w:r>
+          </w:p>
+        </w:tc>
+        <w:tc>
+          <w:tcPr>
+            <w:tcW w:w="2268" w:type="dxa"/>
+            <w:shd w:val="clear" w:color="auto" w:fill="auto"/>
+          </w:tcPr>
+          <w:p>
+            <w:pPr>
+              <w:rPr>
+                <w:rFonts w:ascii="Arial" w:hAnsi="Arial" w:cs="Arial"/>
+                <w:bCs/>
+                <w:lang w:val="en-US"/>
+              </w:rPr>
+            </w:pPr>
+            <w:r>
+              <w:rPr>
+                <w:rFonts w:ascii="Arial" w:hAnsi="Arial" w:cs="Arial"/>
+                <w:bCs/>
+                <w:lang w:val="en-US"/>
+              </w:rPr>
+              <w:t>{{EFFLUENT.PARAM_2</w:t>
+            </w:r>
+            <w:r>
+              <w:rPr>
+                <w:rFonts w:ascii="Arial" w:hAnsi="Arial" w:cs="Arial"/>
+                <w:bCs/>
+                <w:lang w:val="en-US"/>
+              </w:rPr>
+              <w:t>1</w:t>
+            </w:r>
+            <w:r>
+              <w:rPr>
+                <w:rFonts w:ascii="Arial" w:hAnsi="Arial" w:cs="Arial"/>
+                <w:bCs/>
+                <w:lang w:val="en-US"/>
+              </w:rPr>
+              <w:t>_NAME}}</w:t>
+            </w:r>
+          </w:p>
+        </w:tc>
+        <w:tc>
+          <w:tcPr>
+            <w:tcW w:w="993" w:type="dxa"/>
+            <w:shd w:val="clear" w:color="auto" w:fill="auto"/>
+          </w:tcPr>
+          <w:p>
+            <w:pPr>
+              <w:jc w:val="center"/>
+              <w:rPr>
+                <w:rFonts w:asciiTheme="minorBidi" w:hAnsiTheme="minorBidi" w:cstheme="minorBidi"/>
+              </w:rPr>
+            </w:pPr>
+            <w:r>
+              <w:rPr>
+                <w:rFonts w:asciiTheme="minorBidi" w:hAnsiTheme="minorBidi" w:cstheme="minorBidi"/>
+              </w:rPr>
+              <w:t>{{EFFLUENT.PARAM_</w:t>
+            </w:r>
+            <w:r>
+              <w:rPr>
+                <w:rFonts w:asciiTheme="minorBidi" w:hAnsiTheme="minorBidi" w:cstheme="minorBidi"/>
+              </w:rPr>
+              <w:t>21</w:t>
+            </w:r>
+            <w:r>
+              <w:rPr>
+                <w:rFonts w:asciiTheme="minorBidi" w:hAnsiTheme="minorBidi" w:cstheme="minorBidi"/>
+              </w:rPr>
+              <w:t>_VALUE}}</w:t>
+            </w:r>
+          </w:p>
+        </w:tc>
+        <w:tc>
+          <w:tcPr>
+            <w:tcW w:w="1417" w:type="dxa"/>
+            <w:shd w:val="clear" w:color="auto" w:fill="auto"/>
+          </w:tcPr>
+          <w:p>
+            <w:pPr>
+              <w:jc w:val="center"/>
+              <w:rPr>
+                <w:rFonts w:asciiTheme="minorBidi" w:hAnsiTheme="minorBidi" w:cstheme="minorBidi"/>
+              </w:rPr>
+            </w:pPr>
+            <w:r>
+              <w:rPr>
+                <w:rFonts w:asciiTheme="minorBidi" w:hAnsiTheme="minorBidi" w:cstheme="minorBidi"/>
+              </w:rPr>
+              <w:t>{{EFFLUENT.PARAM_</w:t>
+            </w:r>
+            <w:r>
+              <w:rPr>
+                <w:rFonts w:asciiTheme="minorBidi" w:hAnsiTheme="minorBidi" w:cstheme="minorBidi"/>
+              </w:rPr>
+              <w:t>2</w:t>
+            </w:r>
+            <w:r>
+              <w:rPr>
+                <w:rFonts w:asciiTheme="minorBidi" w:hAnsiTheme="minorBidi" w:cstheme="minorBidi"/>
+              </w:rPr>
+              <w:t>1_UNIT}}</w:t>
+            </w:r>
+          </w:p>
+        </w:tc>
+        <w:tc>
+          <w:tcPr>
+            <w:tcW w:w="3777" w:type="dxa"/>
+            <w:vMerge/>
+            <w:shd w:val="clear" w:color="auto" w:fill="auto"/>
+            <w:vAlign w:val="center"/>
+          </w:tcPr>
+          <w:p>
+            <w:pPr>
+              <w:pStyle w:val="NoSpacing"/>
+              <w:spacing w:line="360" w:lineRule="auto"/>
+              <w:jc w:val="center"/>
+              <w:rPr>
+                <w:rFonts w:ascii="Arial" w:hAnsi="Arial" w:cs="Arial"/>
+                <w:bCs/>
+                <w:lang w:val="sv-SE"/>
+              </w:rPr>
+            </w:pPr>
+          </w:p>
+        </w:tc>
+      </w:tr>
+      <w:tr>
+        <w:trPr>
+          <w:trHeight w:val="217"/>
+        </w:trPr>
+        <w:tc>
+          <w:tcPr>
+            <w:tcW w:w="562" w:type="dxa"/>
+            <w:shd w:val="clear" w:color="auto" w:fill="auto"/>
+          </w:tcPr>
+          <w:p>
+            <w:pPr>
+              <w:pStyle w:val="NoSpacing"/>
+              <w:spacing w:line="360" w:lineRule="auto"/>
+              <w:rPr>
+                <w:rFonts w:ascii="Arial" w:hAnsi="Arial" w:cs="Arial"/>
+                <w:bCs/>
+                <w:lang w:val="en-US"/>
+              </w:rPr>
+            </w:pPr>
+            <w:r>
+              <w:rPr>
+                <w:rFonts w:ascii="Arial" w:hAnsi="Arial" w:cs="Arial"/>
+                <w:bCs/>
+                <w:lang w:val="en-US"/>
+              </w:rPr>
+              <w:lastRenderedPageBreak/>
+              <w:t>v.</w:t>
+            </w:r>
+          </w:p>
+        </w:tc>
+        <w:tc>
+          <w:tcPr>
+            <w:tcW w:w="2268" w:type="dxa"/>
+            <w:shd w:val="clear" w:color="auto" w:fill="auto"/>
+          </w:tcPr>
+          <w:p>
+            <w:pPr>
+              <w:rPr>
+                <w:rFonts w:ascii="Arial" w:hAnsi="Arial" w:cs="Arial"/>
+                <w:bCs/>
+                <w:lang w:val="en-US"/>
+              </w:rPr>
+            </w:pPr>
+            <w:r>
+              <w:rPr>
+                <w:rFonts w:ascii="Arial" w:hAnsi="Arial" w:cs="Arial"/>
+                <w:bCs/>
+                <w:lang w:val="en-US"/>
+              </w:rPr>
+              <w:t>{{EFFLUENT.PARAM_2</w:t>
+            </w:r>
+            <w:r>
+              <w:rPr>
+                <w:rFonts w:ascii="Arial" w:hAnsi="Arial" w:cs="Arial"/>
+                <w:bCs/>
+                <w:lang w:val="en-US"/>
+              </w:rPr>
+              <w:t>2</w:t>
+            </w:r>
+            <w:r>
+              <w:rPr>
+                <w:rFonts w:ascii="Arial" w:hAnsi="Arial" w:cs="Arial"/>
+                <w:bCs/>
+                <w:lang w:val="en-US"/>
+              </w:rPr>
+              <w:t>_NAME}}</w:t>
+            </w:r>
+          </w:p>
+        </w:tc>
+        <w:tc>
+          <w:tcPr>
+            <w:tcW w:w="993" w:type="dxa"/>
+            <w:shd w:val="clear" w:color="auto" w:fill="auto"/>
+          </w:tcPr>
+          <w:p>
+            <w:pPr>
+              <w:jc w:val="center"/>
+              <w:rPr>
+                <w:rFonts w:asciiTheme="minorBidi" w:hAnsiTheme="minorBidi" w:cstheme="minorBidi"/>
+              </w:rPr>
+            </w:pPr>
+            <w:r>
+              <w:rPr>
+                <w:rFonts w:asciiTheme="minorBidi" w:hAnsiTheme="minorBidi" w:cstheme="minorBidi"/>
+              </w:rPr>
+              <w:t>{{EFFLUENT.PARAM_</w:t>
+            </w:r>
+            <w:r>
+              <w:rPr>
+                <w:rFonts w:asciiTheme="minorBidi" w:hAnsiTheme="minorBidi" w:cstheme="minorBidi"/>
+              </w:rPr>
+              <w:t>22</w:t>
+            </w:r>
+            <w:r>
+              <w:rPr>
+                <w:rFonts w:asciiTheme="minorBidi" w:hAnsiTheme="minorBidi" w:cstheme="minorBidi"/>
+              </w:rPr>
+              <w:t>_VALUE}}</w:t>
+            </w:r>
+          </w:p>
+        </w:tc>
+        <w:tc>
+          <w:tcPr>
+            <w:tcW w:w="1417" w:type="dxa"/>
+            <w:shd w:val="clear" w:color="auto" w:fill="auto"/>
+          </w:tcPr>
+          <w:p>
+            <w:pPr>
+              <w:jc w:val="center"/>
+              <w:rPr>
+                <w:rFonts w:asciiTheme="minorBidi" w:hAnsiTheme="minorBidi" w:cstheme="minorBidi"/>
+              </w:rPr>
+            </w:pPr>
+            <w:r>
+              <w:rPr>
+                <w:rFonts w:asciiTheme="minorBidi" w:hAnsiTheme="minorBidi" w:cstheme="minorBidi"/>
+              </w:rPr>
+              <w:t>{{EFFLUENT.PARAM_</w:t>
+            </w:r>
+            <w:r>
+              <w:rPr>
+                <w:rFonts w:asciiTheme="minorBidi" w:hAnsiTheme="minorBidi" w:cstheme="minorBidi"/>
+              </w:rPr>
+              <w:t>22</w:t>
+            </w:r>
+            <w:r>
+              <w:rPr>
+                <w:rFonts w:asciiTheme="minorBidi" w:hAnsiTheme="minorBidi" w:cstheme="minorBidi"/>
+              </w:rPr>
+              <w:t>_UNIT}}</w:t>
+            </w:r>
+          </w:p>
+        </w:tc>
+        <w:tc>
+          <w:tcPr>
+            <w:tcW w:w="3777" w:type="dxa"/>
+            <w:vMerge/>
+            <w:shd w:val="clear" w:color="auto" w:fill="auto"/>
+            <w:vAlign w:val="center"/>
+          </w:tcPr>
+          <w:p>
+            <w:pPr>
+              <w:pStyle w:val="NoSpacing"/>
+              <w:spacing w:line="360" w:lineRule="auto"/>
+              <w:jc w:val="center"/>
+              <w:rPr>
+                <w:rFonts w:ascii="Arial" w:hAnsi="Arial" w:cs="Arial"/>
+                <w:bCs/>
+                <w:lang w:val="sv-SE"/>
               </w:rPr>
             </w:pPr>
           </w:p>
@@ -5270,7 +7750,45 @@
           <w:lang w:val="en-US" w:eastAsia="zh-CN"/>
         </w:rPr>
         <w:lastRenderedPageBreak/>
-        <w:t>II.2 MAIN SYSTEM DESIGN</w:t>
+        <w:t>II.</w:t>
+      </w:r>
+      <w:proofErr w:type="gramStart"/>
+      <w:r>
+        <w:rPr>
+          <w:rFonts w:ascii="Arial" w:hAnsi="Arial" w:cs="Arial"/>
+          <w:b/>
+          <w:bCs/>
+          <w:lang w:val="en-US" w:eastAsia="zh-CN"/>
+        </w:rPr>
+        <w:t xml:space="preserve">2 </w:t>
+      </w:r>
+      <w:r>
+        <w:rPr>
+          <w:rFonts w:ascii="Arial" w:hAnsi="Arial" w:cs="Arial"/>
+          <w:b/>
+          <w:bCs/>
+          <w:lang w:val="en-US" w:eastAsia="zh-CN"/>
+        </w:rPr>
+        <w:t>.</w:t>
+      </w:r>
+      <w:r>
+        <w:rPr>
+          <w:rFonts w:ascii="Arial" w:hAnsi="Arial" w:cs="Arial"/>
+          <w:b/>
+          <w:bCs/>
+          <w:lang w:val="en-US" w:eastAsia="zh-CN"/>
+        </w:rPr>
+        <w:t>MAIN</w:t>
+      </w:r>
+      <w:proofErr w:type="gramEnd"/>
+      <w:r>
+        <w:rPr>
+          <w:rFonts w:ascii="Arial" w:hAnsi="Arial" w:cs="Arial"/>
+          <w:b/>
+          <w:bCs/>
+          <w:lang w:val="en-US" w:eastAsia="zh-CN"/>
+        </w:rPr>
+        <w:t xml:space="preserve"> SYSTEM DESIGN</w:t>
       </w:r>
       <w:r>
         <w:rPr>
@@ -7863,7 +10381,6 @@
           <w:rFonts w:ascii="Arial" w:hAnsi="Arial" w:cs="Arial"/>
           <w:b/>
           <w:bCs/>
-          <w:highlight w:val="cyan"/>
           <w:lang w:val="en-US" w:eastAsia="zh-CN"/>
         </w:rPr>
         <w:t>IV. BILL OF MATERIAL</w:t>
@@ -8585,7 +11102,7 @@
                 <w:numId w:val="0"/>
               </w:numPr>
               <w:spacing w:after="0"/>
-              <w:ind w:left="540" w:hanging="540"/>
+              <w:ind w:left="30" w:hanging="30"/>
               <w:contextualSpacing w:val="0"/>
               <w:rPr>
                 <w:rFonts w:asciiTheme="minorBidi" w:hAnsiTheme="minorBidi" w:cstheme="minorBidi"/>
@@ -8601,10 +11118,29 @@
                 <w:b w:val="0"/>
                 <w:bCs/>
                 <w:sz w:val="22"/>
-                <w:highlight w:val="green"/>
                 <w:lang w:val="en-US" w:eastAsia="en-GB"/>
               </w:rPr>
-              <w:t>3</w:t>
+              <w:t>{{DATA_TEMP.B1</w:t>
+            </w:r>
+            <w:r>
+              <w:rPr>
+                <w:rFonts w:asciiTheme="minorBidi" w:hAnsiTheme="minorBidi" w:cstheme="minorBidi"/>
+                <w:b w:val="0"/>
+                <w:bCs/>
+                <w:sz w:val="22"/>
+                <w:lang w:val="en-US" w:eastAsia="en-GB"/>
+              </w:rPr>
+              <w:t>6</w:t>
+            </w:r>
+            <w:r>
+              <w:rPr>
+                <w:rFonts w:asciiTheme="minorBidi" w:hAnsiTheme="minorBidi" w:cstheme="minorBidi"/>
+                <w:b w:val="0"/>
+                <w:bCs/>
+                <w:sz w:val="22"/>
+                <w:lang w:val="en-US" w:eastAsia="en-GB"/>
+              </w:rPr>
+              <w:t>}}</w:t>
             </w:r>
             <w:r>
               <w:rPr>
@@ -8845,70 +11381,6 @@
               <w:t>LEP/EQUAL</w:t>
             </w:r>
           </w:p>
-          <w:p>
-            <w:pPr>
-              <w:spacing w:after="0" w:line="360" w:lineRule="auto"/>
-              <w:jc w:val="both"/>
-              <w:rPr>
-                <w:rFonts w:asciiTheme="minorBidi" w:hAnsiTheme="minorBidi" w:cstheme="minorBidi"/>
-                <w:lang w:val="en-US" w:eastAsia="en-GB"/>
-              </w:rPr>
-            </w:pPr>
-          </w:p>
-          <w:p>
-            <w:pPr>
-              <w:spacing w:after="0" w:line="360" w:lineRule="auto"/>
-              <w:jc w:val="both"/>
-              <w:rPr>
-                <w:rFonts w:asciiTheme="minorBidi" w:hAnsiTheme="minorBidi" w:cstheme="minorBidi"/>
-                <w:highlight w:val="green"/>
-                <w:lang w:val="en-US" w:eastAsia="en-GB"/>
-              </w:rPr>
-            </w:pPr>
-            <w:r>
-              <w:rPr>
-                <w:rFonts w:asciiTheme="minorBidi" w:hAnsiTheme="minorBidi" w:cstheme="minorBidi"/>
-                <w:highlight w:val="green"/>
-                <w:lang w:val="en-US" w:eastAsia="en-GB"/>
-              </w:rPr>
-              <w:t>(SBT_</w:t>
-            </w:r>
-          </w:p>
-          <w:p>
-            <w:pPr>
-              <w:spacing w:after="0" w:line="360" w:lineRule="auto"/>
-              <w:jc w:val="both"/>
-              <w:rPr>
-                <w:rFonts w:asciiTheme="minorBidi" w:hAnsiTheme="minorBidi" w:cstheme="minorBidi"/>
-                <w:bCs/>
-                <w:lang w:val="en-US" w:eastAsia="en-GB"/>
-              </w:rPr>
-            </w:pPr>
-            <w:r>
-              <w:rPr>
-                <w:rFonts w:asciiTheme="minorBidi" w:hAnsiTheme="minorBidi" w:cstheme="minorBidi"/>
-                <w:highlight w:val="green"/>
-                <w:lang w:val="en-US" w:eastAsia="en-GB"/>
-              </w:rPr>
-              <w:t>PUMP</w:t>
-            </w:r>
-            <w:r>
-              <w:rPr>
-                <w:rFonts w:asciiTheme="minorBidi" w:hAnsiTheme="minorBidi" w:cstheme="minorBidi"/>
-                <w:highlight w:val="green"/>
-                <w:lang w:val="en-US" w:eastAsia="en-GB"/>
-              </w:rPr>
-              <w:t xml:space="preserve"> B19 DATA ENGINE</w:t>
-            </w:r>
-            <w:r>
-              <w:rPr>
-                <w:rFonts w:asciiTheme="minorBidi" w:hAnsiTheme="minorBidi" w:cstheme="minorBidi"/>
-                <w:highlight w:val="green"/>
-                <w:lang w:val="en-US" w:eastAsia="en-GB"/>
-              </w:rPr>
-              <w:t>)</w:t>
-            </w:r>
-          </w:p>
         </w:tc>
       </w:tr>
       <w:tr>
@@ -9884,6 +12356,7 @@
                 <w:iCs/>
                 <w:lang w:val="en-US" w:eastAsia="en-GB"/>
               </w:rPr>
+              <w:lastRenderedPageBreak/>
               <w:t>Pipe material</w:t>
             </w:r>
           </w:p>
@@ -9908,7 +12381,6 @@
                 <w:iCs/>
                 <w:lang w:val="en-US" w:eastAsia="en-GB"/>
               </w:rPr>
-              <w:lastRenderedPageBreak/>
               <w:t>Sludge Sampling</w:t>
             </w:r>
           </w:p>
@@ -10000,6 +12472,7 @@
                 <w:rFonts w:asciiTheme="minorBidi" w:eastAsia="Times New Roman" w:hAnsiTheme="minorBidi" w:cstheme="minorBidi"/>
                 <w:lang w:val="en-US" w:eastAsia="en-GB"/>
               </w:rPr>
+              <w:lastRenderedPageBreak/>
               <w:t>SS304</w:t>
             </w:r>
           </w:p>
@@ -10019,7 +12492,6 @@
                 <w:rFonts w:asciiTheme="minorBidi" w:eastAsia="Times New Roman" w:hAnsiTheme="minorBidi" w:cstheme="minorBidi"/>
                 <w:lang w:val="en-US" w:eastAsia="en-GB"/>
               </w:rPr>
-              <w:lastRenderedPageBreak/>
               <w:t xml:space="preserve">Along Tank Height </w:t>
             </w:r>
           </w:p>
@@ -10130,6 +12602,7 @@
                 <w:rFonts w:asciiTheme="minorBidi" w:hAnsiTheme="minorBidi" w:cstheme="minorBidi"/>
                 <w:lang w:val="en-US" w:eastAsia="en-GB"/>
               </w:rPr>
+              <w:lastRenderedPageBreak/>
               <w:t xml:space="preserve">BIOGENIC – </w:t>
             </w:r>
             <w:proofErr w:type="spellStart"/>
@@ -12001,6 +14474,7 @@
                 <w:rFonts w:asciiTheme="minorBidi" w:eastAsia="Times New Roman" w:hAnsiTheme="minorBidi" w:cstheme="minorBidi"/>
                 <w:lang w:val="en-US" w:eastAsia="en-GB"/>
               </w:rPr>
+              <w:lastRenderedPageBreak/>
               <w:t>Material</w:t>
             </w:r>
           </w:p>
@@ -12150,6 +14624,7 @@
                 <w:rFonts w:asciiTheme="minorBidi" w:eastAsia="Times New Roman" w:hAnsiTheme="minorBidi" w:cstheme="minorBidi"/>
                 <w:lang w:val="en-US" w:eastAsia="en-GB"/>
               </w:rPr>
+              <w:lastRenderedPageBreak/>
               <w:t>Body Casing: ABS</w:t>
             </w:r>
           </w:p>
@@ -12170,7 +14645,6 @@
                 <w:rFonts w:asciiTheme="minorBidi" w:eastAsia="Times New Roman" w:hAnsiTheme="minorBidi" w:cstheme="minorBidi"/>
                 <w:lang w:val="en-US" w:eastAsia="en-GB"/>
               </w:rPr>
-              <w:lastRenderedPageBreak/>
               <w:t xml:space="preserve">Electrode: SS316L </w:t>
             </w:r>
           </w:p>
@@ -14510,6 +16984,7 @@
                 <w:color w:val="FFFFFF" w:themeColor="background1"/>
                 <w:lang w:val="en-ID"/>
               </w:rPr>
+              <w:lastRenderedPageBreak/>
               <w:t>7</w:t>
             </w:r>
           </w:p>
@@ -15995,42 +18470,51 @@
             <w:pPr>
               <w:spacing w:after="0" w:line="360" w:lineRule="auto"/>
               <w:rPr>
+                <w:rFonts w:ascii="Arial" w:hAnsi="Arial" w:cs="Arial"/>
+                <w:lang w:val="en-US"/>
+              </w:rPr>
+            </w:pPr>
+            <w:r>
+              <w:rPr>
                 <w:rFonts w:asciiTheme="minorBidi" w:hAnsiTheme="minorBidi" w:cstheme="minorBidi"/>
                 <w:bCs/>
                 <w:lang w:val="en-US" w:eastAsia="en-GB"/>
               </w:rPr>
-            </w:pPr>
-            <w:r>
+              <w:t xml:space="preserve">To </w:t>
+            </w:r>
+            <w:r>
+              <w:rPr>
+                <w:rFonts w:ascii="Arial" w:hAnsi="Arial" w:cs="Arial"/>
+                <w:lang w:val="en-US"/>
+              </w:rPr>
+              <w:t>{{</w:t>
+            </w:r>
+            <w:proofErr w:type="spellStart"/>
+            <w:r>
+              <w:rPr>
+                <w:rFonts w:ascii="Arial" w:hAnsi="Arial" w:cs="Arial"/>
+                <w:lang w:val="en-US"/>
+              </w:rPr>
+              <w:t>DIP_Customer</w:t>
+            </w:r>
+            <w:proofErr w:type="spellEnd"/>
+            <w:r>
+              <w:rPr>
+                <w:rFonts w:ascii="Arial" w:hAnsi="Arial" w:cs="Arial"/>
+                <w:lang w:val="en-US"/>
+              </w:rPr>
+              <w:t xml:space="preserve"> Information.B10}}</w:t>
+            </w:r>
+          </w:p>
+          <w:p>
+            <w:pPr>
+              <w:spacing w:after="0" w:line="360" w:lineRule="auto"/>
               <w:rPr>
                 <w:rFonts w:asciiTheme="minorBidi" w:hAnsiTheme="minorBidi" w:cstheme="minorBidi"/>
                 <w:bCs/>
                 <w:lang w:val="en-US" w:eastAsia="en-GB"/>
               </w:rPr>
-              <w:t xml:space="preserve">To </w:t>
-            </w:r>
-            <w:r>
-              <w:rPr>
-                <w:rFonts w:ascii="Arial" w:hAnsi="Arial" w:cs="Arial"/>
-                <w:lang w:val="en-US"/>
-              </w:rPr>
-              <w:t>{{</w:t>
-            </w:r>
-            <w:proofErr w:type="spellStart"/>
-            <w:r>
-              <w:rPr>
-                <w:rFonts w:ascii="Arial" w:hAnsi="Arial" w:cs="Arial"/>
-                <w:lang w:val="en-US"/>
-              </w:rPr>
-              <w:t>DIP_Customer</w:t>
-            </w:r>
-            <w:proofErr w:type="spellEnd"/>
-            <w:r>
-              <w:rPr>
-                <w:rFonts w:ascii="Arial" w:hAnsi="Arial" w:cs="Arial"/>
-                <w:lang w:val="en-US"/>
-              </w:rPr>
-              <w:t xml:space="preserve"> Information.B10}}</w:t>
-            </w:r>
+            </w:pPr>
           </w:p>
           <w:p>
             <w:pPr>
@@ -39527,7 +42011,7 @@
         </w:rPr>
         <w:lastRenderedPageBreak/>
         <w:drawing>
-          <wp:anchor distT="0" distB="0" distL="114300" distR="114300" simplePos="0" relativeHeight="251669504" behindDoc="0" locked="0" layoutInCell="1" allowOverlap="1" wp14:anchorId="2C0EB71E" wp14:editId="4E5C8352">
+          <wp:anchor distT="0" distB="0" distL="114300" distR="114300" simplePos="0" relativeHeight="251669504" behindDoc="0" locked="0" layoutInCell="1" allowOverlap="1" wp14:anchorId="2C0EB71E" wp14:editId="79DB9227">
             <wp:simplePos x="0" y="0"/>
             <wp:positionH relativeFrom="page">
               <wp:align>right</wp:align>
@@ -42629,7 +45113,6 @@
   <w:style w:type="character" w:default="1" w:styleId="DefaultParagraphFont">
     <w:name w:val="Default Paragraph Font"/>
     <w:uiPriority w:val="1"/>
-    <w:semiHidden/>
     <w:unhideWhenUsed/>
   </w:style>
   <w:style w:type="table" w:default="1" w:styleId="TableNormal">
@@ -43307,10 +45790,6 @@
 </file>
 
 <file path=customXml/item1.xml><?xml version="1.0" encoding="utf-8"?>
-<b:Sources xmlns:b="http://schemas.openxmlformats.org/officeDocument/2006/bibliography" xmlns="http://schemas.openxmlformats.org/officeDocument/2006/bibliography" SelectedStyle="\APA.XSL" StyleName="APA Fifth Edition"/>
-</file>
-
-<file path=customXml/item2.xml><?xml version="1.0" encoding="utf-8"?>
 <s:customData xmlns="http://www.wps.cn/officeDocument/2013/wpsCustomData" xmlns:s="http://www.wps.cn/officeDocument/2013/wpsCustomData">
   <customSectProps>
     <customSectPr/>
@@ -43323,18 +45802,22 @@
 </s:customData>
 </file>
 
+<file path=customXml/item2.xml><?xml version="1.0" encoding="utf-8"?>
+<b:Sources xmlns:b="http://schemas.openxmlformats.org/officeDocument/2006/bibliography" xmlns="http://schemas.openxmlformats.org/officeDocument/2006/bibliography" SelectedStyle="\APA.XSL" StyleName="APA Fifth Edition"/>
+</file>
+
 <file path=customXml/itemProps1.xml><?xml version="1.0" encoding="utf-8"?>
+<ds:datastoreItem xmlns:ds="http://schemas.openxmlformats.org/officeDocument/2006/customXml" ds:itemID="{B1977F7D-205B-4081-913C-38D41E755F92}">
+  <ds:schemaRefs>
+    <ds:schemaRef ds:uri="http://www.wps.cn/officeDocument/2013/wpsCustomData"/>
+  </ds:schemaRefs>
+</ds:datastoreItem>
+</file>
+
+<file path=customXml/itemProps2.xml><?xml version="1.0" encoding="utf-8"?>
 <ds:datastoreItem xmlns:ds="http://schemas.openxmlformats.org/officeDocument/2006/customXml" ds:itemID="{F0959FD8-1F9B-4783-9B83-A0E495D94862}">
   <ds:schemaRefs>
     <ds:schemaRef ds:uri="http://schemas.openxmlformats.org/officeDocument/2006/bibliography"/>
   </ds:schemaRefs>
 </ds:datastoreItem>
-</file>
-
-<file path=customXml/itemProps2.xml><?xml version="1.0" encoding="utf-8"?>
-<ds:datastoreItem xmlns:ds="http://schemas.openxmlformats.org/officeDocument/2006/customXml" ds:itemID="{B1977F7D-205B-4081-913C-38D41E755F92}">
-  <ds:schemaRefs>
-    <ds:schemaRef ds:uri="http://www.wps.cn/officeDocument/2013/wpsCustomData"/>
-  </ds:schemaRefs>
-</ds:datastoreItem>
 </file>
</xml_diff>

<commit_message>
refactor: remove uncessary print debug in generate proposal
</commit_message>
<xml_diff>
--- a/data/Trial WWTP ANP Quotation Template.docx
+++ b/data/Trial WWTP ANP Quotation Template.docx
@@ -2208,14 +2208,7 @@
           <w:rFonts w:ascii="Arial" w:hAnsi="Arial" w:cs="Arial"/>
           <w:lang w:val="en-US"/>
         </w:rPr>
-        <w:t xml:space="preserve"> </w:t>
-      </w:r>
-      <w:r>
-        <w:rPr>
-          <w:rFonts w:ascii="Arial" w:hAnsi="Arial" w:cs="Arial"/>
-          <w:lang w:val="en-US"/>
-        </w:rPr>
-        <w:t>CMD</w:t>
+        <w:t xml:space="preserve"> CMD</w:t>
       </w:r>
     </w:p>
     <w:p>
@@ -2962,9 +2955,9 @@
       <w:tblGrid>
         <w:gridCol w:w="562"/>
         <w:gridCol w:w="2268"/>
-        <w:gridCol w:w="993"/>
-        <w:gridCol w:w="1417"/>
-        <w:gridCol w:w="3777"/>
+        <w:gridCol w:w="1276"/>
+        <w:gridCol w:w="1559"/>
+        <w:gridCol w:w="3352"/>
       </w:tblGrid>
       <w:tr>
         <w:tc>
@@ -3050,7 +3043,7 @@
         </w:tc>
         <w:tc>
           <w:tcPr>
-            <w:tcW w:w="2410" w:type="dxa"/>
+            <w:tcW w:w="2835" w:type="dxa"/>
             <w:gridSpan w:val="2"/>
           </w:tcPr>
           <w:p>
@@ -3076,7 +3069,7 @@
         </w:tc>
         <w:tc>
           <w:tcPr>
-            <w:tcW w:w="3777" w:type="dxa"/>
+            <w:tcW w:w="3352" w:type="dxa"/>
           </w:tcPr>
           <w:p>
             <w:pPr>
@@ -3153,7 +3146,7 @@
         </w:tc>
         <w:tc>
           <w:tcPr>
-            <w:tcW w:w="993" w:type="dxa"/>
+            <w:tcW w:w="1276" w:type="dxa"/>
             <w:shd w:val="clear" w:color="auto" w:fill="auto"/>
           </w:tcPr>
           <w:p>
@@ -3216,7 +3209,21 @@
                 <w:rFonts w:ascii="Arial" w:hAnsi="Arial" w:cs="Arial"/>
                 <w:lang w:val="en-US"/>
               </w:rPr>
-              <w:t>B49</w:t>
+              <w:t>B</w:t>
+            </w:r>
+            <w:r>
+              <w:rPr>
+                <w:rFonts w:ascii="Arial" w:hAnsi="Arial" w:cs="Arial"/>
+                <w:lang w:val="en-US"/>
+              </w:rPr>
+              <w:t>6</w:t>
+            </w:r>
+            <w:r>
+              <w:rPr>
+                <w:rFonts w:ascii="Arial" w:hAnsi="Arial" w:cs="Arial"/>
+                <w:lang w:val="en-US"/>
+              </w:rPr>
+              <w:t>9</w:t>
             </w:r>
             <w:r>
               <w:rPr>
@@ -3229,7 +3236,7 @@
         </w:tc>
         <w:tc>
           <w:tcPr>
-            <w:tcW w:w="1417" w:type="dxa"/>
+            <w:tcW w:w="1559" w:type="dxa"/>
             <w:shd w:val="clear" w:color="auto" w:fill="auto"/>
           </w:tcPr>
           <w:p>
@@ -3255,7 +3262,7 @@
         </w:tc>
         <w:tc>
           <w:tcPr>
-            <w:tcW w:w="3777" w:type="dxa"/>
+            <w:tcW w:w="3352" w:type="dxa"/>
             <w:shd w:val="clear" w:color="auto" w:fill="auto"/>
           </w:tcPr>
           <w:p>
@@ -3332,7 +3339,7 @@
         </w:tc>
         <w:tc>
           <w:tcPr>
-            <w:tcW w:w="993" w:type="dxa"/>
+            <w:tcW w:w="1276" w:type="dxa"/>
             <w:shd w:val="clear" w:color="auto" w:fill="auto"/>
           </w:tcPr>
           <w:p>
@@ -3388,7 +3395,14 @@
                 <w:rFonts w:ascii="Arial" w:hAnsi="Arial" w:cs="Arial"/>
                 <w:lang w:val="en-US"/>
               </w:rPr>
-              <w:t>50</w:t>
+              <w:t>7</w:t>
+            </w:r>
+            <w:r>
+              <w:rPr>
+                <w:rFonts w:ascii="Arial" w:hAnsi="Arial" w:cs="Arial"/>
+                <w:lang w:val="en-US"/>
+              </w:rPr>
+              <w:t>0</w:t>
             </w:r>
             <w:r>
               <w:rPr>
@@ -3401,7 +3415,7 @@
         </w:tc>
         <w:tc>
           <w:tcPr>
-            <w:tcW w:w="1417" w:type="dxa"/>
+            <w:tcW w:w="1559" w:type="dxa"/>
             <w:shd w:val="clear" w:color="auto" w:fill="auto"/>
           </w:tcPr>
           <w:p>
@@ -3427,7 +3441,7 @@
         </w:tc>
         <w:tc>
           <w:tcPr>
-            <w:tcW w:w="3777" w:type="dxa"/>
+            <w:tcW w:w="3352" w:type="dxa"/>
             <w:shd w:val="clear" w:color="auto" w:fill="auto"/>
           </w:tcPr>
           <w:p>
@@ -3504,7 +3518,7 @@
         </w:tc>
         <w:tc>
           <w:tcPr>
-            <w:tcW w:w="993" w:type="dxa"/>
+            <w:tcW w:w="1276" w:type="dxa"/>
             <w:shd w:val="clear" w:color="auto" w:fill="auto"/>
           </w:tcPr>
           <w:p>
@@ -3560,7 +3574,14 @@
                 <w:rFonts w:ascii="Arial" w:hAnsi="Arial" w:cs="Arial"/>
                 <w:lang w:val="en-US"/>
               </w:rPr>
-              <w:t>51</w:t>
+              <w:t>7</w:t>
+            </w:r>
+            <w:r>
+              <w:rPr>
+                <w:rFonts w:ascii="Arial" w:hAnsi="Arial" w:cs="Arial"/>
+                <w:lang w:val="en-US"/>
+              </w:rPr>
+              <w:t>1</w:t>
             </w:r>
             <w:r>
               <w:rPr>
@@ -3573,7 +3594,7 @@
         </w:tc>
         <w:tc>
           <w:tcPr>
-            <w:tcW w:w="1417" w:type="dxa"/>
+            <w:tcW w:w="1559" w:type="dxa"/>
             <w:shd w:val="clear" w:color="auto" w:fill="auto"/>
           </w:tcPr>
           <w:p>
@@ -3599,7 +3620,7 @@
         </w:tc>
         <w:tc>
           <w:tcPr>
-            <w:tcW w:w="3777" w:type="dxa"/>
+            <w:tcW w:w="3352" w:type="dxa"/>
             <w:shd w:val="clear" w:color="auto" w:fill="auto"/>
           </w:tcPr>
           <w:p>
@@ -3676,7 +3697,7 @@
         </w:tc>
         <w:tc>
           <w:tcPr>
-            <w:tcW w:w="993" w:type="dxa"/>
+            <w:tcW w:w="1276" w:type="dxa"/>
             <w:shd w:val="clear" w:color="auto" w:fill="auto"/>
           </w:tcPr>
           <w:p>
@@ -3732,7 +3753,14 @@
                 <w:rFonts w:ascii="Arial" w:hAnsi="Arial" w:cs="Arial"/>
                 <w:lang w:val="en-US"/>
               </w:rPr>
-              <w:t>52</w:t>
+              <w:t>7</w:t>
+            </w:r>
+            <w:r>
+              <w:rPr>
+                <w:rFonts w:ascii="Arial" w:hAnsi="Arial" w:cs="Arial"/>
+                <w:lang w:val="en-US"/>
+              </w:rPr>
+              <w:t>2</w:t>
             </w:r>
             <w:r>
               <w:rPr>
@@ -3745,7 +3773,7 @@
         </w:tc>
         <w:tc>
           <w:tcPr>
-            <w:tcW w:w="1417" w:type="dxa"/>
+            <w:tcW w:w="1559" w:type="dxa"/>
             <w:shd w:val="clear" w:color="auto" w:fill="auto"/>
           </w:tcPr>
           <w:p>
@@ -3771,7 +3799,7 @@
         </w:tc>
         <w:tc>
           <w:tcPr>
-            <w:tcW w:w="3777" w:type="dxa"/>
+            <w:tcW w:w="3352" w:type="dxa"/>
             <w:shd w:val="clear" w:color="auto" w:fill="auto"/>
           </w:tcPr>
           <w:p>
@@ -3856,7 +3884,7 @@
         </w:tc>
         <w:tc>
           <w:tcPr>
-            <w:tcW w:w="993" w:type="dxa"/>
+            <w:tcW w:w="1276" w:type="dxa"/>
             <w:shd w:val="clear" w:color="auto" w:fill="auto"/>
           </w:tcPr>
           <w:p>
@@ -3912,7 +3940,14 @@
                 <w:rFonts w:ascii="Arial" w:hAnsi="Arial" w:cs="Arial"/>
                 <w:lang w:val="en-US"/>
               </w:rPr>
-              <w:t>48</w:t>
+              <w:t>6</w:t>
+            </w:r>
+            <w:r>
+              <w:rPr>
+                <w:rFonts w:ascii="Arial" w:hAnsi="Arial" w:cs="Arial"/>
+                <w:lang w:val="en-US"/>
+              </w:rPr>
+              <w:t>8</w:t>
             </w:r>
             <w:r>
               <w:rPr>
@@ -3925,7 +3960,7 @@
         </w:tc>
         <w:tc>
           <w:tcPr>
-            <w:tcW w:w="1417" w:type="dxa"/>
+            <w:tcW w:w="1559" w:type="dxa"/>
             <w:shd w:val="clear" w:color="auto" w:fill="auto"/>
           </w:tcPr>
           <w:p>
@@ -3951,7 +3986,7 @@
         </w:tc>
         <w:tc>
           <w:tcPr>
-            <w:tcW w:w="3777" w:type="dxa"/>
+            <w:tcW w:w="3352" w:type="dxa"/>
             <w:shd w:val="clear" w:color="auto" w:fill="auto"/>
           </w:tcPr>
           <w:p>
@@ -4036,7 +4071,7 @@
         </w:tc>
         <w:tc>
           <w:tcPr>
-            <w:tcW w:w="993" w:type="dxa"/>
+            <w:tcW w:w="1276" w:type="dxa"/>
             <w:shd w:val="clear" w:color="auto" w:fill="auto"/>
           </w:tcPr>
           <w:p>
@@ -4062,7 +4097,7 @@
         </w:tc>
         <w:tc>
           <w:tcPr>
-            <w:tcW w:w="1417" w:type="dxa"/>
+            <w:tcW w:w="1559" w:type="dxa"/>
             <w:shd w:val="clear" w:color="auto" w:fill="auto"/>
           </w:tcPr>
           <w:p>
@@ -4088,7 +4123,7 @@
         </w:tc>
         <w:tc>
           <w:tcPr>
-            <w:tcW w:w="3777" w:type="dxa"/>
+            <w:tcW w:w="3352" w:type="dxa"/>
             <w:shd w:val="clear" w:color="auto" w:fill="auto"/>
           </w:tcPr>
           <w:p>
@@ -4173,7 +4208,7 @@
         </w:tc>
         <w:tc>
           <w:tcPr>
-            <w:tcW w:w="993" w:type="dxa"/>
+            <w:tcW w:w="1276" w:type="dxa"/>
             <w:shd w:val="clear" w:color="auto" w:fill="auto"/>
           </w:tcPr>
           <w:p>
@@ -4229,7 +4264,14 @@
                 <w:rFonts w:ascii="Arial" w:hAnsi="Arial" w:cs="Arial"/>
                 <w:lang w:val="en-US"/>
               </w:rPr>
-              <w:t>60</w:t>
+              <w:t>8</w:t>
+            </w:r>
+            <w:r>
+              <w:rPr>
+                <w:rFonts w:ascii="Arial" w:hAnsi="Arial" w:cs="Arial"/>
+                <w:lang w:val="en-US"/>
+              </w:rPr>
+              <w:t>0</w:t>
             </w:r>
             <w:r>
               <w:rPr>
@@ -4242,7 +4284,7 @@
         </w:tc>
         <w:tc>
           <w:tcPr>
-            <w:tcW w:w="1417" w:type="dxa"/>
+            <w:tcW w:w="1559" w:type="dxa"/>
             <w:shd w:val="clear" w:color="auto" w:fill="auto"/>
           </w:tcPr>
           <w:p>
@@ -4268,7 +4310,7 @@
         </w:tc>
         <w:tc>
           <w:tcPr>
-            <w:tcW w:w="3777" w:type="dxa"/>
+            <w:tcW w:w="3352" w:type="dxa"/>
             <w:shd w:val="clear" w:color="auto" w:fill="auto"/>
           </w:tcPr>
           <w:p>
@@ -4313,14 +4355,13 @@
                 <w:color w:val="FFFFFF" w:themeColor="background1"/>
                 <w:lang w:val="en-US"/>
               </w:rPr>
-              <w:lastRenderedPageBreak/>
               <w:t>2.</w:t>
             </w:r>
           </w:p>
         </w:tc>
         <w:tc>
           <w:tcPr>
-            <w:tcW w:w="4678" w:type="dxa"/>
+            <w:tcW w:w="5103" w:type="dxa"/>
             <w:gridSpan w:val="3"/>
             <w:shd w:val="clear" w:color="auto" w:fill="1F497D" w:themeFill="text2"/>
             <w:vAlign w:val="center"/>
@@ -4368,7 +4409,7 @@
         </w:tc>
         <w:tc>
           <w:tcPr>
-            <w:tcW w:w="3777" w:type="dxa"/>
+            <w:tcW w:w="3352" w:type="dxa"/>
             <w:shd w:val="clear" w:color="auto" w:fill="1F497D" w:themeFill="text2"/>
             <w:vAlign w:val="center"/>
           </w:tcPr>
@@ -4456,7 +4497,7 @@
         </w:tc>
         <w:tc>
           <w:tcPr>
-            <w:tcW w:w="993" w:type="dxa"/>
+            <w:tcW w:w="1276" w:type="dxa"/>
             <w:shd w:val="clear" w:color="auto" w:fill="auto"/>
           </w:tcPr>
           <w:p>
@@ -4476,7 +4517,7 @@
         </w:tc>
         <w:tc>
           <w:tcPr>
-            <w:tcW w:w="1417" w:type="dxa"/>
+            <w:tcW w:w="1559" w:type="dxa"/>
             <w:shd w:val="clear" w:color="auto" w:fill="auto"/>
           </w:tcPr>
           <w:p>
@@ -4496,7 +4537,7 @@
         </w:tc>
         <w:tc>
           <w:tcPr>
-            <w:tcW w:w="3777" w:type="dxa"/>
+            <w:tcW w:w="3352" w:type="dxa"/>
             <w:vMerge w:val="restart"/>
             <w:shd w:val="clear" w:color="auto" w:fill="auto"/>
             <w:vAlign w:val="center"/>
@@ -4549,6 +4590,7 @@
                 <w:bCs/>
                 <w:lang w:val="en-US"/>
               </w:rPr>
+              <w:lastRenderedPageBreak/>
               <w:t>b.</w:t>
             </w:r>
           </w:p>
@@ -4571,7 +4613,7 @@
         </w:tc>
         <w:tc>
           <w:tcPr>
-            <w:tcW w:w="993" w:type="dxa"/>
+            <w:tcW w:w="1276" w:type="dxa"/>
             <w:shd w:val="clear" w:color="auto" w:fill="auto"/>
           </w:tcPr>
           <w:p>
@@ -4603,7 +4645,7 @@
         </w:tc>
         <w:tc>
           <w:tcPr>
-            <w:tcW w:w="1417" w:type="dxa"/>
+            <w:tcW w:w="1559" w:type="dxa"/>
             <w:shd w:val="clear" w:color="auto" w:fill="auto"/>
           </w:tcPr>
           <w:p>
@@ -4635,7 +4677,7 @@
         </w:tc>
         <w:tc>
           <w:tcPr>
-            <w:tcW w:w="3777" w:type="dxa"/>
+            <w:tcW w:w="3352" w:type="dxa"/>
             <w:vMerge/>
             <w:shd w:val="clear" w:color="auto" w:fill="auto"/>
             <w:vAlign w:val="center"/>
@@ -4724,7 +4766,7 @@
         </w:tc>
         <w:tc>
           <w:tcPr>
-            <w:tcW w:w="993" w:type="dxa"/>
+            <w:tcW w:w="1276" w:type="dxa"/>
             <w:shd w:val="clear" w:color="auto" w:fill="auto"/>
           </w:tcPr>
           <w:p>
@@ -4756,7 +4798,7 @@
         </w:tc>
         <w:tc>
           <w:tcPr>
-            <w:tcW w:w="1417" w:type="dxa"/>
+            <w:tcW w:w="1559" w:type="dxa"/>
             <w:shd w:val="clear" w:color="auto" w:fill="auto"/>
           </w:tcPr>
           <w:p>
@@ -4788,7 +4830,7 @@
         </w:tc>
         <w:tc>
           <w:tcPr>
-            <w:tcW w:w="3777" w:type="dxa"/>
+            <w:tcW w:w="3352" w:type="dxa"/>
             <w:vMerge/>
             <w:shd w:val="clear" w:color="auto" w:fill="auto"/>
             <w:vAlign w:val="center"/>
@@ -4870,7 +4912,7 @@
         </w:tc>
         <w:tc>
           <w:tcPr>
-            <w:tcW w:w="993" w:type="dxa"/>
+            <w:tcW w:w="1276" w:type="dxa"/>
             <w:shd w:val="clear" w:color="auto" w:fill="auto"/>
           </w:tcPr>
           <w:p>
@@ -4902,7 +4944,7 @@
         </w:tc>
         <w:tc>
           <w:tcPr>
-            <w:tcW w:w="1417" w:type="dxa"/>
+            <w:tcW w:w="1559" w:type="dxa"/>
             <w:shd w:val="clear" w:color="auto" w:fill="auto"/>
           </w:tcPr>
           <w:p>
@@ -4934,7 +4976,7 @@
         </w:tc>
         <w:tc>
           <w:tcPr>
-            <w:tcW w:w="3777" w:type="dxa"/>
+            <w:tcW w:w="3352" w:type="dxa"/>
             <w:vMerge/>
             <w:shd w:val="clear" w:color="auto" w:fill="auto"/>
             <w:vAlign w:val="center"/>
@@ -5016,7 +5058,7 @@
         </w:tc>
         <w:tc>
           <w:tcPr>
-            <w:tcW w:w="993" w:type="dxa"/>
+            <w:tcW w:w="1276" w:type="dxa"/>
             <w:shd w:val="clear" w:color="auto" w:fill="auto"/>
           </w:tcPr>
           <w:p>
@@ -5048,7 +5090,7 @@
         </w:tc>
         <w:tc>
           <w:tcPr>
-            <w:tcW w:w="1417" w:type="dxa"/>
+            <w:tcW w:w="1559" w:type="dxa"/>
             <w:shd w:val="clear" w:color="auto" w:fill="auto"/>
           </w:tcPr>
           <w:p>
@@ -5080,7 +5122,7 @@
         </w:tc>
         <w:tc>
           <w:tcPr>
-            <w:tcW w:w="3777" w:type="dxa"/>
+            <w:tcW w:w="3352" w:type="dxa"/>
             <w:vMerge/>
             <w:shd w:val="clear" w:color="auto" w:fill="auto"/>
             <w:vAlign w:val="center"/>
@@ -5162,7 +5204,7 @@
         </w:tc>
         <w:tc>
           <w:tcPr>
-            <w:tcW w:w="993" w:type="dxa"/>
+            <w:tcW w:w="1276" w:type="dxa"/>
             <w:shd w:val="clear" w:color="auto" w:fill="auto"/>
           </w:tcPr>
           <w:p>
@@ -5194,7 +5236,7 @@
         </w:tc>
         <w:tc>
           <w:tcPr>
-            <w:tcW w:w="1417" w:type="dxa"/>
+            <w:tcW w:w="1559" w:type="dxa"/>
             <w:shd w:val="clear" w:color="auto" w:fill="auto"/>
           </w:tcPr>
           <w:p>
@@ -5226,7 +5268,7 @@
         </w:tc>
         <w:tc>
           <w:tcPr>
-            <w:tcW w:w="3777" w:type="dxa"/>
+            <w:tcW w:w="3352" w:type="dxa"/>
             <w:vMerge/>
             <w:shd w:val="clear" w:color="auto" w:fill="auto"/>
             <w:vAlign w:val="center"/>
@@ -5308,7 +5350,7 @@
         </w:tc>
         <w:tc>
           <w:tcPr>
-            <w:tcW w:w="993" w:type="dxa"/>
+            <w:tcW w:w="1276" w:type="dxa"/>
             <w:shd w:val="clear" w:color="auto" w:fill="auto"/>
           </w:tcPr>
           <w:p>
@@ -5340,7 +5382,7 @@
         </w:tc>
         <w:tc>
           <w:tcPr>
-            <w:tcW w:w="1417" w:type="dxa"/>
+            <w:tcW w:w="1559" w:type="dxa"/>
             <w:shd w:val="clear" w:color="auto" w:fill="auto"/>
           </w:tcPr>
           <w:p>
@@ -5372,7 +5414,7 @@
         </w:tc>
         <w:tc>
           <w:tcPr>
-            <w:tcW w:w="3777" w:type="dxa"/>
+            <w:tcW w:w="3352" w:type="dxa"/>
             <w:vMerge/>
             <w:shd w:val="clear" w:color="auto" w:fill="auto"/>
             <w:vAlign w:val="center"/>
@@ -5454,28 +5496,21 @@
         </w:tc>
         <w:tc>
           <w:tcPr>
-            <w:tcW w:w="993" w:type="dxa"/>
-            <w:shd w:val="clear" w:color="auto" w:fill="auto"/>
-          </w:tcPr>
-          <w:p>
-            <w:pPr>
-              <w:jc w:val="center"/>
-              <w:rPr>
-                <w:rFonts w:asciiTheme="minorBidi" w:hAnsiTheme="minorBidi" w:cstheme="minorBidi"/>
-              </w:rPr>
-            </w:pPr>
-            <w:r>
-              <w:rPr>
-                <w:rFonts w:asciiTheme="minorBidi" w:hAnsiTheme="minorBidi" w:cstheme="minorBidi"/>
-              </w:rPr>
-              <w:t>{{EFFLUENT.PARA</w:t>
-            </w:r>
-            <w:r>
-              <w:rPr>
-                <w:rFonts w:asciiTheme="minorBidi" w:hAnsiTheme="minorBidi" w:cstheme="minorBidi"/>
-              </w:rPr>
-              <w:lastRenderedPageBreak/>
-              <w:t>M_</w:t>
+            <w:tcW w:w="1276" w:type="dxa"/>
+            <w:shd w:val="clear" w:color="auto" w:fill="auto"/>
+          </w:tcPr>
+          <w:p>
+            <w:pPr>
+              <w:jc w:val="center"/>
+              <w:rPr>
+                <w:rFonts w:asciiTheme="minorBidi" w:hAnsiTheme="minorBidi" w:cstheme="minorBidi"/>
+              </w:rPr>
+            </w:pPr>
+            <w:r>
+              <w:rPr>
+                <w:rFonts w:asciiTheme="minorBidi" w:hAnsiTheme="minorBidi" w:cstheme="minorBidi"/>
+              </w:rPr>
+              <w:t>{{EFFLUENT.PARAM_</w:t>
             </w:r>
             <w:r>
               <w:rPr>
@@ -5493,21 +5528,20 @@
         </w:tc>
         <w:tc>
           <w:tcPr>
-            <w:tcW w:w="1417" w:type="dxa"/>
-            <w:shd w:val="clear" w:color="auto" w:fill="auto"/>
-          </w:tcPr>
-          <w:p>
-            <w:pPr>
-              <w:jc w:val="center"/>
-              <w:rPr>
-                <w:rFonts w:asciiTheme="minorBidi" w:hAnsiTheme="minorBidi" w:cstheme="minorBidi"/>
-              </w:rPr>
-            </w:pPr>
-            <w:r>
-              <w:rPr>
-                <w:rFonts w:asciiTheme="minorBidi" w:hAnsiTheme="minorBidi" w:cstheme="minorBidi"/>
-              </w:rPr>
-              <w:lastRenderedPageBreak/>
+            <w:tcW w:w="1559" w:type="dxa"/>
+            <w:shd w:val="clear" w:color="auto" w:fill="auto"/>
+          </w:tcPr>
+          <w:p>
+            <w:pPr>
+              <w:jc w:val="center"/>
+              <w:rPr>
+                <w:rFonts w:asciiTheme="minorBidi" w:hAnsiTheme="minorBidi" w:cstheme="minorBidi"/>
+              </w:rPr>
+            </w:pPr>
+            <w:r>
+              <w:rPr>
+                <w:rFonts w:asciiTheme="minorBidi" w:hAnsiTheme="minorBidi" w:cstheme="minorBidi"/>
+              </w:rPr>
               <w:t>{{EFFLUENT.PARAM_</w:t>
             </w:r>
             <w:r>
@@ -5526,7 +5560,7 @@
         </w:tc>
         <w:tc>
           <w:tcPr>
-            <w:tcW w:w="3777" w:type="dxa"/>
+            <w:tcW w:w="3352" w:type="dxa"/>
             <w:vMerge/>
             <w:shd w:val="clear" w:color="auto" w:fill="auto"/>
             <w:vAlign w:val="center"/>
@@ -5618,7 +5652,7 @@
         </w:tc>
         <w:tc>
           <w:tcPr>
-            <w:tcW w:w="993" w:type="dxa"/>
+            <w:tcW w:w="1276" w:type="dxa"/>
             <w:shd w:val="clear" w:color="auto" w:fill="auto"/>
           </w:tcPr>
           <w:p>
@@ -5650,7 +5684,7 @@
         </w:tc>
         <w:tc>
           <w:tcPr>
-            <w:tcW w:w="1417" w:type="dxa"/>
+            <w:tcW w:w="1559" w:type="dxa"/>
             <w:shd w:val="clear" w:color="auto" w:fill="auto"/>
           </w:tcPr>
           <w:p>
@@ -5682,7 +5716,7 @@
         </w:tc>
         <w:tc>
           <w:tcPr>
-            <w:tcW w:w="3777" w:type="dxa"/>
+            <w:tcW w:w="3352" w:type="dxa"/>
             <w:vMerge/>
             <w:shd w:val="clear" w:color="auto" w:fill="auto"/>
             <w:vAlign w:val="center"/>
@@ -5771,7 +5805,7 @@
         </w:tc>
         <w:tc>
           <w:tcPr>
-            <w:tcW w:w="993" w:type="dxa"/>
+            <w:tcW w:w="1276" w:type="dxa"/>
             <w:shd w:val="clear" w:color="auto" w:fill="auto"/>
           </w:tcPr>
           <w:p>
@@ -5803,7 +5837,7 @@
         </w:tc>
         <w:tc>
           <w:tcPr>
-            <w:tcW w:w="1417" w:type="dxa"/>
+            <w:tcW w:w="1559" w:type="dxa"/>
             <w:shd w:val="clear" w:color="auto" w:fill="auto"/>
           </w:tcPr>
           <w:p>
@@ -5835,7 +5869,7 @@
         </w:tc>
         <w:tc>
           <w:tcPr>
-            <w:tcW w:w="3777" w:type="dxa"/>
+            <w:tcW w:w="3352" w:type="dxa"/>
             <w:vMerge/>
             <w:shd w:val="clear" w:color="auto" w:fill="auto"/>
             <w:vAlign w:val="center"/>
@@ -5924,20 +5958,60 @@
         </w:tc>
         <w:tc>
           <w:tcPr>
-            <w:tcW w:w="993" w:type="dxa"/>
-            <w:shd w:val="clear" w:color="auto" w:fill="auto"/>
-          </w:tcPr>
-          <w:p>
-            <w:pPr>
-              <w:jc w:val="center"/>
-              <w:rPr>
-                <w:rFonts w:asciiTheme="minorBidi" w:hAnsiTheme="minorBidi" w:cstheme="minorBidi"/>
-              </w:rPr>
-            </w:pPr>
-            <w:r>
-              <w:rPr>
-                <w:rFonts w:asciiTheme="minorBidi" w:hAnsiTheme="minorBidi" w:cstheme="minorBidi"/>
-              </w:rPr>
+            <w:tcW w:w="1276" w:type="dxa"/>
+            <w:shd w:val="clear" w:color="auto" w:fill="auto"/>
+          </w:tcPr>
+          <w:p>
+            <w:pPr>
+              <w:jc w:val="center"/>
+              <w:rPr>
+                <w:rFonts w:asciiTheme="minorBidi" w:hAnsiTheme="minorBidi" w:cstheme="minorBidi"/>
+              </w:rPr>
+            </w:pPr>
+            <w:r>
+              <w:rPr>
+                <w:rFonts w:asciiTheme="minorBidi" w:hAnsiTheme="minorBidi" w:cstheme="minorBidi"/>
+              </w:rPr>
+              <w:t>{{EFFLUENT.PARA</w:t>
+            </w:r>
+            <w:r>
+              <w:rPr>
+                <w:rFonts w:asciiTheme="minorBidi" w:hAnsiTheme="minorBidi" w:cstheme="minorBidi"/>
+              </w:rPr>
+              <w:lastRenderedPageBreak/>
+              <w:t>M_1</w:t>
+            </w:r>
+            <w:r>
+              <w:rPr>
+                <w:rFonts w:asciiTheme="minorBidi" w:hAnsiTheme="minorBidi" w:cstheme="minorBidi"/>
+              </w:rPr>
+              <w:t>1</w:t>
+            </w:r>
+            <w:r>
+              <w:rPr>
+                <w:rFonts w:asciiTheme="minorBidi" w:hAnsiTheme="minorBidi" w:cstheme="minorBidi"/>
+              </w:rPr>
+              <w:t>_VALUE}}</w:t>
+            </w:r>
+          </w:p>
+        </w:tc>
+        <w:tc>
+          <w:tcPr>
+            <w:tcW w:w="1559" w:type="dxa"/>
+            <w:shd w:val="clear" w:color="auto" w:fill="auto"/>
+          </w:tcPr>
+          <w:p>
+            <w:pPr>
+              <w:jc w:val="center"/>
+              <w:rPr>
+                <w:rFonts w:asciiTheme="minorBidi" w:hAnsiTheme="minorBidi" w:cstheme="minorBidi"/>
+              </w:rPr>
+            </w:pPr>
+            <w:r>
+              <w:rPr>
+                <w:rFonts w:asciiTheme="minorBidi" w:hAnsiTheme="minorBidi" w:cstheme="minorBidi"/>
+              </w:rPr>
+              <w:lastRenderedPageBreak/>
               <w:t>{{EFFLUENT.PARAM_1</w:t>
             </w:r>
             <w:r>
@@ -5950,45 +6024,13 @@
               <w:rPr>
                 <w:rFonts w:asciiTheme="minorBidi" w:hAnsiTheme="minorBidi" w:cstheme="minorBidi"/>
               </w:rPr>
-              <w:t>_VALUE}}</w:t>
-            </w:r>
-          </w:p>
-        </w:tc>
-        <w:tc>
-          <w:tcPr>
-            <w:tcW w:w="1417" w:type="dxa"/>
-            <w:shd w:val="clear" w:color="auto" w:fill="auto"/>
-          </w:tcPr>
-          <w:p>
-            <w:pPr>
-              <w:jc w:val="center"/>
-              <w:rPr>
-                <w:rFonts w:asciiTheme="minorBidi" w:hAnsiTheme="minorBidi" w:cstheme="minorBidi"/>
-              </w:rPr>
-            </w:pPr>
-            <w:r>
-              <w:rPr>
-                <w:rFonts w:asciiTheme="minorBidi" w:hAnsiTheme="minorBidi" w:cstheme="minorBidi"/>
-              </w:rPr>
-              <w:t>{{EFFLUENT.PARAM_1</w:t>
-            </w:r>
-            <w:r>
-              <w:rPr>
-                <w:rFonts w:asciiTheme="minorBidi" w:hAnsiTheme="minorBidi" w:cstheme="minorBidi"/>
-              </w:rPr>
-              <w:t>1</w:t>
-            </w:r>
-            <w:r>
-              <w:rPr>
-                <w:rFonts w:asciiTheme="minorBidi" w:hAnsiTheme="minorBidi" w:cstheme="minorBidi"/>
-              </w:rPr>
               <w:t>_UNIT}}</w:t>
             </w:r>
           </w:p>
         </w:tc>
         <w:tc>
           <w:tcPr>
-            <w:tcW w:w="3777" w:type="dxa"/>
+            <w:tcW w:w="3352" w:type="dxa"/>
             <w:vMerge/>
             <w:shd w:val="clear" w:color="auto" w:fill="auto"/>
             <w:vAlign w:val="center"/>
@@ -6077,7 +6119,7 @@
         </w:tc>
         <w:tc>
           <w:tcPr>
-            <w:tcW w:w="993" w:type="dxa"/>
+            <w:tcW w:w="1276" w:type="dxa"/>
             <w:shd w:val="clear" w:color="auto" w:fill="auto"/>
           </w:tcPr>
           <w:p>
@@ -6109,7 +6151,7 @@
         </w:tc>
         <w:tc>
           <w:tcPr>
-            <w:tcW w:w="1417" w:type="dxa"/>
+            <w:tcW w:w="1559" w:type="dxa"/>
             <w:shd w:val="clear" w:color="auto" w:fill="auto"/>
           </w:tcPr>
           <w:p>
@@ -6141,7 +6183,7 @@
         </w:tc>
         <w:tc>
           <w:tcPr>
-            <w:tcW w:w="3777" w:type="dxa"/>
+            <w:tcW w:w="3352" w:type="dxa"/>
             <w:vMerge/>
             <w:shd w:val="clear" w:color="auto" w:fill="auto"/>
             <w:vAlign w:val="center"/>
@@ -6230,7 +6272,7 @@
         </w:tc>
         <w:tc>
           <w:tcPr>
-            <w:tcW w:w="993" w:type="dxa"/>
+            <w:tcW w:w="1276" w:type="dxa"/>
             <w:shd w:val="clear" w:color="auto" w:fill="auto"/>
           </w:tcPr>
           <w:p>
@@ -6262,7 +6304,7 @@
         </w:tc>
         <w:tc>
           <w:tcPr>
-            <w:tcW w:w="1417" w:type="dxa"/>
+            <w:tcW w:w="1559" w:type="dxa"/>
             <w:shd w:val="clear" w:color="auto" w:fill="auto"/>
           </w:tcPr>
           <w:p>
@@ -6294,7 +6336,7 @@
         </w:tc>
         <w:tc>
           <w:tcPr>
-            <w:tcW w:w="3777" w:type="dxa"/>
+            <w:tcW w:w="3352" w:type="dxa"/>
             <w:vMerge/>
             <w:shd w:val="clear" w:color="auto" w:fill="auto"/>
             <w:vAlign w:val="center"/>
@@ -6383,7 +6425,7 @@
         </w:tc>
         <w:tc>
           <w:tcPr>
-            <w:tcW w:w="993" w:type="dxa"/>
+            <w:tcW w:w="1276" w:type="dxa"/>
             <w:shd w:val="clear" w:color="auto" w:fill="auto"/>
           </w:tcPr>
           <w:p>
@@ -6415,7 +6457,7 @@
         </w:tc>
         <w:tc>
           <w:tcPr>
-            <w:tcW w:w="1417" w:type="dxa"/>
+            <w:tcW w:w="1559" w:type="dxa"/>
             <w:shd w:val="clear" w:color="auto" w:fill="auto"/>
           </w:tcPr>
           <w:p>
@@ -6447,7 +6489,7 @@
         </w:tc>
         <w:tc>
           <w:tcPr>
-            <w:tcW w:w="3777" w:type="dxa"/>
+            <w:tcW w:w="3352" w:type="dxa"/>
             <w:vMerge/>
             <w:shd w:val="clear" w:color="auto" w:fill="auto"/>
             <w:vAlign w:val="center"/>
@@ -6536,7 +6578,7 @@
         </w:tc>
         <w:tc>
           <w:tcPr>
-            <w:tcW w:w="993" w:type="dxa"/>
+            <w:tcW w:w="1276" w:type="dxa"/>
             <w:shd w:val="clear" w:color="auto" w:fill="auto"/>
           </w:tcPr>
           <w:p>
@@ -6562,34 +6604,26 @@
               <w:rPr>
                 <w:rFonts w:asciiTheme="minorBidi" w:hAnsiTheme="minorBidi" w:cstheme="minorBidi"/>
               </w:rPr>
-              <w:t>_</w:t>
-            </w:r>
-            <w:r>
-              <w:rPr>
-                <w:rFonts w:asciiTheme="minorBidi" w:hAnsiTheme="minorBidi" w:cstheme="minorBidi"/>
-              </w:rPr>
-              <w:lastRenderedPageBreak/>
-              <w:t>VALUE}}</w:t>
-            </w:r>
-          </w:p>
-        </w:tc>
-        <w:tc>
-          <w:tcPr>
-            <w:tcW w:w="1417" w:type="dxa"/>
-            <w:shd w:val="clear" w:color="auto" w:fill="auto"/>
-          </w:tcPr>
-          <w:p>
-            <w:pPr>
-              <w:jc w:val="center"/>
-              <w:rPr>
-                <w:rFonts w:asciiTheme="minorBidi" w:hAnsiTheme="minorBidi" w:cstheme="minorBidi"/>
-              </w:rPr>
-            </w:pPr>
-            <w:r>
-              <w:rPr>
-                <w:rFonts w:asciiTheme="minorBidi" w:hAnsiTheme="minorBidi" w:cstheme="minorBidi"/>
-              </w:rPr>
-              <w:lastRenderedPageBreak/>
+              <w:t>_VALUE}}</w:t>
+            </w:r>
+          </w:p>
+        </w:tc>
+        <w:tc>
+          <w:tcPr>
+            <w:tcW w:w="1559" w:type="dxa"/>
+            <w:shd w:val="clear" w:color="auto" w:fill="auto"/>
+          </w:tcPr>
+          <w:p>
+            <w:pPr>
+              <w:jc w:val="center"/>
+              <w:rPr>
+                <w:rFonts w:asciiTheme="minorBidi" w:hAnsiTheme="minorBidi" w:cstheme="minorBidi"/>
+              </w:rPr>
+            </w:pPr>
+            <w:r>
+              <w:rPr>
+                <w:rFonts w:asciiTheme="minorBidi" w:hAnsiTheme="minorBidi" w:cstheme="minorBidi"/>
+              </w:rPr>
               <w:t>{{EFFLUENT.PARAM_1</w:t>
             </w:r>
             <w:r>
@@ -6608,7 +6642,7 @@
         </w:tc>
         <w:tc>
           <w:tcPr>
-            <w:tcW w:w="3777" w:type="dxa"/>
+            <w:tcW w:w="3352" w:type="dxa"/>
             <w:vMerge/>
             <w:shd w:val="clear" w:color="auto" w:fill="auto"/>
             <w:vAlign w:val="center"/>
@@ -6697,7 +6731,7 @@
         </w:tc>
         <w:tc>
           <w:tcPr>
-            <w:tcW w:w="993" w:type="dxa"/>
+            <w:tcW w:w="1276" w:type="dxa"/>
             <w:shd w:val="clear" w:color="auto" w:fill="auto"/>
           </w:tcPr>
           <w:p>
@@ -6729,7 +6763,7 @@
         </w:tc>
         <w:tc>
           <w:tcPr>
-            <w:tcW w:w="1417" w:type="dxa"/>
+            <w:tcW w:w="1559" w:type="dxa"/>
             <w:shd w:val="clear" w:color="auto" w:fill="auto"/>
           </w:tcPr>
           <w:p>
@@ -6761,7 +6795,7 @@
         </w:tc>
         <w:tc>
           <w:tcPr>
-            <w:tcW w:w="3777" w:type="dxa"/>
+            <w:tcW w:w="3352" w:type="dxa"/>
             <w:vMerge/>
             <w:shd w:val="clear" w:color="auto" w:fill="auto"/>
             <w:vAlign w:val="center"/>
@@ -6850,7 +6884,7 @@
         </w:tc>
         <w:tc>
           <w:tcPr>
-            <w:tcW w:w="993" w:type="dxa"/>
+            <w:tcW w:w="1276" w:type="dxa"/>
             <w:shd w:val="clear" w:color="auto" w:fill="auto"/>
           </w:tcPr>
           <w:p>
@@ -6882,7 +6916,7 @@
         </w:tc>
         <w:tc>
           <w:tcPr>
-            <w:tcW w:w="1417" w:type="dxa"/>
+            <w:tcW w:w="1559" w:type="dxa"/>
             <w:shd w:val="clear" w:color="auto" w:fill="auto"/>
           </w:tcPr>
           <w:p>
@@ -6914,7 +6948,7 @@
         </w:tc>
         <w:tc>
           <w:tcPr>
-            <w:tcW w:w="3777" w:type="dxa"/>
+            <w:tcW w:w="3352" w:type="dxa"/>
             <w:vMerge/>
             <w:shd w:val="clear" w:color="auto" w:fill="auto"/>
             <w:vAlign w:val="center"/>
@@ -7003,7 +7037,7 @@
         </w:tc>
         <w:tc>
           <w:tcPr>
-            <w:tcW w:w="993" w:type="dxa"/>
+            <w:tcW w:w="1276" w:type="dxa"/>
             <w:shd w:val="clear" w:color="auto" w:fill="auto"/>
           </w:tcPr>
           <w:p>
@@ -7035,7 +7069,7 @@
         </w:tc>
         <w:tc>
           <w:tcPr>
-            <w:tcW w:w="1417" w:type="dxa"/>
+            <w:tcW w:w="1559" w:type="dxa"/>
             <w:shd w:val="clear" w:color="auto" w:fill="auto"/>
           </w:tcPr>
           <w:p>
@@ -7067,7 +7101,7 @@
         </w:tc>
         <w:tc>
           <w:tcPr>
-            <w:tcW w:w="3777" w:type="dxa"/>
+            <w:tcW w:w="3352" w:type="dxa"/>
             <w:vMerge/>
             <w:shd w:val="clear" w:color="auto" w:fill="auto"/>
             <w:vAlign w:val="center"/>
@@ -7156,7 +7190,7 @@
         </w:tc>
         <w:tc>
           <w:tcPr>
-            <w:tcW w:w="993" w:type="dxa"/>
+            <w:tcW w:w="1276" w:type="dxa"/>
             <w:shd w:val="clear" w:color="auto" w:fill="auto"/>
           </w:tcPr>
           <w:p>
@@ -7188,7 +7222,7 @@
         </w:tc>
         <w:tc>
           <w:tcPr>
-            <w:tcW w:w="1417" w:type="dxa"/>
+            <w:tcW w:w="1559" w:type="dxa"/>
             <w:shd w:val="clear" w:color="auto" w:fill="auto"/>
           </w:tcPr>
           <w:p>
@@ -7220,7 +7254,7 @@
         </w:tc>
         <w:tc>
           <w:tcPr>
-            <w:tcW w:w="3777" w:type="dxa"/>
+            <w:tcW w:w="3352" w:type="dxa"/>
             <w:vMerge/>
             <w:shd w:val="clear" w:color="auto" w:fill="auto"/>
             <w:vAlign w:val="center"/>
@@ -7309,7 +7343,7 @@
         </w:tc>
         <w:tc>
           <w:tcPr>
-            <w:tcW w:w="993" w:type="dxa"/>
+            <w:tcW w:w="1276" w:type="dxa"/>
             <w:shd w:val="clear" w:color="auto" w:fill="auto"/>
           </w:tcPr>
           <w:p>
@@ -7341,7 +7375,7 @@
         </w:tc>
         <w:tc>
           <w:tcPr>
-            <w:tcW w:w="1417" w:type="dxa"/>
+            <w:tcW w:w="1559" w:type="dxa"/>
             <w:shd w:val="clear" w:color="auto" w:fill="auto"/>
           </w:tcPr>
           <w:p>
@@ -7373,7 +7407,7 @@
         </w:tc>
         <w:tc>
           <w:tcPr>
-            <w:tcW w:w="3777" w:type="dxa"/>
+            <w:tcW w:w="3352" w:type="dxa"/>
             <w:vMerge/>
             <w:shd w:val="clear" w:color="auto" w:fill="auto"/>
             <w:vAlign w:val="center"/>
@@ -7417,6 +7451,7 @@
                 <w:bCs/>
                 <w:lang w:val="en-US"/>
               </w:rPr>
+              <w:lastRenderedPageBreak/>
               <w:t>u.</w:t>
             </w:r>
           </w:p>
@@ -7462,7 +7497,7 @@
         </w:tc>
         <w:tc>
           <w:tcPr>
-            <w:tcW w:w="993" w:type="dxa"/>
+            <w:tcW w:w="1276" w:type="dxa"/>
             <w:shd w:val="clear" w:color="auto" w:fill="auto"/>
           </w:tcPr>
           <w:p>
@@ -7494,7 +7529,7 @@
         </w:tc>
         <w:tc>
           <w:tcPr>
-            <w:tcW w:w="1417" w:type="dxa"/>
+            <w:tcW w:w="1559" w:type="dxa"/>
             <w:shd w:val="clear" w:color="auto" w:fill="auto"/>
           </w:tcPr>
           <w:p>
@@ -7526,7 +7561,7 @@
         </w:tc>
         <w:tc>
           <w:tcPr>
-            <w:tcW w:w="3777" w:type="dxa"/>
+            <w:tcW w:w="3352" w:type="dxa"/>
             <w:vMerge/>
             <w:shd w:val="clear" w:color="auto" w:fill="auto"/>
             <w:vAlign w:val="center"/>
@@ -7570,7 +7605,6 @@
                 <w:bCs/>
                 <w:lang w:val="en-US"/>
               </w:rPr>
-              <w:lastRenderedPageBreak/>
               <w:t>v.</w:t>
             </w:r>
           </w:p>
@@ -7616,7 +7650,7 @@
         </w:tc>
         <w:tc>
           <w:tcPr>
-            <w:tcW w:w="993" w:type="dxa"/>
+            <w:tcW w:w="1276" w:type="dxa"/>
             <w:shd w:val="clear" w:color="auto" w:fill="auto"/>
           </w:tcPr>
           <w:p>
@@ -7648,7 +7682,7 @@
         </w:tc>
         <w:tc>
           <w:tcPr>
-            <w:tcW w:w="1417" w:type="dxa"/>
+            <w:tcW w:w="1559" w:type="dxa"/>
             <w:shd w:val="clear" w:color="auto" w:fill="auto"/>
           </w:tcPr>
           <w:p>
@@ -7680,7 +7714,7 @@
         </w:tc>
         <w:tc>
           <w:tcPr>
-            <w:tcW w:w="3777" w:type="dxa"/>
+            <w:tcW w:w="3352" w:type="dxa"/>
             <w:vMerge/>
             <w:shd w:val="clear" w:color="auto" w:fill="auto"/>
             <w:vAlign w:val="center"/>
@@ -13562,20 +13596,9 @@
                 <w:bCs/>
                 <w:iCs/>
                 <w:color w:val="000000"/>
-                <w:highlight w:val="cyan"/>
                 <w:lang w:val="en-US" w:eastAsia="en-GB"/>
               </w:rPr>
-              <w:t>5.5 - 60</w:t>
-            </w:r>
-            <w:r>
-              <w:rPr>
-                <w:rFonts w:asciiTheme="minorBidi" w:eastAsia="Times New Roman" w:hAnsiTheme="minorBidi" w:cstheme="minorBidi"/>
-                <w:bCs/>
-                <w:iCs/>
-                <w:color w:val="000000"/>
-                <w:lang w:val="en-US" w:eastAsia="en-GB"/>
-              </w:rPr>
-              <w:t xml:space="preserve"> LPH</w:t>
+              <w:t>5.5 - 60 LPH</w:t>
             </w:r>
           </w:p>
           <w:p>
@@ -13596,19 +13619,9 @@
                 <w:rFonts w:asciiTheme="minorBidi" w:eastAsia="Times New Roman" w:hAnsiTheme="minorBidi" w:cstheme="minorBidi"/>
                 <w:bCs/>
                 <w:color w:val="000000"/>
-                <w:highlight w:val="cyan"/>
                 <w:lang w:val="en-US" w:eastAsia="en-GB"/>
               </w:rPr>
-              <w:t>0.09 – 0.37</w:t>
-            </w:r>
-            <w:r>
-              <w:rPr>
-                <w:rFonts w:asciiTheme="minorBidi" w:eastAsia="Times New Roman" w:hAnsiTheme="minorBidi" w:cstheme="minorBidi"/>
-                <w:bCs/>
-                <w:color w:val="000000"/>
-                <w:lang w:val="en-US" w:eastAsia="en-GB"/>
-              </w:rPr>
-              <w:t xml:space="preserve"> kW/3 phase/380 V</w:t>
+              <w:t>0.09 – 0.37 kW/3 phase/380 V</w:t>
             </w:r>
           </w:p>
           <w:p>
@@ -14129,17 +14142,9 @@
             <w:r>
               <w:rPr>
                 <w:rFonts w:asciiTheme="minorBidi" w:eastAsia="Times New Roman" w:hAnsiTheme="minorBidi" w:cstheme="minorBidi"/>
-                <w:highlight w:val="cyan"/>
                 <w:lang w:val="en-US" w:eastAsia="en-GB"/>
               </w:rPr>
-              <w:t>100 – 1000</w:t>
-            </w:r>
-            <w:r>
-              <w:rPr>
-                <w:rFonts w:asciiTheme="minorBidi" w:eastAsia="Times New Roman" w:hAnsiTheme="minorBidi" w:cstheme="minorBidi"/>
-                <w:lang w:val="en-US" w:eastAsia="en-GB"/>
-              </w:rPr>
-              <w:t xml:space="preserve"> L</w:t>
+              <w:t>100 – 1000 L</w:t>
             </w:r>
           </w:p>
           <w:p>
@@ -42011,7 +42016,7 @@
         </w:rPr>
         <w:lastRenderedPageBreak/>
         <w:drawing>
-          <wp:anchor distT="0" distB="0" distL="114300" distR="114300" simplePos="0" relativeHeight="251669504" behindDoc="0" locked="0" layoutInCell="1" allowOverlap="1" wp14:anchorId="2C0EB71E" wp14:editId="79DB9227">
+          <wp:anchor distT="0" distB="0" distL="114300" distR="114300" simplePos="0" relativeHeight="251669504" behindDoc="0" locked="0" layoutInCell="1" allowOverlap="1" wp14:anchorId="2C0EB71E" wp14:editId="319CA8B7">
             <wp:simplePos x="0" y="0"/>
             <wp:positionH relativeFrom="page">
               <wp:align>right</wp:align>
@@ -45113,6 +45118,7 @@
   <w:style w:type="character" w:default="1" w:styleId="DefaultParagraphFont">
     <w:name w:val="Default Paragraph Font"/>
     <w:uiPriority w:val="1"/>
+    <w:semiHidden/>
     <w:unhideWhenUsed/>
   </w:style>
   <w:style w:type="table" w:default="1" w:styleId="TableNormal">

</xml_diff>

<commit_message>
fix: generate toc proposal
</commit_message>
<xml_diff>
--- a/data/Trial WWTP ANP Quotation Template.docx
+++ b/data/Trial WWTP ANP Quotation Template.docx
@@ -1050,21 +1050,8 @@
                                 <w:u w:val="single"/>
                                 <w:lang w:val="en-US"/>
                               </w:rPr>
-                              <w:t xml:space="preserve">Head </w:t>
+                              <w:t>Head Office :</w:t>
                             </w:r>
-                            <w:proofErr w:type="gramStart"/>
-                            <w:r>
-                              <w:rPr>
-                                <w:rFonts w:ascii="Arial" w:hAnsi="Arial" w:cs="Arial"/>
-                                <w:b/>
-                                <w:sz w:val="16"/>
-                                <w:szCs w:val="16"/>
-                                <w:u w:val="single"/>
-                                <w:lang w:val="en-US"/>
-                              </w:rPr>
-                              <w:t>Office :</w:t>
-                            </w:r>
-                            <w:proofErr w:type="gramEnd"/>
                           </w:p>
                           <w:p>
                             <w:pPr>
@@ -1139,7 +1126,6 @@
                                 <w:lang w:val="en-US"/>
                               </w:rPr>
                             </w:pPr>
-                            <w:proofErr w:type="gramStart"/>
                             <w:r>
                               <w:rPr>
                                 <w:rFonts w:ascii="Arial" w:hAnsi="Arial" w:cs="Arial"/>
@@ -1148,18 +1134,7 @@
                                 <w:szCs w:val="16"/>
                                 <w:lang w:val="en-US"/>
                               </w:rPr>
-                              <w:t>Tel :</w:t>
-                            </w:r>
-                            <w:proofErr w:type="gramEnd"/>
-                            <w:r>
-                              <w:rPr>
-                                <w:rFonts w:ascii="Arial" w:hAnsi="Arial" w:cs="Arial"/>
-                                <w:b/>
-                                <w:sz w:val="16"/>
-                                <w:szCs w:val="16"/>
-                                <w:lang w:val="en-US"/>
-                              </w:rPr>
-                              <w:t xml:space="preserve"> (021) 5437311</w:t>
+                              <w:t>Tel : (021) 5437311</w:t>
                             </w:r>
                           </w:p>
                           <w:p>
@@ -1285,31 +1260,7 @@
                                 <w:u w:val="single"/>
                                 <w:lang w:val="en-US"/>
                               </w:rPr>
-                              <w:t xml:space="preserve">Branch </w:t>
-                            </w:r>
-                            <w:proofErr w:type="gramStart"/>
-                            <w:r>
-                              <w:rPr>
-                                <w:rFonts w:ascii="Arial" w:hAnsi="Arial" w:cs="Arial"/>
-                                <w:b/>
-                                <w:sz w:val="16"/>
-                                <w:szCs w:val="16"/>
-                                <w:u w:val="single"/>
-                                <w:lang w:val="en-US"/>
-                              </w:rPr>
-                              <w:t>Office :</w:t>
-                            </w:r>
-                            <w:proofErr w:type="gramEnd"/>
-                            <w:r>
-                              <w:rPr>
-                                <w:rFonts w:ascii="Arial" w:hAnsi="Arial" w:cs="Arial"/>
-                                <w:b/>
-                                <w:sz w:val="16"/>
-                                <w:szCs w:val="16"/>
-                                <w:u w:val="single"/>
-                                <w:lang w:val="en-US"/>
-                              </w:rPr>
-                              <w:t xml:space="preserve"> </w:t>
+                              <w:t xml:space="preserve">Branch Office : </w:t>
                             </w:r>
                           </w:p>
                           <w:p>
@@ -1371,21 +1322,8 @@
                           <w:u w:val="single"/>
                           <w:lang w:val="en-US"/>
                         </w:rPr>
-                        <w:t xml:space="preserve">Head </w:t>
+                        <w:t>Head Office :</w:t>
                       </w:r>
-                      <w:proofErr w:type="gramStart"/>
-                      <w:r>
-                        <w:rPr>
-                          <w:rFonts w:ascii="Arial" w:hAnsi="Arial" w:cs="Arial"/>
-                          <w:b/>
-                          <w:sz w:val="16"/>
-                          <w:szCs w:val="16"/>
-                          <w:u w:val="single"/>
-                          <w:lang w:val="en-US"/>
-                        </w:rPr>
-                        <w:t>Office :</w:t>
-                      </w:r>
-                      <w:proofErr w:type="gramEnd"/>
                     </w:p>
                     <w:p>
                       <w:pPr>
@@ -1460,7 +1398,6 @@
                           <w:lang w:val="en-US"/>
                         </w:rPr>
                       </w:pPr>
-                      <w:proofErr w:type="gramStart"/>
                       <w:r>
                         <w:rPr>
                           <w:rFonts w:ascii="Arial" w:hAnsi="Arial" w:cs="Arial"/>
@@ -1469,18 +1406,7 @@
                           <w:szCs w:val="16"/>
                           <w:lang w:val="en-US"/>
                         </w:rPr>
-                        <w:t>Tel :</w:t>
-                      </w:r>
-                      <w:proofErr w:type="gramEnd"/>
-                      <w:r>
-                        <w:rPr>
-                          <w:rFonts w:ascii="Arial" w:hAnsi="Arial" w:cs="Arial"/>
-                          <w:b/>
-                          <w:sz w:val="16"/>
-                          <w:szCs w:val="16"/>
-                          <w:lang w:val="en-US"/>
-                        </w:rPr>
-                        <w:t xml:space="preserve"> (021) 5437311</w:t>
+                        <w:t>Tel : (021) 5437311</w:t>
                       </w:r>
                     </w:p>
                     <w:p>
@@ -1606,31 +1532,7 @@
                           <w:u w:val="single"/>
                           <w:lang w:val="en-US"/>
                         </w:rPr>
-                        <w:t xml:space="preserve">Branch </w:t>
-                      </w:r>
-                      <w:proofErr w:type="gramStart"/>
-                      <w:r>
-                        <w:rPr>
-                          <w:rFonts w:ascii="Arial" w:hAnsi="Arial" w:cs="Arial"/>
-                          <w:b/>
-                          <w:sz w:val="16"/>
-                          <w:szCs w:val="16"/>
-                          <w:u w:val="single"/>
-                          <w:lang w:val="en-US"/>
-                        </w:rPr>
-                        <w:t>Office :</w:t>
-                      </w:r>
-                      <w:proofErr w:type="gramEnd"/>
-                      <w:r>
-                        <w:rPr>
-                          <w:rFonts w:ascii="Arial" w:hAnsi="Arial" w:cs="Arial"/>
-                          <w:b/>
-                          <w:sz w:val="16"/>
-                          <w:szCs w:val="16"/>
-                          <w:u w:val="single"/>
-                          <w:lang w:val="en-US"/>
-                        </w:rPr>
-                        <w:t xml:space="preserve"> </w:t>
+                        <w:t xml:space="preserve">Branch Office : </w:t>
                       </w:r>
                     </w:p>
                     <w:p>
@@ -7784,17 +7686,7 @@
           <w:lang w:val="en-US" w:eastAsia="zh-CN"/>
         </w:rPr>
         <w:lastRenderedPageBreak/>
-        <w:t>II.</w:t>
-      </w:r>
-      <w:proofErr w:type="gramStart"/>
-      <w:r>
-        <w:rPr>
-          <w:rFonts w:ascii="Arial" w:hAnsi="Arial" w:cs="Arial"/>
-          <w:b/>
-          <w:bCs/>
-          <w:lang w:val="en-US" w:eastAsia="zh-CN"/>
-        </w:rPr>
-        <w:t xml:space="preserve">2 </w:t>
+        <w:t xml:space="preserve">II.2 </w:t>
       </w:r>
       <w:r>
         <w:rPr>
@@ -7812,17 +7704,7 @@
           <w:bCs/>
           <w:lang w:val="en-US" w:eastAsia="zh-CN"/>
         </w:rPr>
-        <w:t>MAIN</w:t>
-      </w:r>
-      <w:proofErr w:type="gramEnd"/>
-      <w:r>
-        <w:rPr>
-          <w:rFonts w:ascii="Arial" w:hAnsi="Arial" w:cs="Arial"/>
-          <w:b/>
-          <w:bCs/>
-          <w:lang w:val="en-US" w:eastAsia="zh-CN"/>
-        </w:rPr>
-        <w:t xml:space="preserve"> SYSTEM DESIGN</w:t>
+        <w:t>MAIN SYSTEM DESIGN</w:t>
       </w:r>
       <w:r>
         <w:rPr>
@@ -13635,21 +13517,12 @@
                 <w:lang w:val="en-US" w:eastAsia="en-GB"/>
               </w:rPr>
             </w:pPr>
-            <w:proofErr w:type="gramStart"/>
             <w:r>
               <w:rPr>
                 <w:rFonts w:asciiTheme="minorBidi" w:eastAsia="Times New Roman" w:hAnsiTheme="minorBidi" w:cstheme="minorBidi"/>
                 <w:lang w:val="en-US" w:eastAsia="en-GB"/>
               </w:rPr>
-              <w:t>For :</w:t>
-            </w:r>
-            <w:proofErr w:type="gramEnd"/>
-            <w:r>
-              <w:rPr>
-                <w:rFonts w:asciiTheme="minorBidi" w:eastAsia="Times New Roman" w:hAnsiTheme="minorBidi" w:cstheme="minorBidi"/>
-                <w:lang w:val="en-US" w:eastAsia="en-GB"/>
-              </w:rPr>
-              <w:t xml:space="preserve"> Caustic/Nutrient</w:t>
+              <w:t>For : Caustic/Nutrient</w:t>
             </w:r>
           </w:p>
         </w:tc>
@@ -14158,21 +14031,12 @@
                 <w:lang w:val="en-US" w:eastAsia="en-GB"/>
               </w:rPr>
             </w:pPr>
-            <w:proofErr w:type="gramStart"/>
             <w:r>
               <w:rPr>
                 <w:rFonts w:asciiTheme="minorBidi" w:eastAsia="Times New Roman" w:hAnsiTheme="minorBidi" w:cstheme="minorBidi"/>
                 <w:lang w:val="en-US" w:eastAsia="en-GB"/>
               </w:rPr>
-              <w:t>For :</w:t>
-            </w:r>
-            <w:proofErr w:type="gramEnd"/>
-            <w:r>
-              <w:rPr>
-                <w:rFonts w:asciiTheme="minorBidi" w:eastAsia="Times New Roman" w:hAnsiTheme="minorBidi" w:cstheme="minorBidi"/>
-                <w:lang w:val="en-US" w:eastAsia="en-GB"/>
-              </w:rPr>
-              <w:t xml:space="preserve"> Caustic/Nutrient </w:t>
+              <w:t xml:space="preserve">For : Caustic/Nutrient </w:t>
             </w:r>
           </w:p>
           <w:p>
@@ -14927,17 +14791,8 @@
                 <w:rFonts w:asciiTheme="minorBidi" w:eastAsia="Times New Roman" w:hAnsiTheme="minorBidi" w:cstheme="minorBidi"/>
                 <w:lang w:eastAsia="en-GB"/>
               </w:rPr>
-              <w:t xml:space="preserve">20 </w:t>
-            </w:r>
-            <w:proofErr w:type="gramStart"/>
-            <w:r>
-              <w:rPr>
-                <w:rFonts w:asciiTheme="minorBidi" w:eastAsia="Times New Roman" w:hAnsiTheme="minorBidi" w:cstheme="minorBidi"/>
-                <w:lang w:eastAsia="en-GB"/>
-              </w:rPr>
-              <w:t>bar</w:t>
-            </w:r>
-            <w:proofErr w:type="gramEnd"/>
+              <w:t>20 bar</w:t>
+            </w:r>
           </w:p>
         </w:tc>
         <w:tc>
@@ -40077,22 +39932,126 @@
               <w:jc w:val="both"/>
               <w:rPr>
                 <w:rFonts w:ascii="Arial" w:hAnsi="Arial" w:cs="Arial"/>
+                <w:lang w:val="en-US"/>
+              </w:rPr>
+            </w:pPr>
+            <w:r>
+              <w:rPr>
+                <w:rFonts w:ascii="Arial" w:hAnsi="Arial" w:cs="Arial"/>
                 <w:lang w:val="zh-CN"/>
               </w:rPr>
-            </w:pPr>
-            <w:r>
-              <w:rPr>
-                <w:rFonts w:ascii="Arial" w:hAnsi="Arial" w:cs="Arial"/>
-                <w:lang w:val="en-US"/>
-              </w:rPr>
-              <w:t>{{DIP_Data Input.B</w:t>
-            </w:r>
-            <w:r>
-              <w:rPr>
-                <w:rFonts w:ascii="Arial" w:hAnsi="Arial" w:cs="Arial"/>
-                <w:lang w:val="en-US"/>
-              </w:rPr>
-              <w:t>68</w:t>
+              <w:t>Cost And Freight (CFR)</w:t>
+            </w:r>
+            <w:r>
+              <w:rPr>
+                <w:rFonts w:ascii="Arial" w:hAnsi="Arial" w:cs="Arial"/>
+                <w:lang w:val="en-US"/>
+              </w:rPr>
+              <w:t xml:space="preserve"> </w:t>
+            </w:r>
+            <w:r>
+              <w:rPr>
+                <w:rFonts w:ascii="Arial" w:hAnsi="Arial" w:cs="Arial"/>
+                <w:lang w:val="en-US"/>
+              </w:rPr>
+              <w:t>{{</w:t>
+            </w:r>
+            <w:proofErr w:type="spellStart"/>
+            <w:r>
+              <w:rPr>
+                <w:rFonts w:ascii="Arial" w:hAnsi="Arial" w:cs="Arial"/>
+                <w:lang w:val="en-US"/>
+              </w:rPr>
+              <w:t>DIP_Customer</w:t>
+            </w:r>
+            <w:proofErr w:type="spellEnd"/>
+            <w:r>
+              <w:rPr>
+                <w:rFonts w:ascii="Arial" w:hAnsi="Arial" w:cs="Arial"/>
+                <w:lang w:val="en-US"/>
+              </w:rPr>
+              <w:t xml:space="preserve"> Information.B10}}</w:t>
+            </w:r>
+            <w:r>
+              <w:rPr>
+                <w:rFonts w:ascii="Arial" w:hAnsi="Arial" w:cs="Arial"/>
+                <w:lang w:val="en-US"/>
+              </w:rPr>
+              <w:t xml:space="preserve">, </w:t>
+            </w:r>
+            <w:r>
+              <w:rPr>
+                <w:rFonts w:ascii="Arial" w:hAnsi="Arial" w:cs="Arial"/>
+                <w:lang w:val="en-US"/>
+              </w:rPr>
+              <w:t>{{</w:t>
+            </w:r>
+            <w:proofErr w:type="spellStart"/>
+            <w:r>
+              <w:rPr>
+                <w:rFonts w:ascii="Arial" w:hAnsi="Arial" w:cs="Arial"/>
+                <w:lang w:val="en-US"/>
+              </w:rPr>
+              <w:t>DIP_Customer</w:t>
+            </w:r>
+            <w:proofErr w:type="spellEnd"/>
+            <w:r>
+              <w:rPr>
+                <w:rFonts w:ascii="Arial" w:hAnsi="Arial" w:cs="Arial"/>
+                <w:lang w:val="en-US"/>
+              </w:rPr>
+              <w:t xml:space="preserve"> Information.B</w:t>
+            </w:r>
+            <w:r>
+              <w:rPr>
+                <w:rFonts w:ascii="Arial" w:hAnsi="Arial" w:cs="Arial"/>
+                <w:lang w:val="en-US"/>
+              </w:rPr>
+              <w:t>9</w:t>
+            </w:r>
+            <w:r>
+              <w:rPr>
+                <w:rFonts w:ascii="Arial" w:hAnsi="Arial" w:cs="Arial"/>
+                <w:lang w:val="en-US"/>
+              </w:rPr>
+              <w:t>}}</w:t>
+            </w:r>
+            <w:r>
+              <w:rPr>
+                <w:rFonts w:ascii="Arial" w:hAnsi="Arial" w:cs="Arial"/>
+                <w:lang w:val="en-US"/>
+              </w:rPr>
+              <w:t xml:space="preserve">, </w:t>
+            </w:r>
+            <w:r>
+              <w:rPr>
+                <w:rFonts w:ascii="Arial" w:hAnsi="Arial" w:cs="Arial"/>
+                <w:lang w:val="en-US"/>
+              </w:rPr>
+              <w:t>{{</w:t>
+            </w:r>
+            <w:proofErr w:type="spellStart"/>
+            <w:r>
+              <w:rPr>
+                <w:rFonts w:ascii="Arial" w:hAnsi="Arial" w:cs="Arial"/>
+                <w:lang w:val="en-US"/>
+              </w:rPr>
+              <w:t>DIP_Customer</w:t>
+            </w:r>
+            <w:proofErr w:type="spellEnd"/>
+            <w:r>
+              <w:rPr>
+                <w:rFonts w:ascii="Arial" w:hAnsi="Arial" w:cs="Arial"/>
+                <w:lang w:val="en-US"/>
+              </w:rPr>
+              <w:t xml:space="preserve"> Information.B</w:t>
+            </w:r>
+            <w:r>
+              <w:rPr>
+                <w:rFonts w:ascii="Arial" w:hAnsi="Arial" w:cs="Arial"/>
+                <w:lang w:val="en-US"/>
+              </w:rPr>
+              <w:t>8</w:t>
             </w:r>
             <w:r>
               <w:rPr>
@@ -40310,14 +40269,44 @@
                 <w:rFonts w:ascii="Arial" w:hAnsi="Arial" w:cs="Arial"/>
                 <w:lang w:val="en-US"/>
               </w:rPr>
-              <w:t>{{DIP_Data Input.</w:t>
-            </w:r>
-            <w:r>
-              <w:rPr>
-                <w:rFonts w:ascii="Arial" w:hAnsi="Arial" w:cs="Arial"/>
-                <w:lang w:val="en-US"/>
-              </w:rPr>
-              <w:t>B73</w:t>
+              <w:t>All invoices are due and payable at the specified payment date or</w:t>
+            </w:r>
+            <w:r>
+              <w:rPr>
+                <w:rFonts w:ascii="Arial" w:hAnsi="Arial" w:cs="Arial"/>
+                <w:lang w:val="en-US"/>
+              </w:rPr>
+              <w:t xml:space="preserve"> </w:t>
+            </w:r>
+            <w:r>
+              <w:rPr>
+                <w:rFonts w:ascii="Arial" w:hAnsi="Arial" w:cs="Arial"/>
+                <w:lang w:val="en-US"/>
+              </w:rPr>
+              <w:t>{{</w:t>
+            </w:r>
+            <w:proofErr w:type="spellStart"/>
+            <w:r>
+              <w:rPr>
+                <w:rFonts w:ascii="Arial" w:hAnsi="Arial" w:cs="Arial"/>
+                <w:lang w:val="en-US"/>
+              </w:rPr>
+              <w:t>DIP_Project</w:t>
+            </w:r>
+            <w:proofErr w:type="spellEnd"/>
+            <w:r>
+              <w:rPr>
+                <w:rFonts w:ascii="Arial" w:hAnsi="Arial" w:cs="Arial"/>
+                <w:lang w:val="en-US"/>
+              </w:rPr>
+              <w:t xml:space="preserve"> Information.</w:t>
+            </w:r>
+            <w:r>
+              <w:rPr>
+                <w:rFonts w:ascii="Arial" w:hAnsi="Arial" w:cs="Arial"/>
+                <w:lang w:val="en-US"/>
+              </w:rPr>
+              <w:t>D23</w:t>
             </w:r>
             <w:r>
               <w:rPr>
@@ -40325,6 +40314,20 @@
                 <w:lang w:val="en-US"/>
               </w:rPr>
               <w:t>}}</w:t>
+            </w:r>
+            <w:r>
+              <w:rPr>
+                <w:rFonts w:ascii="Arial" w:hAnsi="Arial" w:cs="Arial"/>
+                <w:lang w:val="en-US"/>
+              </w:rPr>
+              <w:t xml:space="preserve"> </w:t>
+            </w:r>
+            <w:r>
+              <w:rPr>
+                <w:rFonts w:ascii="Arial" w:hAnsi="Arial" w:cs="Arial"/>
+                <w:lang w:val="en-US"/>
+              </w:rPr>
+              <w:t>after invoice date if no payment schedule has been specified in the Sales Oder Contract or in Seller's confirmation of order. In case Buyer defaults in payment, Buyer shall be subject to a default late payment penalty of 1.0% of the outstanding amounts due to Seller for every calendar week or part thereof.</w:t>
             </w:r>
           </w:p>
         </w:tc>
@@ -41187,7 +41190,16 @@
                 <w:color w:val="000000" w:themeColor="text1"/>
                 <w:lang w:val="en-US"/>
               </w:rPr>
-              <w:t>GRINVIRO will provide support in the form of free repair services</w:t>
+              <w:t xml:space="preserve">GRINVIRO will provide support in the form of free repair </w:t>
+            </w:r>
+            <w:r>
+              <w:rPr>
+                <w:rFonts w:ascii="Arial" w:eastAsia="Arial" w:hAnsi="Arial" w:cs="Arial"/>
+                <w:color w:val="000000" w:themeColor="text1"/>
+                <w:lang w:val="en-US"/>
+              </w:rPr>
+              <w:lastRenderedPageBreak/>
+              <w:t>services</w:t>
             </w:r>
           </w:p>
           <w:p>
@@ -41268,16 +41280,7 @@
                 <w:color w:val="000000" w:themeColor="text1"/>
                 <w:lang w:val="en-US"/>
               </w:rPr>
-              <w:t xml:space="preserve">When the warranty period is over, the buyer will be charged </w:t>
-            </w:r>
-            <w:r>
-              <w:rPr>
-                <w:rFonts w:ascii="Arial" w:eastAsia="Arial" w:hAnsi="Arial" w:cs="Arial"/>
-                <w:color w:val="000000" w:themeColor="text1"/>
-                <w:lang w:val="en-US"/>
-              </w:rPr>
-              <w:lastRenderedPageBreak/>
-              <w:t>for repairs and or replacement costs for equipment parts/materials (if any)</w:t>
+              <w:t>When the warranty period is over, the buyer will be charged for repairs and or replacement costs for equipment parts/materials (if any)</w:t>
             </w:r>
           </w:p>
           <w:p>
@@ -41899,6 +41902,7 @@
                 <w:rFonts w:ascii="Arial" w:hAnsi="Arial" w:cs="Arial"/>
                 <w:lang w:val="zh-CN"/>
               </w:rPr>
+              <w:lastRenderedPageBreak/>
               <w:t xml:space="preserve">Validity </w:t>
             </w:r>
           </w:p>
@@ -42016,7 +42020,7 @@
         </w:rPr>
         <w:lastRenderedPageBreak/>
         <w:drawing>
-          <wp:anchor distT="0" distB="0" distL="114300" distR="114300" simplePos="0" relativeHeight="251669504" behindDoc="0" locked="0" layoutInCell="1" allowOverlap="1" wp14:anchorId="2C0EB71E" wp14:editId="319CA8B7">
+          <wp:anchor distT="0" distB="0" distL="114300" distR="114300" simplePos="0" relativeHeight="251669504" behindDoc="0" locked="0" layoutInCell="1" allowOverlap="1" wp14:anchorId="2C0EB71E" wp14:editId="4D0C5743">
             <wp:simplePos x="0" y="0"/>
             <wp:positionH relativeFrom="page">
               <wp:align>right</wp:align>
@@ -45796,6 +45800,10 @@
 </file>
 
 <file path=customXml/item1.xml><?xml version="1.0" encoding="utf-8"?>
+<b:Sources xmlns:b="http://schemas.openxmlformats.org/officeDocument/2006/bibliography" xmlns="http://schemas.openxmlformats.org/officeDocument/2006/bibliography" SelectedStyle="\APA.XSL" StyleName="APA Fifth Edition"/>
+</file>
+
+<file path=customXml/item2.xml><?xml version="1.0" encoding="utf-8"?>
 <s:customData xmlns="http://www.wps.cn/officeDocument/2013/wpsCustomData" xmlns:s="http://www.wps.cn/officeDocument/2013/wpsCustomData">
   <customSectProps>
     <customSectPr/>
@@ -45808,22 +45816,18 @@
 </s:customData>
 </file>
 
-<file path=customXml/item2.xml><?xml version="1.0" encoding="utf-8"?>
-<b:Sources xmlns:b="http://schemas.openxmlformats.org/officeDocument/2006/bibliography" xmlns="http://schemas.openxmlformats.org/officeDocument/2006/bibliography" SelectedStyle="\APA.XSL" StyleName="APA Fifth Edition"/>
+<file path=customXml/itemProps1.xml><?xml version="1.0" encoding="utf-8"?>
+<ds:datastoreItem xmlns:ds="http://schemas.openxmlformats.org/officeDocument/2006/customXml" ds:itemID="{F0959FD8-1F9B-4783-9B83-A0E495D94862}">
+  <ds:schemaRefs>
+    <ds:schemaRef ds:uri="http://schemas.openxmlformats.org/officeDocument/2006/bibliography"/>
+  </ds:schemaRefs>
+</ds:datastoreItem>
 </file>
 
-<file path=customXml/itemProps1.xml><?xml version="1.0" encoding="utf-8"?>
+<file path=customXml/itemProps2.xml><?xml version="1.0" encoding="utf-8"?>
 <ds:datastoreItem xmlns:ds="http://schemas.openxmlformats.org/officeDocument/2006/customXml" ds:itemID="{B1977F7D-205B-4081-913C-38D41E755F92}">
   <ds:schemaRefs>
     <ds:schemaRef ds:uri="http://www.wps.cn/officeDocument/2013/wpsCustomData"/>
   </ds:schemaRefs>
 </ds:datastoreItem>
-</file>
-
-<file path=customXml/itemProps2.xml><?xml version="1.0" encoding="utf-8"?>
-<ds:datastoreItem xmlns:ds="http://schemas.openxmlformats.org/officeDocument/2006/customXml" ds:itemID="{F0959FD8-1F9B-4783-9B83-A0E495D94862}">
-  <ds:schemaRefs>
-    <ds:schemaRef ds:uri="http://schemas.openxmlformats.org/officeDocument/2006/bibliography"/>
-  </ds:schemaRefs>
-</ds:datastoreItem>
 </file>
</xml_diff>

<commit_message>
fix: change references cell flow
</commit_message>
<xml_diff>
--- a/data/Trial WWTP ANP Quotation Template.docx
+++ b/data/Trial WWTP ANP Quotation Template.docx
@@ -484,7 +484,28 @@
             <w14:round/>
           </w14:textOutline>
         </w:rPr>
-        <w:t>60</w:t>
+        <w:t>8</w:t>
+      </w:r>
+      <w:r>
+        <w:rPr>
+          <w:rFonts w:ascii="Arial Black" w:hAnsi="Arial Black" w:cs="Tahoma"/>
+          <w:b/>
+          <w:color w:val="002060"/>
+          <w:spacing w:val="10"/>
+          <w:sz w:val="44"/>
+          <w:szCs w:val="44"/>
+          <w14:shadow w14:blurRad="63500" w14:dist="50800" w14:dir="13500000" w14:sx="0" w14:sy="0" w14:kx="0" w14:ky="0" w14:algn="none">
+            <w14:srgbClr w14:val="000000">
+              <w14:alpha w14:val="50000"/>
+            </w14:srgbClr>
+          </w14:shadow>
+          <w14:textOutline w14:w="0" w14:cap="flat" w14:cmpd="sng" w14:algn="ctr">
+            <w14:noFill/>
+            <w14:prstDash w14:val="solid"/>
+            <w14:round/>
+          </w14:textOutline>
+        </w:rPr>
+        <w:t>2</w:t>
       </w:r>
       <w:r>
         <w:rPr>
@@ -1050,8 +1071,21 @@
                                 <w:u w:val="single"/>
                                 <w:lang w:val="en-US"/>
                               </w:rPr>
-                              <w:t>Head Office :</w:t>
+                              <w:t xml:space="preserve">Head </w:t>
                             </w:r>
+                            <w:proofErr w:type="gramStart"/>
+                            <w:r>
+                              <w:rPr>
+                                <w:rFonts w:ascii="Arial" w:hAnsi="Arial" w:cs="Arial"/>
+                                <w:b/>
+                                <w:sz w:val="16"/>
+                                <w:szCs w:val="16"/>
+                                <w:u w:val="single"/>
+                                <w:lang w:val="en-US"/>
+                              </w:rPr>
+                              <w:t>Office :</w:t>
+                            </w:r>
+                            <w:proofErr w:type="gramEnd"/>
                           </w:p>
                           <w:p>
                             <w:pPr>
@@ -1126,6 +1160,7 @@
                                 <w:lang w:val="en-US"/>
                               </w:rPr>
                             </w:pPr>
+                            <w:proofErr w:type="gramStart"/>
                             <w:r>
                               <w:rPr>
                                 <w:rFonts w:ascii="Arial" w:hAnsi="Arial" w:cs="Arial"/>
@@ -1134,7 +1169,18 @@
                                 <w:szCs w:val="16"/>
                                 <w:lang w:val="en-US"/>
                               </w:rPr>
-                              <w:t>Tel : (021) 5437311</w:t>
+                              <w:t>Tel :</w:t>
+                            </w:r>
+                            <w:proofErr w:type="gramEnd"/>
+                            <w:r>
+                              <w:rPr>
+                                <w:rFonts w:ascii="Arial" w:hAnsi="Arial" w:cs="Arial"/>
+                                <w:b/>
+                                <w:sz w:val="16"/>
+                                <w:szCs w:val="16"/>
+                                <w:lang w:val="en-US"/>
+                              </w:rPr>
+                              <w:t xml:space="preserve"> (021) 5437311</w:t>
                             </w:r>
                           </w:p>
                           <w:p>
@@ -1260,7 +1306,31 @@
                                 <w:u w:val="single"/>
                                 <w:lang w:val="en-US"/>
                               </w:rPr>
-                              <w:t xml:space="preserve">Branch Office : </w:t>
+                              <w:t xml:space="preserve">Branch </w:t>
+                            </w:r>
+                            <w:proofErr w:type="gramStart"/>
+                            <w:r>
+                              <w:rPr>
+                                <w:rFonts w:ascii="Arial" w:hAnsi="Arial" w:cs="Arial"/>
+                                <w:b/>
+                                <w:sz w:val="16"/>
+                                <w:szCs w:val="16"/>
+                                <w:u w:val="single"/>
+                                <w:lang w:val="en-US"/>
+                              </w:rPr>
+                              <w:t>Office :</w:t>
+                            </w:r>
+                            <w:proofErr w:type="gramEnd"/>
+                            <w:r>
+                              <w:rPr>
+                                <w:rFonts w:ascii="Arial" w:hAnsi="Arial" w:cs="Arial"/>
+                                <w:b/>
+                                <w:sz w:val="16"/>
+                                <w:szCs w:val="16"/>
+                                <w:u w:val="single"/>
+                                <w:lang w:val="en-US"/>
+                              </w:rPr>
+                              <w:t xml:space="preserve"> </w:t>
                             </w:r>
                           </w:p>
                           <w:p>
@@ -1322,8 +1392,21 @@
                           <w:u w:val="single"/>
                           <w:lang w:val="en-US"/>
                         </w:rPr>
-                        <w:t>Head Office :</w:t>
+                        <w:t xml:space="preserve">Head </w:t>
                       </w:r>
+                      <w:proofErr w:type="gramStart"/>
+                      <w:r>
+                        <w:rPr>
+                          <w:rFonts w:ascii="Arial" w:hAnsi="Arial" w:cs="Arial"/>
+                          <w:b/>
+                          <w:sz w:val="16"/>
+                          <w:szCs w:val="16"/>
+                          <w:u w:val="single"/>
+                          <w:lang w:val="en-US"/>
+                        </w:rPr>
+                        <w:t>Office :</w:t>
+                      </w:r>
+                      <w:proofErr w:type="gramEnd"/>
                     </w:p>
                     <w:p>
                       <w:pPr>
@@ -1398,6 +1481,7 @@
                           <w:lang w:val="en-US"/>
                         </w:rPr>
                       </w:pPr>
+                      <w:proofErr w:type="gramStart"/>
                       <w:r>
                         <w:rPr>
                           <w:rFonts w:ascii="Arial" w:hAnsi="Arial" w:cs="Arial"/>
@@ -1406,7 +1490,18 @@
                           <w:szCs w:val="16"/>
                           <w:lang w:val="en-US"/>
                         </w:rPr>
-                        <w:t>Tel : (021) 5437311</w:t>
+                        <w:t>Tel :</w:t>
+                      </w:r>
+                      <w:proofErr w:type="gramEnd"/>
+                      <w:r>
+                        <w:rPr>
+                          <w:rFonts w:ascii="Arial" w:hAnsi="Arial" w:cs="Arial"/>
+                          <w:b/>
+                          <w:sz w:val="16"/>
+                          <w:szCs w:val="16"/>
+                          <w:lang w:val="en-US"/>
+                        </w:rPr>
+                        <w:t xml:space="preserve"> (021) 5437311</w:t>
                       </w:r>
                     </w:p>
                     <w:p>
@@ -1532,7 +1627,31 @@
                           <w:u w:val="single"/>
                           <w:lang w:val="en-US"/>
                         </w:rPr>
-                        <w:t xml:space="preserve">Branch Office : </w:t>
+                        <w:t xml:space="preserve">Branch </w:t>
+                      </w:r>
+                      <w:proofErr w:type="gramStart"/>
+                      <w:r>
+                        <w:rPr>
+                          <w:rFonts w:ascii="Arial" w:hAnsi="Arial" w:cs="Arial"/>
+                          <w:b/>
+                          <w:sz w:val="16"/>
+                          <w:szCs w:val="16"/>
+                          <w:u w:val="single"/>
+                          <w:lang w:val="en-US"/>
+                        </w:rPr>
+                        <w:t>Office :</w:t>
+                      </w:r>
+                      <w:proofErr w:type="gramEnd"/>
+                      <w:r>
+                        <w:rPr>
+                          <w:rFonts w:ascii="Arial" w:hAnsi="Arial" w:cs="Arial"/>
+                          <w:b/>
+                          <w:sz w:val="16"/>
+                          <w:szCs w:val="16"/>
+                          <w:u w:val="single"/>
+                          <w:lang w:val="en-US"/>
+                        </w:rPr>
+                        <w:t xml:space="preserve"> </w:t>
                       </w:r>
                     </w:p>
                     <w:p>
@@ -2096,7 +2215,14 @@
           <w:rFonts w:ascii="Arial" w:hAnsi="Arial" w:cs="Arial"/>
           <w:lang w:val="en-US"/>
         </w:rPr>
-        <w:t>60</w:t>
+        <w:t>8</w:t>
+      </w:r>
+      <w:r>
+        <w:rPr>
+          <w:rFonts w:ascii="Arial" w:hAnsi="Arial" w:cs="Arial"/>
+          <w:lang w:val="en-US"/>
+        </w:rPr>
+        <w:t>2</w:t>
       </w:r>
       <w:r>
         <w:rPr>
@@ -3118,14 +3244,7 @@
                 <w:rFonts w:ascii="Arial" w:hAnsi="Arial" w:cs="Arial"/>
                 <w:lang w:val="en-US"/>
               </w:rPr>
-              <w:t>6</w:t>
-            </w:r>
-            <w:r>
-              <w:rPr>
-                <w:rFonts w:ascii="Arial" w:hAnsi="Arial" w:cs="Arial"/>
-                <w:lang w:val="en-US"/>
-              </w:rPr>
-              <w:t>9</w:t>
+              <w:t>71</w:t>
             </w:r>
             <w:r>
               <w:rPr>
@@ -3304,7 +3423,7 @@
                 <w:rFonts w:ascii="Arial" w:hAnsi="Arial" w:cs="Arial"/>
                 <w:lang w:val="en-US"/>
               </w:rPr>
-              <w:t>0</w:t>
+              <w:t>2</w:t>
             </w:r>
             <w:r>
               <w:rPr>
@@ -3483,7 +3602,7 @@
                 <w:rFonts w:ascii="Arial" w:hAnsi="Arial" w:cs="Arial"/>
                 <w:lang w:val="en-US"/>
               </w:rPr>
-              <w:t>1</w:t>
+              <w:t>3</w:t>
             </w:r>
             <w:r>
               <w:rPr>
@@ -3662,7 +3781,7 @@
                 <w:rFonts w:ascii="Arial" w:hAnsi="Arial" w:cs="Arial"/>
                 <w:lang w:val="en-US"/>
               </w:rPr>
-              <w:t>2</w:t>
+              <w:t>4</w:t>
             </w:r>
             <w:r>
               <w:rPr>
@@ -3842,14 +3961,7 @@
                 <w:rFonts w:ascii="Arial" w:hAnsi="Arial" w:cs="Arial"/>
                 <w:lang w:val="en-US"/>
               </w:rPr>
-              <w:t>6</w:t>
-            </w:r>
-            <w:r>
-              <w:rPr>
-                <w:rFonts w:ascii="Arial" w:hAnsi="Arial" w:cs="Arial"/>
-                <w:lang w:val="en-US"/>
-              </w:rPr>
-              <w:t>8</w:t>
+              <w:t>70</w:t>
             </w:r>
             <w:r>
               <w:rPr>
@@ -4173,7 +4285,7 @@
                 <w:rFonts w:ascii="Arial" w:hAnsi="Arial" w:cs="Arial"/>
                 <w:lang w:val="en-US"/>
               </w:rPr>
-              <w:t>0</w:t>
+              <w:t>2</w:t>
             </w:r>
             <w:r>
               <w:rPr>
@@ -7686,7 +7798,17 @@
           <w:lang w:val="en-US" w:eastAsia="zh-CN"/>
         </w:rPr>
         <w:lastRenderedPageBreak/>
-        <w:t xml:space="preserve">II.2 </w:t>
+        <w:t>II.</w:t>
+      </w:r>
+      <w:proofErr w:type="gramStart"/>
+      <w:r>
+        <w:rPr>
+          <w:rFonts w:ascii="Arial" w:hAnsi="Arial" w:cs="Arial"/>
+          <w:b/>
+          <w:bCs/>
+          <w:lang w:val="en-US" w:eastAsia="zh-CN"/>
+        </w:rPr>
+        <w:t xml:space="preserve">2 </w:t>
       </w:r>
       <w:r>
         <w:rPr>
@@ -7704,7 +7826,17 @@
           <w:bCs/>
           <w:lang w:val="en-US" w:eastAsia="zh-CN"/>
         </w:rPr>
-        <w:t>MAIN SYSTEM DESIGN</w:t>
+        <w:t>MAIN</w:t>
+      </w:r>
+      <w:proofErr w:type="gramEnd"/>
+      <w:r>
+        <w:rPr>
+          <w:rFonts w:ascii="Arial" w:hAnsi="Arial" w:cs="Arial"/>
+          <w:b/>
+          <w:bCs/>
+          <w:lang w:val="en-US" w:eastAsia="zh-CN"/>
+        </w:rPr>
+        <w:t xml:space="preserve"> SYSTEM DESIGN</w:t>
       </w:r>
       <w:r>
         <w:rPr>
@@ -13517,12 +13649,21 @@
                 <w:lang w:val="en-US" w:eastAsia="en-GB"/>
               </w:rPr>
             </w:pPr>
+            <w:proofErr w:type="gramStart"/>
             <w:r>
               <w:rPr>
                 <w:rFonts w:asciiTheme="minorBidi" w:eastAsia="Times New Roman" w:hAnsiTheme="minorBidi" w:cstheme="minorBidi"/>
                 <w:lang w:val="en-US" w:eastAsia="en-GB"/>
               </w:rPr>
-              <w:t>For : Caustic/Nutrient</w:t>
+              <w:t>For :</w:t>
+            </w:r>
+            <w:proofErr w:type="gramEnd"/>
+            <w:r>
+              <w:rPr>
+                <w:rFonts w:asciiTheme="minorBidi" w:eastAsia="Times New Roman" w:hAnsiTheme="minorBidi" w:cstheme="minorBidi"/>
+                <w:lang w:val="en-US" w:eastAsia="en-GB"/>
+              </w:rPr>
+              <w:t xml:space="preserve"> Caustic/Nutrient</w:t>
             </w:r>
           </w:p>
         </w:tc>
@@ -14031,12 +14172,21 @@
                 <w:lang w:val="en-US" w:eastAsia="en-GB"/>
               </w:rPr>
             </w:pPr>
+            <w:proofErr w:type="gramStart"/>
             <w:r>
               <w:rPr>
                 <w:rFonts w:asciiTheme="minorBidi" w:eastAsia="Times New Roman" w:hAnsiTheme="minorBidi" w:cstheme="minorBidi"/>
                 <w:lang w:val="en-US" w:eastAsia="en-GB"/>
               </w:rPr>
-              <w:t xml:space="preserve">For : Caustic/Nutrient </w:t>
+              <w:t>For :</w:t>
+            </w:r>
+            <w:proofErr w:type="gramEnd"/>
+            <w:r>
+              <w:rPr>
+                <w:rFonts w:asciiTheme="minorBidi" w:eastAsia="Times New Roman" w:hAnsiTheme="minorBidi" w:cstheme="minorBidi"/>
+                <w:lang w:val="en-US" w:eastAsia="en-GB"/>
+              </w:rPr>
+              <w:t xml:space="preserve"> Caustic/Nutrient </w:t>
             </w:r>
           </w:p>
           <w:p>
@@ -14791,8 +14941,17 @@
                 <w:rFonts w:asciiTheme="minorBidi" w:eastAsia="Times New Roman" w:hAnsiTheme="minorBidi" w:cstheme="minorBidi"/>
                 <w:lang w:eastAsia="en-GB"/>
               </w:rPr>
-              <w:t>20 bar</w:t>
-            </w:r>
+              <w:t xml:space="preserve">20 </w:t>
+            </w:r>
+            <w:proofErr w:type="gramStart"/>
+            <w:r>
+              <w:rPr>
+                <w:rFonts w:asciiTheme="minorBidi" w:eastAsia="Times New Roman" w:hAnsiTheme="minorBidi" w:cstheme="minorBidi"/>
+                <w:lang w:eastAsia="en-GB"/>
+              </w:rPr>
+              <w:t>bar</w:t>
+            </w:r>
+            <w:proofErr w:type="gramEnd"/>
           </w:p>
         </w:tc>
         <w:tc>
@@ -42020,7 +42179,7 @@
         </w:rPr>
         <w:lastRenderedPageBreak/>
         <w:drawing>
-          <wp:anchor distT="0" distB="0" distL="114300" distR="114300" simplePos="0" relativeHeight="251669504" behindDoc="0" locked="0" layoutInCell="1" allowOverlap="1" wp14:anchorId="2C0EB71E" wp14:editId="4D0C5743">
+          <wp:anchor distT="0" distB="0" distL="114300" distR="114300" simplePos="0" relativeHeight="251669504" behindDoc="0" locked="0" layoutInCell="1" allowOverlap="1" wp14:anchorId="2C0EB71E" wp14:editId="098D0A39">
             <wp:simplePos x="0" y="0"/>
             <wp:positionH relativeFrom="page">
               <wp:align>right</wp:align>

</xml_diff>